<commit_message>
Release Burndown + fix overwritten files
Release burndown chart showing story points remaining after sprint 1 has
finished. Also fixed the sprint 1 and 2 plan as some data was
overwritten
</commit_message>
<xml_diff>
--- a/Sprint Plan 1+2.docx
+++ b/Sprint Plan 1+2.docx
@@ -1,6 +1,6 @@
 
 <file path=word/document.xml><?xml version="1.0" encoding="utf-8"?>
-<w:document xmlns:wpc="http://schemas.microsoft.com/office/word/2010/wordprocessingCanvas" xmlns:mc="http://schemas.openxmlformats.org/markup-compatibility/2006" xmlns:o="urn:schemas-microsoft-com:office:office" xmlns:r="http://schemas.openxmlformats.org/officeDocument/2006/relationships" xmlns:m="http://schemas.openxmlformats.org/officeDocument/2006/math" xmlns:v="urn:schemas-microsoft-com:vml" xmlns:wp14="http://schemas.microsoft.com/office/word/2010/wordprocessingDrawing" xmlns:wp="http://schemas.openxmlformats.org/drawingml/2006/wordprocessingDrawing" xmlns:w10="urn:schemas-microsoft-com:office:word" xmlns:w="http://schemas.openxmlformats.org/wordprocessingml/2006/main" xmlns:w14="http://schemas.microsoft.com/office/word/2010/wordml" xmlns:w15="http://schemas.microsoft.com/office/word/2012/wordml" xmlns:wpg="http://schemas.microsoft.com/office/word/2010/wordprocessingGroup" xmlns:wpi="http://schemas.microsoft.com/office/word/2010/wordprocessingInk" xmlns:wne="http://schemas.microsoft.com/office/word/2006/wordml" xmlns:wps="http://schemas.microsoft.com/office/word/2010/wordprocessingShape" mc:Ignorable="w14 w15 wp14">
+<w:document xmlns:ve="http://schemas.openxmlformats.org/markup-compatibility/2006" xmlns:o="urn:schemas-microsoft-com:office:office" xmlns:r="http://schemas.openxmlformats.org/officeDocument/2006/relationships" xmlns:m="http://schemas.openxmlformats.org/officeDocument/2006/math" xmlns:v="urn:schemas-microsoft-com:vml" xmlns:wp="http://schemas.openxmlformats.org/drawingml/2006/wordprocessingDrawing" xmlns:w10="urn:schemas-microsoft-com:office:word" xmlns:w="http://schemas.openxmlformats.org/wordprocessingml/2006/main" xmlns:wne="http://schemas.microsoft.com/office/word/2006/wordml">
   <w:body>
     <w:p>
       <w:pPr>
@@ -62,7 +62,7 @@
         <w:tblStyle w:val="TableGrid"/>
         <w:tblW w:w="6464" w:type="dxa"/>
         <w:tblInd w:w="1242" w:type="dxa"/>
-        <w:tblLook w:val="04A0" w:firstRow="1" w:lastRow="0" w:firstColumn="1" w:lastColumn="0" w:noHBand="0" w:noVBand="1"/>
+        <w:tblLook w:val="04A0"/>
       </w:tblPr>
       <w:tblGrid>
         <w:gridCol w:w="1843"/>
@@ -2127,7 +2127,7 @@
         <w:tblStyle w:val="LightList-Accent11"/>
         <w:tblW w:w="0" w:type="auto"/>
         <w:tblInd w:w="108" w:type="dxa"/>
-        <w:tblLook w:val="04A0" w:firstRow="1" w:lastRow="0" w:firstColumn="1" w:lastColumn="0" w:noHBand="0" w:noVBand="1"/>
+        <w:tblLook w:val="04A0"/>
       </w:tblPr>
       <w:tblGrid>
         <w:gridCol w:w="959"/>
@@ -2136,11 +2136,11 @@
       </w:tblGrid>
       <w:tr>
         <w:trPr>
-          <w:cnfStyle w:val="100000000000" w:firstRow="1" w:lastRow="0" w:firstColumn="0" w:lastColumn="0" w:oddVBand="0" w:evenVBand="0" w:oddHBand="0" w:evenHBand="0" w:firstRowFirstColumn="0" w:firstRowLastColumn="0" w:lastRowFirstColumn="0" w:lastRowLastColumn="0"/>
+          <w:cnfStyle w:val="100000000000"/>
         </w:trPr>
         <w:tc>
           <w:tcPr>
-            <w:cnfStyle w:val="001000000000" w:firstRow="0" w:lastRow="0" w:firstColumn="1" w:lastColumn="0" w:oddVBand="0" w:evenVBand="0" w:oddHBand="0" w:evenHBand="0" w:firstRowFirstColumn="0" w:firstRowLastColumn="0" w:lastRowFirstColumn="0" w:lastRowLastColumn="0"/>
+            <w:cnfStyle w:val="001000000000"/>
             <w:tcW w:w="959" w:type="dxa"/>
           </w:tcPr>
           <w:p>
@@ -2155,7 +2155,7 @@
           </w:tcPr>
           <w:p>
             <w:pPr>
-              <w:cnfStyle w:val="100000000000" w:firstRow="1" w:lastRow="0" w:firstColumn="0" w:lastColumn="0" w:oddVBand="0" w:evenVBand="0" w:oddHBand="0" w:evenHBand="0" w:firstRowFirstColumn="0" w:firstRowLastColumn="0" w:lastRowFirstColumn="0" w:lastRowLastColumn="0"/>
+              <w:cnfStyle w:val="100000000000"/>
             </w:pPr>
             <w:r>
               <w:t>Story Title</w:t>
@@ -2168,7 +2168,7 @@
           </w:tcPr>
           <w:p>
             <w:pPr>
-              <w:cnfStyle w:val="100000000000" w:firstRow="1" w:lastRow="0" w:firstColumn="0" w:lastColumn="0" w:oddVBand="0" w:evenVBand="0" w:oddHBand="0" w:evenHBand="0" w:firstRowFirstColumn="0" w:firstRowLastColumn="0" w:lastRowFirstColumn="0" w:lastRowLastColumn="0"/>
+              <w:cnfStyle w:val="100000000000"/>
             </w:pPr>
             <w:r>
               <w:t>Story Points</w:t>
@@ -2178,11 +2178,11 @@
       </w:tr>
       <w:tr>
         <w:trPr>
-          <w:cnfStyle w:val="000000100000" w:firstRow="0" w:lastRow="0" w:firstColumn="0" w:lastColumn="0" w:oddVBand="0" w:evenVBand="0" w:oddHBand="1" w:evenHBand="0" w:firstRowFirstColumn="0" w:firstRowLastColumn="0" w:lastRowFirstColumn="0" w:lastRowLastColumn="0"/>
+          <w:cnfStyle w:val="000000100000"/>
         </w:trPr>
         <w:tc>
           <w:tcPr>
-            <w:cnfStyle w:val="001000000000" w:firstRow="0" w:lastRow="0" w:firstColumn="1" w:lastColumn="0" w:oddVBand="0" w:evenVBand="0" w:oddHBand="0" w:evenHBand="0" w:firstRowFirstColumn="0" w:firstRowLastColumn="0" w:lastRowFirstColumn="0" w:lastRowLastColumn="0"/>
+            <w:cnfStyle w:val="001000000000"/>
             <w:tcW w:w="959" w:type="dxa"/>
           </w:tcPr>
           <w:p>
@@ -2197,7 +2197,7 @@
           </w:tcPr>
           <w:p>
             <w:pPr>
-              <w:cnfStyle w:val="000000100000" w:firstRow="0" w:lastRow="0" w:firstColumn="0" w:lastColumn="0" w:oddVBand="0" w:evenVBand="0" w:oddHBand="1" w:evenHBand="0" w:firstRowFirstColumn="0" w:firstRowLastColumn="0" w:lastRowFirstColumn="0" w:lastRowLastColumn="0"/>
+              <w:cnfStyle w:val="000000100000"/>
             </w:pPr>
             <w:r>
               <w:t>All Orders</w:t>
@@ -2211,7 +2211,7 @@
           <w:p>
             <w:pPr>
               <w:jc w:val="center"/>
-              <w:cnfStyle w:val="000000100000" w:firstRow="0" w:lastRow="0" w:firstColumn="0" w:lastColumn="0" w:oddVBand="0" w:evenVBand="0" w:oddHBand="1" w:evenHBand="0" w:firstRowFirstColumn="0" w:firstRowLastColumn="0" w:lastRowFirstColumn="0" w:lastRowLastColumn="0"/>
+              <w:cnfStyle w:val="000000100000"/>
             </w:pPr>
             <w:r>
               <w:t>4</w:t>
@@ -2222,7 +2222,7 @@
       <w:tr>
         <w:tc>
           <w:tcPr>
-            <w:cnfStyle w:val="001000000000" w:firstRow="0" w:lastRow="0" w:firstColumn="1" w:lastColumn="0" w:oddVBand="0" w:evenVBand="0" w:oddHBand="0" w:evenHBand="0" w:firstRowFirstColumn="0" w:firstRowLastColumn="0" w:lastRowFirstColumn="0" w:lastRowLastColumn="0"/>
+            <w:cnfStyle w:val="001000000000"/>
             <w:tcW w:w="959" w:type="dxa"/>
           </w:tcPr>
           <w:p>
@@ -2237,7 +2237,7 @@
           </w:tcPr>
           <w:p>
             <w:pPr>
-              <w:cnfStyle w:val="000000000000" w:firstRow="0" w:lastRow="0" w:firstColumn="0" w:lastColumn="0" w:oddVBand="0" w:evenVBand="0" w:oddHBand="0" w:evenHBand="0" w:firstRowFirstColumn="0" w:firstRowLastColumn="0" w:lastRowFirstColumn="0" w:lastRowLastColumn="0"/>
+              <w:cnfStyle w:val="000000000000"/>
             </w:pPr>
             <w:r>
               <w:t>Assigned Courier</w:t>
@@ -2251,7 +2251,7 @@
           <w:p>
             <w:pPr>
               <w:jc w:val="center"/>
-              <w:cnfStyle w:val="000000000000" w:firstRow="0" w:lastRow="0" w:firstColumn="0" w:lastColumn="0" w:oddVBand="0" w:evenVBand="0" w:oddHBand="0" w:evenHBand="0" w:firstRowFirstColumn="0" w:firstRowLastColumn="0" w:lastRowFirstColumn="0" w:lastRowLastColumn="0"/>
+              <w:cnfStyle w:val="000000000000"/>
             </w:pPr>
             <w:r>
               <w:t>4</w:t>
@@ -2261,11 +2261,11 @@
       </w:tr>
       <w:tr>
         <w:trPr>
-          <w:cnfStyle w:val="000000100000" w:firstRow="0" w:lastRow="0" w:firstColumn="0" w:lastColumn="0" w:oddVBand="0" w:evenVBand="0" w:oddHBand="1" w:evenHBand="0" w:firstRowFirstColumn="0" w:firstRowLastColumn="0" w:lastRowFirstColumn="0" w:lastRowLastColumn="0"/>
+          <w:cnfStyle w:val="000000100000"/>
         </w:trPr>
         <w:tc>
           <w:tcPr>
-            <w:cnfStyle w:val="001000000000" w:firstRow="0" w:lastRow="0" w:firstColumn="1" w:lastColumn="0" w:oddVBand="0" w:evenVBand="0" w:oddHBand="0" w:evenHBand="0" w:firstRowFirstColumn="0" w:firstRowLastColumn="0" w:lastRowFirstColumn="0" w:lastRowLastColumn="0"/>
+            <w:cnfStyle w:val="001000000000"/>
             <w:tcW w:w="959" w:type="dxa"/>
           </w:tcPr>
           <w:p>
@@ -2280,7 +2280,7 @@
           </w:tcPr>
           <w:p>
             <w:pPr>
-              <w:cnfStyle w:val="000000100000" w:firstRow="0" w:lastRow="0" w:firstColumn="0" w:lastColumn="0" w:oddVBand="0" w:evenVBand="0" w:oddHBand="1" w:evenHBand="0" w:firstRowFirstColumn="0" w:firstRowLastColumn="0" w:lastRowFirstColumn="0" w:lastRowLastColumn="0"/>
+              <w:cnfStyle w:val="000000100000"/>
             </w:pPr>
             <w:r>
               <w:t>Delivery Flow</w:t>
@@ -2294,7 +2294,7 @@
           <w:p>
             <w:pPr>
               <w:jc w:val="center"/>
-              <w:cnfStyle w:val="000000100000" w:firstRow="0" w:lastRow="0" w:firstColumn="0" w:lastColumn="0" w:oddVBand="0" w:evenVBand="0" w:oddHBand="1" w:evenHBand="0" w:firstRowFirstColumn="0" w:firstRowLastColumn="0" w:lastRowFirstColumn="0" w:lastRowLastColumn="0"/>
+              <w:cnfStyle w:val="000000100000"/>
             </w:pPr>
             <w:r>
               <w:t>4</w:t>
@@ -2305,7 +2305,7 @@
       <w:tr>
         <w:tc>
           <w:tcPr>
-            <w:cnfStyle w:val="001000000000" w:firstRow="0" w:lastRow="0" w:firstColumn="1" w:lastColumn="0" w:oddVBand="0" w:evenVBand="0" w:oddHBand="0" w:evenHBand="0" w:firstRowFirstColumn="0" w:firstRowLastColumn="0" w:lastRowFirstColumn="0" w:lastRowLastColumn="0"/>
+            <w:cnfStyle w:val="001000000000"/>
             <w:tcW w:w="959" w:type="dxa"/>
           </w:tcPr>
           <w:p>
@@ -2320,7 +2320,7 @@
           </w:tcPr>
           <w:p>
             <w:pPr>
-              <w:cnfStyle w:val="000000000000" w:firstRow="0" w:lastRow="0" w:firstColumn="0" w:lastColumn="0" w:oddVBand="0" w:evenVBand="0" w:oddHBand="0" w:evenHBand="0" w:firstRowFirstColumn="0" w:firstRowLastColumn="0" w:lastRowFirstColumn="0" w:lastRowLastColumn="0"/>
+              <w:cnfStyle w:val="000000000000"/>
             </w:pPr>
             <w:r>
               <w:t>Delivery Type</w:t>
@@ -2334,7 +2334,7 @@
           <w:p>
             <w:pPr>
               <w:jc w:val="center"/>
-              <w:cnfStyle w:val="000000000000" w:firstRow="0" w:lastRow="0" w:firstColumn="0" w:lastColumn="0" w:oddVBand="0" w:evenVBand="0" w:oddHBand="0" w:evenHBand="0" w:firstRowFirstColumn="0" w:firstRowLastColumn="0" w:lastRowFirstColumn="0" w:lastRowLastColumn="0"/>
+              <w:cnfStyle w:val="000000000000"/>
             </w:pPr>
             <w:r>
               <w:t>2</w:t>
@@ -2344,11 +2344,11 @@
       </w:tr>
       <w:tr>
         <w:trPr>
-          <w:cnfStyle w:val="000000100000" w:firstRow="0" w:lastRow="0" w:firstColumn="0" w:lastColumn="0" w:oddVBand="0" w:evenVBand="0" w:oddHBand="1" w:evenHBand="0" w:firstRowFirstColumn="0" w:firstRowLastColumn="0" w:lastRowFirstColumn="0" w:lastRowLastColumn="0"/>
+          <w:cnfStyle w:val="000000100000"/>
         </w:trPr>
         <w:tc>
           <w:tcPr>
-            <w:cnfStyle w:val="001000000000" w:firstRow="0" w:lastRow="0" w:firstColumn="1" w:lastColumn="0" w:oddVBand="0" w:evenVBand="0" w:oddHBand="0" w:evenHBand="0" w:firstRowFirstColumn="0" w:firstRowLastColumn="0" w:lastRowFirstColumn="0" w:lastRowLastColumn="0"/>
+            <w:cnfStyle w:val="001000000000"/>
             <w:tcW w:w="959" w:type="dxa"/>
           </w:tcPr>
           <w:p>
@@ -2363,7 +2363,7 @@
           </w:tcPr>
           <w:p>
             <w:pPr>
-              <w:cnfStyle w:val="000000100000" w:firstRow="0" w:lastRow="0" w:firstColumn="0" w:lastColumn="0" w:oddVBand="0" w:evenVBand="0" w:oddHBand="1" w:evenHBand="0" w:firstRowFirstColumn="0" w:firstRowLastColumn="0" w:lastRowFirstColumn="0" w:lastRowLastColumn="0"/>
+              <w:cnfStyle w:val="000000100000"/>
             </w:pPr>
             <w:r>
               <w:t>Business Process</w:t>
@@ -2377,7 +2377,7 @@
           <w:p>
             <w:pPr>
               <w:jc w:val="center"/>
-              <w:cnfStyle w:val="000000100000" w:firstRow="0" w:lastRow="0" w:firstColumn="0" w:lastColumn="0" w:oddVBand="0" w:evenVBand="0" w:oddHBand="1" w:evenHBand="0" w:firstRowFirstColumn="0" w:firstRowLastColumn="0" w:lastRowFirstColumn="0" w:lastRowLastColumn="0"/>
+              <w:cnfStyle w:val="000000100000"/>
             </w:pPr>
             <w:r>
               <w:t>8</w:t>
@@ -2388,7 +2388,7 @@
       <w:tr>
         <w:tc>
           <w:tcPr>
-            <w:cnfStyle w:val="001000000000" w:firstRow="0" w:lastRow="0" w:firstColumn="1" w:lastColumn="0" w:oddVBand="0" w:evenVBand="0" w:oddHBand="0" w:evenHBand="0" w:firstRowFirstColumn="0" w:firstRowLastColumn="0" w:lastRowFirstColumn="0" w:lastRowLastColumn="0"/>
+            <w:cnfStyle w:val="001000000000"/>
             <w:tcW w:w="959" w:type="dxa"/>
           </w:tcPr>
           <w:p/>
@@ -2400,7 +2400,7 @@
           <w:p>
             <w:pPr>
               <w:jc w:val="right"/>
-              <w:cnfStyle w:val="000000000000" w:firstRow="0" w:lastRow="0" w:firstColumn="0" w:lastColumn="0" w:oddVBand="0" w:evenVBand="0" w:oddHBand="0" w:evenHBand="0" w:firstRowFirstColumn="0" w:firstRowLastColumn="0" w:lastRowFirstColumn="0" w:lastRowLastColumn="0"/>
+              <w:cnfStyle w:val="000000000000"/>
             </w:pPr>
             <w:r>
               <w:t>Story Point Sub-Total</w:t>
@@ -2416,7 +2416,7 @@
           </w:tcPr>
           <w:p>
             <w:pPr>
-              <w:cnfStyle w:val="000000000000" w:firstRow="0" w:lastRow="0" w:firstColumn="0" w:lastColumn="0" w:oddVBand="0" w:evenVBand="0" w:oddHBand="0" w:evenHBand="0" w:firstRowFirstColumn="0" w:firstRowLastColumn="0" w:lastRowFirstColumn="0" w:lastRowLastColumn="0"/>
+              <w:cnfStyle w:val="000000000000"/>
             </w:pPr>
             <w:r>
               <w:t xml:space="preserve">          22</w:t>
@@ -2455,7 +2455,7 @@
         <w:tblStyle w:val="LightList-Accent11"/>
         <w:tblW w:w="0" w:type="auto"/>
         <w:tblInd w:w="108" w:type="dxa"/>
-        <w:tblLook w:val="04A0" w:firstRow="1" w:lastRow="0" w:firstColumn="1" w:lastColumn="0" w:noHBand="0" w:noVBand="1"/>
+        <w:tblLook w:val="04A0"/>
       </w:tblPr>
       <w:tblGrid>
         <w:gridCol w:w="959"/>
@@ -2464,11 +2464,11 @@
       </w:tblGrid>
       <w:tr>
         <w:trPr>
-          <w:cnfStyle w:val="100000000000" w:firstRow="1" w:lastRow="0" w:firstColumn="0" w:lastColumn="0" w:oddVBand="0" w:evenVBand="0" w:oddHBand="0" w:evenHBand="0" w:firstRowFirstColumn="0" w:firstRowLastColumn="0" w:lastRowFirstColumn="0" w:lastRowLastColumn="0"/>
+          <w:cnfStyle w:val="100000000000"/>
         </w:trPr>
         <w:tc>
           <w:tcPr>
-            <w:cnfStyle w:val="001000000000" w:firstRow="0" w:lastRow="0" w:firstColumn="1" w:lastColumn="0" w:oddVBand="0" w:evenVBand="0" w:oddHBand="0" w:evenHBand="0" w:firstRowFirstColumn="0" w:firstRowLastColumn="0" w:lastRowFirstColumn="0" w:lastRowLastColumn="0"/>
+            <w:cnfStyle w:val="001000000000"/>
             <w:tcW w:w="959" w:type="dxa"/>
           </w:tcPr>
           <w:p>
@@ -2483,7 +2483,7 @@
           </w:tcPr>
           <w:p>
             <w:pPr>
-              <w:cnfStyle w:val="100000000000" w:firstRow="1" w:lastRow="0" w:firstColumn="0" w:lastColumn="0" w:oddVBand="0" w:evenVBand="0" w:oddHBand="0" w:evenHBand="0" w:firstRowFirstColumn="0" w:firstRowLastColumn="0" w:lastRowFirstColumn="0" w:lastRowLastColumn="0"/>
+              <w:cnfStyle w:val="100000000000"/>
             </w:pPr>
             <w:r>
               <w:t>Story Title</w:t>
@@ -2496,7 +2496,7 @@
           </w:tcPr>
           <w:p>
             <w:pPr>
-              <w:cnfStyle w:val="100000000000" w:firstRow="1" w:lastRow="0" w:firstColumn="0" w:lastColumn="0" w:oddVBand="0" w:evenVBand="0" w:oddHBand="0" w:evenHBand="0" w:firstRowFirstColumn="0" w:firstRowLastColumn="0" w:lastRowFirstColumn="0" w:lastRowLastColumn="0"/>
+              <w:cnfStyle w:val="100000000000"/>
             </w:pPr>
             <w:r>
               <w:t>Story Points</w:t>
@@ -2506,11 +2506,11 @@
       </w:tr>
       <w:tr>
         <w:trPr>
-          <w:cnfStyle w:val="000000100000" w:firstRow="0" w:lastRow="0" w:firstColumn="0" w:lastColumn="0" w:oddVBand="0" w:evenVBand="0" w:oddHBand="1" w:evenHBand="0" w:firstRowFirstColumn="0" w:firstRowLastColumn="0" w:lastRowFirstColumn="0" w:lastRowLastColumn="0"/>
+          <w:cnfStyle w:val="000000100000"/>
         </w:trPr>
         <w:tc>
           <w:tcPr>
-            <w:cnfStyle w:val="001000000000" w:firstRow="0" w:lastRow="0" w:firstColumn="1" w:lastColumn="0" w:oddVBand="0" w:evenVBand="0" w:oddHBand="0" w:evenHBand="0" w:firstRowFirstColumn="0" w:firstRowLastColumn="0" w:lastRowFirstColumn="0" w:lastRowLastColumn="0"/>
+            <w:cnfStyle w:val="001000000000"/>
             <w:tcW w:w="959" w:type="dxa"/>
           </w:tcPr>
           <w:p>
@@ -2525,7 +2525,7 @@
           </w:tcPr>
           <w:p>
             <w:pPr>
-              <w:cnfStyle w:val="000000100000" w:firstRow="0" w:lastRow="0" w:firstColumn="0" w:lastColumn="0" w:oddVBand="0" w:evenVBand="0" w:oddHBand="1" w:evenHBand="0" w:firstRowFirstColumn="0" w:firstRowLastColumn="0" w:lastRowFirstColumn="0" w:lastRowLastColumn="0"/>
+              <w:cnfStyle w:val="000000100000"/>
             </w:pPr>
             <w:r>
               <w:t>Customer Account</w:t>
@@ -2539,7 +2539,7 @@
           <w:p>
             <w:pPr>
               <w:jc w:val="center"/>
-              <w:cnfStyle w:val="000000100000" w:firstRow="0" w:lastRow="0" w:firstColumn="0" w:lastColumn="0" w:oddVBand="0" w:evenVBand="0" w:oddHBand="1" w:evenHBand="0" w:firstRowFirstColumn="0" w:firstRowLastColumn="0" w:lastRowFirstColumn="0" w:lastRowLastColumn="0"/>
+              <w:cnfStyle w:val="000000100000"/>
             </w:pPr>
             <w:r>
               <w:t>4</w:t>
@@ -2550,7 +2550,7 @@
       <w:tr>
         <w:tc>
           <w:tcPr>
-            <w:cnfStyle w:val="001000000000" w:firstRow="0" w:lastRow="0" w:firstColumn="1" w:lastColumn="0" w:oddVBand="0" w:evenVBand="0" w:oddHBand="0" w:evenHBand="0" w:firstRowFirstColumn="0" w:firstRowLastColumn="0" w:lastRowFirstColumn="0" w:lastRowLastColumn="0"/>
+            <w:cnfStyle w:val="001000000000"/>
             <w:tcW w:w="959" w:type="dxa"/>
           </w:tcPr>
           <w:p>
@@ -2568,7 +2568,7 @@
               <w:tabs>
                 <w:tab w:val="center" w:pos="3240"/>
               </w:tabs>
-              <w:cnfStyle w:val="000000000000" w:firstRow="0" w:lastRow="0" w:firstColumn="0" w:lastColumn="0" w:oddVBand="0" w:evenVBand="0" w:oddHBand="0" w:evenHBand="0" w:firstRowFirstColumn="0" w:firstRowLastColumn="0" w:lastRowFirstColumn="0" w:lastRowLastColumn="0"/>
+              <w:cnfStyle w:val="000000000000"/>
             </w:pPr>
             <w:r>
               <w:t>Order Status</w:t>
@@ -2585,7 +2585,7 @@
           <w:p>
             <w:pPr>
               <w:jc w:val="center"/>
-              <w:cnfStyle w:val="000000000000" w:firstRow="0" w:lastRow="0" w:firstColumn="0" w:lastColumn="0" w:oddVBand="0" w:evenVBand="0" w:oddHBand="0" w:evenHBand="0" w:firstRowFirstColumn="0" w:firstRowLastColumn="0" w:lastRowFirstColumn="0" w:lastRowLastColumn="0"/>
+              <w:cnfStyle w:val="000000000000"/>
             </w:pPr>
             <w:r>
               <w:t>2</w:t>
@@ -2595,11 +2595,11 @@
       </w:tr>
       <w:tr>
         <w:trPr>
-          <w:cnfStyle w:val="000000100000" w:firstRow="0" w:lastRow="0" w:firstColumn="0" w:lastColumn="0" w:oddVBand="0" w:evenVBand="0" w:oddHBand="1" w:evenHBand="0" w:firstRowFirstColumn="0" w:firstRowLastColumn="0" w:lastRowFirstColumn="0" w:lastRowLastColumn="0"/>
+          <w:cnfStyle w:val="000000100000"/>
         </w:trPr>
         <w:tc>
           <w:tcPr>
-            <w:cnfStyle w:val="001000000000" w:firstRow="0" w:lastRow="0" w:firstColumn="1" w:lastColumn="0" w:oddVBand="0" w:evenVBand="0" w:oddHBand="0" w:evenHBand="0" w:firstRowFirstColumn="0" w:firstRowLastColumn="0" w:lastRowFirstColumn="0" w:lastRowLastColumn="0"/>
+            <w:cnfStyle w:val="001000000000"/>
             <w:tcW w:w="959" w:type="dxa"/>
           </w:tcPr>
           <w:p>
@@ -2617,7 +2617,7 @@
               <w:tabs>
                 <w:tab w:val="center" w:pos="3240"/>
               </w:tabs>
-              <w:cnfStyle w:val="000000100000" w:firstRow="0" w:lastRow="0" w:firstColumn="0" w:lastColumn="0" w:oddVBand="0" w:evenVBand="0" w:oddHBand="1" w:evenHBand="0" w:firstRowFirstColumn="0" w:firstRowLastColumn="0" w:lastRowFirstColumn="0" w:lastRowLastColumn="0"/>
+              <w:cnfStyle w:val="000000100000"/>
             </w:pPr>
             <w:r>
               <w:t>Order Form</w:t>
@@ -2631,7 +2631,7 @@
           <w:p>
             <w:pPr>
               <w:jc w:val="center"/>
-              <w:cnfStyle w:val="000000100000" w:firstRow="0" w:lastRow="0" w:firstColumn="0" w:lastColumn="0" w:oddVBand="0" w:evenVBand="0" w:oddHBand="1" w:evenHBand="0" w:firstRowFirstColumn="0" w:firstRowLastColumn="0" w:lastRowFirstColumn="0" w:lastRowLastColumn="0"/>
+              <w:cnfStyle w:val="000000100000"/>
             </w:pPr>
             <w:r>
               <w:t>4</w:t>
@@ -2642,7 +2642,7 @@
       <w:tr>
         <w:tc>
           <w:tcPr>
-            <w:cnfStyle w:val="001000000000" w:firstRow="0" w:lastRow="0" w:firstColumn="1" w:lastColumn="0" w:oddVBand="0" w:evenVBand="0" w:oddHBand="0" w:evenHBand="0" w:firstRowFirstColumn="0" w:firstRowLastColumn="0" w:lastRowFirstColumn="0" w:lastRowLastColumn="0"/>
+            <w:cnfStyle w:val="001000000000"/>
             <w:tcW w:w="959" w:type="dxa"/>
           </w:tcPr>
           <w:p>
@@ -2660,7 +2660,7 @@
               <w:tabs>
                 <w:tab w:val="center" w:pos="3240"/>
               </w:tabs>
-              <w:cnfStyle w:val="000000000000" w:firstRow="0" w:lastRow="0" w:firstColumn="0" w:lastColumn="0" w:oddVBand="0" w:evenVBand="0" w:oddHBand="0" w:evenHBand="0" w:firstRowFirstColumn="0" w:firstRowLastColumn="0" w:lastRowFirstColumn="0" w:lastRowLastColumn="0"/>
+              <w:cnfStyle w:val="000000000000"/>
             </w:pPr>
             <w:r>
               <w:t>Pick-Up Request</w:t>
@@ -2674,7 +2674,7 @@
           <w:p>
             <w:pPr>
               <w:jc w:val="center"/>
-              <w:cnfStyle w:val="000000000000" w:firstRow="0" w:lastRow="0" w:firstColumn="0" w:lastColumn="0" w:oddVBand="0" w:evenVBand="0" w:oddHBand="0" w:evenHBand="0" w:firstRowFirstColumn="0" w:firstRowLastColumn="0" w:lastRowFirstColumn="0" w:lastRowLastColumn="0"/>
+              <w:cnfStyle w:val="000000000000"/>
             </w:pPr>
             <w:r>
               <w:t>1</w:t>
@@ -2684,11 +2684,11 @@
       </w:tr>
       <w:tr>
         <w:trPr>
-          <w:cnfStyle w:val="000000100000" w:firstRow="0" w:lastRow="0" w:firstColumn="0" w:lastColumn="0" w:oddVBand="0" w:evenVBand="0" w:oddHBand="1" w:evenHBand="0" w:firstRowFirstColumn="0" w:firstRowLastColumn="0" w:lastRowFirstColumn="0" w:lastRowLastColumn="0"/>
+          <w:cnfStyle w:val="000000100000"/>
         </w:trPr>
         <w:tc>
           <w:tcPr>
-            <w:cnfStyle w:val="001000000000" w:firstRow="0" w:lastRow="0" w:firstColumn="1" w:lastColumn="0" w:oddVBand="0" w:evenVBand="0" w:oddHBand="0" w:evenHBand="0" w:firstRowFirstColumn="0" w:firstRowLastColumn="0" w:lastRowFirstColumn="0" w:lastRowLastColumn="0"/>
+            <w:cnfStyle w:val="001000000000"/>
             <w:tcW w:w="959" w:type="dxa"/>
           </w:tcPr>
           <w:p/>
@@ -2700,7 +2700,7 @@
           <w:p>
             <w:pPr>
               <w:jc w:val="right"/>
-              <w:cnfStyle w:val="000000100000" w:firstRow="0" w:lastRow="0" w:firstColumn="0" w:lastColumn="0" w:oddVBand="0" w:evenVBand="0" w:oddHBand="1" w:evenHBand="0" w:firstRowFirstColumn="0" w:firstRowLastColumn="0" w:lastRowFirstColumn="0" w:lastRowLastColumn="0"/>
+              <w:cnfStyle w:val="000000100000"/>
             </w:pPr>
             <w:r>
               <w:t>Story Point Sub-Total</w:t>
@@ -2716,7 +2716,7 @@
           </w:tcPr>
           <w:p>
             <w:pPr>
-              <w:cnfStyle w:val="000000100000" w:firstRow="0" w:lastRow="0" w:firstColumn="0" w:lastColumn="0" w:oddVBand="0" w:evenVBand="0" w:oddHBand="1" w:evenHBand="0" w:firstRowFirstColumn="0" w:firstRowLastColumn="0" w:lastRowFirstColumn="0" w:lastRowLastColumn="0"/>
+              <w:cnfStyle w:val="000000100000"/>
             </w:pPr>
             <w:r>
               <w:t>11</w:t>
@@ -2845,7 +2845,7 @@
         <w:tblStyle w:val="LightList-Accent11"/>
         <w:tblW w:w="0" w:type="auto"/>
         <w:tblInd w:w="108" w:type="dxa"/>
-        <w:tblLook w:val="04A0" w:firstRow="1" w:lastRow="0" w:firstColumn="1" w:lastColumn="0" w:noHBand="0" w:noVBand="1"/>
+        <w:tblLook w:val="04A0"/>
       </w:tblPr>
       <w:tblGrid>
         <w:gridCol w:w="959"/>
@@ -2854,11 +2854,11 @@
       </w:tblGrid>
       <w:tr>
         <w:trPr>
-          <w:cnfStyle w:val="100000000000" w:firstRow="1" w:lastRow="0" w:firstColumn="0" w:lastColumn="0" w:oddVBand="0" w:evenVBand="0" w:oddHBand="0" w:evenHBand="0" w:firstRowFirstColumn="0" w:firstRowLastColumn="0" w:lastRowFirstColumn="0" w:lastRowLastColumn="0"/>
+          <w:cnfStyle w:val="100000000000"/>
         </w:trPr>
         <w:tc>
           <w:tcPr>
-            <w:cnfStyle w:val="001000000000" w:firstRow="0" w:lastRow="0" w:firstColumn="1" w:lastColumn="0" w:oddVBand="0" w:evenVBand="0" w:oddHBand="0" w:evenHBand="0" w:firstRowFirstColumn="0" w:firstRowLastColumn="0" w:lastRowFirstColumn="0" w:lastRowLastColumn="0"/>
+            <w:cnfStyle w:val="001000000000"/>
             <w:tcW w:w="959" w:type="dxa"/>
           </w:tcPr>
           <w:p>
@@ -2873,7 +2873,7 @@
           </w:tcPr>
           <w:p>
             <w:pPr>
-              <w:cnfStyle w:val="100000000000" w:firstRow="1" w:lastRow="0" w:firstColumn="0" w:lastColumn="0" w:oddVBand="0" w:evenVBand="0" w:oddHBand="0" w:evenHBand="0" w:firstRowFirstColumn="0" w:firstRowLastColumn="0" w:lastRowFirstColumn="0" w:lastRowLastColumn="0"/>
+              <w:cnfStyle w:val="100000000000"/>
             </w:pPr>
             <w:r>
               <w:t>Story Title</w:t>
@@ -2886,7 +2886,7 @@
           </w:tcPr>
           <w:p>
             <w:pPr>
-              <w:cnfStyle w:val="100000000000" w:firstRow="1" w:lastRow="0" w:firstColumn="0" w:lastColumn="0" w:oddVBand="0" w:evenVBand="0" w:oddHBand="0" w:evenHBand="0" w:firstRowFirstColumn="0" w:firstRowLastColumn="0" w:lastRowFirstColumn="0" w:lastRowLastColumn="0"/>
+              <w:cnfStyle w:val="100000000000"/>
             </w:pPr>
             <w:r>
               <w:t>Story Points</w:t>
@@ -2896,11 +2896,11 @@
       </w:tr>
       <w:tr>
         <w:trPr>
-          <w:cnfStyle w:val="000000100000" w:firstRow="0" w:lastRow="0" w:firstColumn="0" w:lastColumn="0" w:oddVBand="0" w:evenVBand="0" w:oddHBand="1" w:evenHBand="0" w:firstRowFirstColumn="0" w:firstRowLastColumn="0" w:lastRowFirstColumn="0" w:lastRowLastColumn="0"/>
+          <w:cnfStyle w:val="000000100000"/>
         </w:trPr>
         <w:tc>
           <w:tcPr>
-            <w:cnfStyle w:val="001000000000" w:firstRow="0" w:lastRow="0" w:firstColumn="1" w:lastColumn="0" w:oddVBand="0" w:evenVBand="0" w:oddHBand="0" w:evenHBand="0" w:firstRowFirstColumn="0" w:firstRowLastColumn="0" w:lastRowFirstColumn="0" w:lastRowLastColumn="0"/>
+            <w:cnfStyle w:val="001000000000"/>
             <w:tcW w:w="959" w:type="dxa"/>
           </w:tcPr>
           <w:p>
@@ -2915,7 +2915,7 @@
           </w:tcPr>
           <w:p>
             <w:pPr>
-              <w:cnfStyle w:val="000000100000" w:firstRow="0" w:lastRow="0" w:firstColumn="0" w:lastColumn="0" w:oddVBand="0" w:evenVBand="0" w:oddHBand="1" w:evenHBand="0" w:firstRowFirstColumn="0" w:firstRowLastColumn="0" w:lastRowFirstColumn="0" w:lastRowLastColumn="0"/>
+              <w:cnfStyle w:val="000000100000"/>
             </w:pPr>
             <w:r>
               <w:t>Package Type</w:t>
@@ -2928,7 +2928,7 @@
           </w:tcPr>
           <w:p>
             <w:pPr>
-              <w:cnfStyle w:val="000000100000" w:firstRow="0" w:lastRow="0" w:firstColumn="0" w:lastColumn="0" w:oddVBand="0" w:evenVBand="0" w:oddHBand="1" w:evenHBand="0" w:firstRowFirstColumn="0" w:firstRowLastColumn="0" w:lastRowFirstColumn="0" w:lastRowLastColumn="0"/>
+              <w:cnfStyle w:val="000000100000"/>
             </w:pPr>
             <w:r>
               <w:t>1</w:t>
@@ -2939,7 +2939,7 @@
       <w:tr>
         <w:tc>
           <w:tcPr>
-            <w:cnfStyle w:val="001000000000" w:firstRow="0" w:lastRow="0" w:firstColumn="1" w:lastColumn="0" w:oddVBand="0" w:evenVBand="0" w:oddHBand="0" w:evenHBand="0" w:firstRowFirstColumn="0" w:firstRowLastColumn="0" w:lastRowFirstColumn="0" w:lastRowLastColumn="0"/>
+            <w:cnfStyle w:val="001000000000"/>
             <w:tcW w:w="959" w:type="dxa"/>
           </w:tcPr>
           <w:p>
@@ -2954,7 +2954,7 @@
           </w:tcPr>
           <w:p>
             <w:pPr>
-              <w:cnfStyle w:val="000000000000" w:firstRow="0" w:lastRow="0" w:firstColumn="0" w:lastColumn="0" w:oddVBand="0" w:evenVBand="0" w:oddHBand="0" w:evenHBand="0" w:firstRowFirstColumn="0" w:firstRowLastColumn="0" w:lastRowFirstColumn="0" w:lastRowLastColumn="0"/>
+              <w:cnfStyle w:val="000000000000"/>
             </w:pPr>
             <w:r>
               <w:t>Package Priority</w:t>
@@ -2967,7 +2967,7 @@
           </w:tcPr>
           <w:p>
             <w:pPr>
-              <w:cnfStyle w:val="000000000000" w:firstRow="0" w:lastRow="0" w:firstColumn="0" w:lastColumn="0" w:oddVBand="0" w:evenVBand="0" w:oddHBand="0" w:evenHBand="0" w:firstRowFirstColumn="0" w:firstRowLastColumn="0" w:lastRowFirstColumn="0" w:lastRowLastColumn="0"/>
+              <w:cnfStyle w:val="000000000000"/>
             </w:pPr>
             <w:r>
               <w:t>1</w:t>
@@ -2977,11 +2977,11 @@
       </w:tr>
       <w:tr>
         <w:trPr>
-          <w:cnfStyle w:val="000000100000" w:firstRow="0" w:lastRow="0" w:firstColumn="0" w:lastColumn="0" w:oddVBand="0" w:evenVBand="0" w:oddHBand="1" w:evenHBand="0" w:firstRowFirstColumn="0" w:firstRowLastColumn="0" w:lastRowFirstColumn="0" w:lastRowLastColumn="0"/>
+          <w:cnfStyle w:val="000000100000"/>
         </w:trPr>
         <w:tc>
           <w:tcPr>
-            <w:cnfStyle w:val="001000000000" w:firstRow="0" w:lastRow="0" w:firstColumn="1" w:lastColumn="0" w:oddVBand="0" w:evenVBand="0" w:oddHBand="0" w:evenHBand="0" w:firstRowFirstColumn="0" w:firstRowLastColumn="0" w:lastRowFirstColumn="0" w:lastRowLastColumn="0"/>
+            <w:cnfStyle w:val="001000000000"/>
             <w:tcW w:w="959" w:type="dxa"/>
           </w:tcPr>
           <w:p>
@@ -2996,7 +2996,7 @@
           </w:tcPr>
           <w:p>
             <w:pPr>
-              <w:cnfStyle w:val="000000100000" w:firstRow="0" w:lastRow="0" w:firstColumn="0" w:lastColumn="0" w:oddVBand="0" w:evenVBand="0" w:oddHBand="1" w:evenHBand="0" w:firstRowFirstColumn="0" w:firstRowLastColumn="0" w:lastRowFirstColumn="0" w:lastRowLastColumn="0"/>
+              <w:cnfStyle w:val="000000100000"/>
             </w:pPr>
             <w:r>
               <w:t>Delivery Schedule</w:t>
@@ -3009,7 +3009,7 @@
           </w:tcPr>
           <w:p>
             <w:pPr>
-              <w:cnfStyle w:val="000000100000" w:firstRow="0" w:lastRow="0" w:firstColumn="0" w:lastColumn="0" w:oddVBand="0" w:evenVBand="0" w:oddHBand="1" w:evenHBand="0" w:firstRowFirstColumn="0" w:firstRowLastColumn="0" w:lastRowFirstColumn="0" w:lastRowLastColumn="0"/>
+              <w:cnfStyle w:val="000000100000"/>
             </w:pPr>
             <w:r>
               <w:t>4</w:t>
@@ -3020,7 +3020,7 @@
       <w:tr>
         <w:tc>
           <w:tcPr>
-            <w:cnfStyle w:val="001000000000" w:firstRow="0" w:lastRow="0" w:firstColumn="1" w:lastColumn="0" w:oddVBand="0" w:evenVBand="0" w:oddHBand="0" w:evenHBand="0" w:firstRowFirstColumn="0" w:firstRowLastColumn="0" w:lastRowFirstColumn="0" w:lastRowLastColumn="0"/>
+            <w:cnfStyle w:val="001000000000"/>
             <w:tcW w:w="959" w:type="dxa"/>
           </w:tcPr>
           <w:p>
@@ -3035,7 +3035,7 @@
           </w:tcPr>
           <w:p>
             <w:pPr>
-              <w:cnfStyle w:val="000000000000" w:firstRow="0" w:lastRow="0" w:firstColumn="0" w:lastColumn="0" w:oddVBand="0" w:evenVBand="0" w:oddHBand="0" w:evenHBand="0" w:firstRowFirstColumn="0" w:firstRowLastColumn="0" w:lastRowFirstColumn="0" w:lastRowLastColumn="0"/>
+              <w:cnfStyle w:val="000000000000"/>
             </w:pPr>
             <w:r>
               <w:t>Change Status</w:t>
@@ -3048,7 +3048,7 @@
           </w:tcPr>
           <w:p>
             <w:pPr>
-              <w:cnfStyle w:val="000000000000" w:firstRow="0" w:lastRow="0" w:firstColumn="0" w:lastColumn="0" w:oddVBand="0" w:evenVBand="0" w:oddHBand="0" w:evenHBand="0" w:firstRowFirstColumn="0" w:firstRowLastColumn="0" w:lastRowFirstColumn="0" w:lastRowLastColumn="0"/>
+              <w:cnfStyle w:val="000000000000"/>
             </w:pPr>
             <w:r>
               <w:t>8</w:t>
@@ -3058,11 +3058,11 @@
       </w:tr>
       <w:tr>
         <w:trPr>
-          <w:cnfStyle w:val="000000100000" w:firstRow="0" w:lastRow="0" w:firstColumn="0" w:lastColumn="0" w:oddVBand="0" w:evenVBand="0" w:oddHBand="1" w:evenHBand="0" w:firstRowFirstColumn="0" w:firstRowLastColumn="0" w:lastRowFirstColumn="0" w:lastRowLastColumn="0"/>
+          <w:cnfStyle w:val="000000100000"/>
         </w:trPr>
         <w:tc>
           <w:tcPr>
-            <w:cnfStyle w:val="001000000000" w:firstRow="0" w:lastRow="0" w:firstColumn="1" w:lastColumn="0" w:oddVBand="0" w:evenVBand="0" w:oddHBand="0" w:evenHBand="0" w:firstRowFirstColumn="0" w:firstRowLastColumn="0" w:lastRowFirstColumn="0" w:lastRowLastColumn="0"/>
+            <w:cnfStyle w:val="001000000000"/>
             <w:tcW w:w="959" w:type="dxa"/>
           </w:tcPr>
           <w:p/>
@@ -3074,7 +3074,7 @@
           <w:p>
             <w:pPr>
               <w:jc w:val="right"/>
-              <w:cnfStyle w:val="000000100000" w:firstRow="0" w:lastRow="0" w:firstColumn="0" w:lastColumn="0" w:oddVBand="0" w:evenVBand="0" w:oddHBand="1" w:evenHBand="0" w:firstRowFirstColumn="0" w:firstRowLastColumn="0" w:lastRowFirstColumn="0" w:lastRowLastColumn="0"/>
+              <w:cnfStyle w:val="000000100000"/>
             </w:pPr>
             <w:r>
               <w:t>Story Point Sub-Total</w:t>
@@ -3090,7 +3090,7 @@
           </w:tcPr>
           <w:p>
             <w:pPr>
-              <w:cnfStyle w:val="000000100000" w:firstRow="0" w:lastRow="0" w:firstColumn="0" w:lastColumn="0" w:oddVBand="0" w:evenVBand="0" w:oddHBand="1" w:evenHBand="0" w:firstRowFirstColumn="0" w:firstRowLastColumn="0" w:lastRowFirstColumn="0" w:lastRowLastColumn="0"/>
+              <w:cnfStyle w:val="000000100000"/>
             </w:pPr>
             <w:r>
               <w:t>14</w:t>
@@ -3129,7 +3129,7 @@
         <w:tblStyle w:val="LightList-Accent11"/>
         <w:tblW w:w="0" w:type="auto"/>
         <w:tblInd w:w="108" w:type="dxa"/>
-        <w:tblLook w:val="04A0" w:firstRow="1" w:lastRow="0" w:firstColumn="1" w:lastColumn="0" w:noHBand="0" w:noVBand="1"/>
+        <w:tblLook w:val="04A0"/>
       </w:tblPr>
       <w:tblGrid>
         <w:gridCol w:w="959"/>
@@ -3138,11 +3138,11 @@
       </w:tblGrid>
       <w:tr>
         <w:trPr>
-          <w:cnfStyle w:val="100000000000" w:firstRow="1" w:lastRow="0" w:firstColumn="0" w:lastColumn="0" w:oddVBand="0" w:evenVBand="0" w:oddHBand="0" w:evenHBand="0" w:firstRowFirstColumn="0" w:firstRowLastColumn="0" w:lastRowFirstColumn="0" w:lastRowLastColumn="0"/>
+          <w:cnfStyle w:val="100000000000"/>
         </w:trPr>
         <w:tc>
           <w:tcPr>
-            <w:cnfStyle w:val="001000000000" w:firstRow="0" w:lastRow="0" w:firstColumn="1" w:lastColumn="0" w:oddVBand="0" w:evenVBand="0" w:oddHBand="0" w:evenHBand="0" w:firstRowFirstColumn="0" w:firstRowLastColumn="0" w:lastRowFirstColumn="0" w:lastRowLastColumn="0"/>
+            <w:cnfStyle w:val="001000000000"/>
             <w:tcW w:w="959" w:type="dxa"/>
           </w:tcPr>
           <w:p>
@@ -3157,7 +3157,7 @@
           </w:tcPr>
           <w:p>
             <w:pPr>
-              <w:cnfStyle w:val="100000000000" w:firstRow="1" w:lastRow="0" w:firstColumn="0" w:lastColumn="0" w:oddVBand="0" w:evenVBand="0" w:oddHBand="0" w:evenHBand="0" w:firstRowFirstColumn="0" w:firstRowLastColumn="0" w:lastRowFirstColumn="0" w:lastRowLastColumn="0"/>
+              <w:cnfStyle w:val="100000000000"/>
             </w:pPr>
             <w:r>
               <w:t>Story Title</w:t>
@@ -3170,7 +3170,7 @@
           </w:tcPr>
           <w:p>
             <w:pPr>
-              <w:cnfStyle w:val="100000000000" w:firstRow="1" w:lastRow="0" w:firstColumn="0" w:lastColumn="0" w:oddVBand="0" w:evenVBand="0" w:oddHBand="0" w:evenHBand="0" w:firstRowFirstColumn="0" w:firstRowLastColumn="0" w:lastRowFirstColumn="0" w:lastRowLastColumn="0"/>
+              <w:cnfStyle w:val="100000000000"/>
             </w:pPr>
             <w:r>
               <w:t>Story Points</w:t>
@@ -3180,11 +3180,11 @@
       </w:tr>
       <w:tr>
         <w:trPr>
-          <w:cnfStyle w:val="000000100000" w:firstRow="0" w:lastRow="0" w:firstColumn="0" w:lastColumn="0" w:oddVBand="0" w:evenVBand="0" w:oddHBand="1" w:evenHBand="0" w:firstRowFirstColumn="0" w:firstRowLastColumn="0" w:lastRowFirstColumn="0" w:lastRowLastColumn="0"/>
+          <w:cnfStyle w:val="000000100000"/>
         </w:trPr>
         <w:tc>
           <w:tcPr>
-            <w:cnfStyle w:val="001000000000" w:firstRow="0" w:lastRow="0" w:firstColumn="1" w:lastColumn="0" w:oddVBand="0" w:evenVBand="0" w:oddHBand="0" w:evenHBand="0" w:firstRowFirstColumn="0" w:firstRowLastColumn="0" w:lastRowFirstColumn="0" w:lastRowLastColumn="0"/>
+            <w:cnfStyle w:val="001000000000"/>
             <w:tcW w:w="959" w:type="dxa"/>
           </w:tcPr>
           <w:p>
@@ -3199,7 +3199,7 @@
           </w:tcPr>
           <w:p>
             <w:pPr>
-              <w:cnfStyle w:val="000000100000" w:firstRow="0" w:lastRow="0" w:firstColumn="0" w:lastColumn="0" w:oddVBand="0" w:evenVBand="0" w:oddHBand="1" w:evenHBand="0" w:firstRowFirstColumn="0" w:firstRowLastColumn="0" w:lastRowFirstColumn="0" w:lastRowLastColumn="0"/>
+              <w:cnfStyle w:val="000000100000"/>
             </w:pPr>
             <w:r>
               <w:t>Assign Couriers</w:t>
@@ -3212,7 +3212,7 @@
           </w:tcPr>
           <w:p>
             <w:pPr>
-              <w:cnfStyle w:val="000000100000" w:firstRow="0" w:lastRow="0" w:firstColumn="0" w:lastColumn="0" w:oddVBand="0" w:evenVBand="0" w:oddHBand="1" w:evenHBand="0" w:firstRowFirstColumn="0" w:firstRowLastColumn="0" w:lastRowFirstColumn="0" w:lastRowLastColumn="0"/>
+              <w:cnfStyle w:val="000000100000"/>
             </w:pPr>
             <w:r>
               <w:t>4</w:t>
@@ -3223,7 +3223,7 @@
       <w:tr>
         <w:tc>
           <w:tcPr>
-            <w:cnfStyle w:val="001000000000" w:firstRow="0" w:lastRow="0" w:firstColumn="1" w:lastColumn="0" w:oddVBand="0" w:evenVBand="0" w:oddHBand="0" w:evenHBand="0" w:firstRowFirstColumn="0" w:firstRowLastColumn="0" w:lastRowFirstColumn="0" w:lastRowLastColumn="0"/>
+            <w:cnfStyle w:val="001000000000"/>
             <w:tcW w:w="959" w:type="dxa"/>
           </w:tcPr>
           <w:p>
@@ -3238,7 +3238,7 @@
           </w:tcPr>
           <w:p>
             <w:pPr>
-              <w:cnfStyle w:val="000000000000" w:firstRow="0" w:lastRow="0" w:firstColumn="0" w:lastColumn="0" w:oddVBand="0" w:evenVBand="0" w:oddHBand="0" w:evenHBand="0" w:firstRowFirstColumn="0" w:firstRowLastColumn="0" w:lastRowFirstColumn="0" w:lastRowLastColumn="0"/>
+              <w:cnfStyle w:val="000000000000"/>
             </w:pPr>
             <w:r>
               <w:t>Staff Account</w:t>
@@ -3251,7 +3251,7 @@
           </w:tcPr>
           <w:p>
             <w:pPr>
-              <w:cnfStyle w:val="000000000000" w:firstRow="0" w:lastRow="0" w:firstColumn="0" w:lastColumn="0" w:oddVBand="0" w:evenVBand="0" w:oddHBand="0" w:evenHBand="0" w:firstRowFirstColumn="0" w:firstRowLastColumn="0" w:lastRowFirstColumn="0" w:lastRowLastColumn="0"/>
+              <w:cnfStyle w:val="000000000000"/>
             </w:pPr>
             <w:r>
               <w:t>4</w:t>
@@ -3261,11 +3261,11 @@
       </w:tr>
       <w:tr>
         <w:trPr>
-          <w:cnfStyle w:val="000000100000" w:firstRow="0" w:lastRow="0" w:firstColumn="0" w:lastColumn="0" w:oddVBand="0" w:evenVBand="0" w:oddHBand="1" w:evenHBand="0" w:firstRowFirstColumn="0" w:firstRowLastColumn="0" w:lastRowFirstColumn="0" w:lastRowLastColumn="0"/>
+          <w:cnfStyle w:val="000000100000"/>
         </w:trPr>
         <w:tc>
           <w:tcPr>
-            <w:cnfStyle w:val="001000000000" w:firstRow="0" w:lastRow="0" w:firstColumn="1" w:lastColumn="0" w:oddVBand="0" w:evenVBand="0" w:oddHBand="0" w:evenHBand="0" w:firstRowFirstColumn="0" w:firstRowLastColumn="0" w:lastRowFirstColumn="0" w:lastRowLastColumn="0"/>
+            <w:cnfStyle w:val="001000000000"/>
             <w:tcW w:w="959" w:type="dxa"/>
           </w:tcPr>
           <w:p>
@@ -3280,7 +3280,7 @@
           </w:tcPr>
           <w:p>
             <w:pPr>
-              <w:cnfStyle w:val="000000100000" w:firstRow="0" w:lastRow="0" w:firstColumn="0" w:lastColumn="0" w:oddVBand="0" w:evenVBand="0" w:oddHBand="1" w:evenHBand="0" w:firstRowFirstColumn="0" w:firstRowLastColumn="0" w:lastRowFirstColumn="0" w:lastRowLastColumn="0"/>
+              <w:cnfStyle w:val="000000100000"/>
             </w:pPr>
             <w:r>
               <w:t>How To Order</w:t>
@@ -3293,7 +3293,7 @@
           </w:tcPr>
           <w:p>
             <w:pPr>
-              <w:cnfStyle w:val="000000100000" w:firstRow="0" w:lastRow="0" w:firstColumn="0" w:lastColumn="0" w:oddVBand="0" w:evenVBand="0" w:oddHBand="1" w:evenHBand="0" w:firstRowFirstColumn="0" w:firstRowLastColumn="0" w:lastRowFirstColumn="0" w:lastRowLastColumn="0"/>
+              <w:cnfStyle w:val="000000100000"/>
             </w:pPr>
             <w:r>
               <w:t>1</w:t>
@@ -3304,7 +3304,7 @@
       <w:tr>
         <w:tc>
           <w:tcPr>
-            <w:cnfStyle w:val="001000000000" w:firstRow="0" w:lastRow="0" w:firstColumn="1" w:lastColumn="0" w:oddVBand="0" w:evenVBand="0" w:oddHBand="0" w:evenHBand="0" w:firstRowFirstColumn="0" w:firstRowLastColumn="0" w:lastRowFirstColumn="0" w:lastRowLastColumn="0"/>
+            <w:cnfStyle w:val="001000000000"/>
             <w:tcW w:w="959" w:type="dxa"/>
           </w:tcPr>
           <w:p/>
@@ -3316,7 +3316,7 @@
           <w:p>
             <w:pPr>
               <w:jc w:val="right"/>
-              <w:cnfStyle w:val="000000000000" w:firstRow="0" w:lastRow="0" w:firstColumn="0" w:lastColumn="0" w:oddVBand="0" w:evenVBand="0" w:oddHBand="0" w:evenHBand="0" w:firstRowFirstColumn="0" w:firstRowLastColumn="0" w:lastRowFirstColumn="0" w:lastRowLastColumn="0"/>
+              <w:cnfStyle w:val="000000000000"/>
             </w:pPr>
             <w:r>
               <w:t>Story Point Sub-Total</w:t>
@@ -3332,7 +3332,7 @@
           </w:tcPr>
           <w:p>
             <w:pPr>
-              <w:cnfStyle w:val="000000000000" w:firstRow="0" w:lastRow="0" w:firstColumn="0" w:lastColumn="0" w:oddVBand="0" w:evenVBand="0" w:oddHBand="0" w:evenHBand="0" w:firstRowFirstColumn="0" w:firstRowLastColumn="0" w:lastRowFirstColumn="0" w:lastRowLastColumn="0"/>
+              <w:cnfStyle w:val="000000000000"/>
             </w:pPr>
             <w:r>
               <w:t>9</w:t>
@@ -3446,7 +3446,7 @@
         <w:tblStyle w:val="LightList-Accent11"/>
         <w:tblW w:w="0" w:type="auto"/>
         <w:tblInd w:w="108" w:type="dxa"/>
-        <w:tblLook w:val="04A0" w:firstRow="1" w:lastRow="0" w:firstColumn="1" w:lastColumn="0" w:noHBand="0" w:noVBand="1"/>
+        <w:tblLook w:val="04A0"/>
       </w:tblPr>
       <w:tblGrid>
         <w:gridCol w:w="959"/>
@@ -3455,11 +3455,11 @@
       </w:tblGrid>
       <w:tr>
         <w:trPr>
-          <w:cnfStyle w:val="100000000000" w:firstRow="1" w:lastRow="0" w:firstColumn="0" w:lastColumn="0" w:oddVBand="0" w:evenVBand="0" w:oddHBand="0" w:evenHBand="0" w:firstRowFirstColumn="0" w:firstRowLastColumn="0" w:lastRowFirstColumn="0" w:lastRowLastColumn="0"/>
+          <w:cnfStyle w:val="100000000000"/>
         </w:trPr>
         <w:tc>
           <w:tcPr>
-            <w:cnfStyle w:val="001000000000" w:firstRow="0" w:lastRow="0" w:firstColumn="1" w:lastColumn="0" w:oddVBand="0" w:evenVBand="0" w:oddHBand="0" w:evenHBand="0" w:firstRowFirstColumn="0" w:firstRowLastColumn="0" w:lastRowFirstColumn="0" w:lastRowLastColumn="0"/>
+            <w:cnfStyle w:val="001000000000"/>
             <w:tcW w:w="959" w:type="dxa"/>
           </w:tcPr>
           <w:p>
@@ -3474,7 +3474,7 @@
           </w:tcPr>
           <w:p>
             <w:pPr>
-              <w:cnfStyle w:val="100000000000" w:firstRow="1" w:lastRow="0" w:firstColumn="0" w:lastColumn="0" w:oddVBand="0" w:evenVBand="0" w:oddHBand="0" w:evenHBand="0" w:firstRowFirstColumn="0" w:firstRowLastColumn="0" w:lastRowFirstColumn="0" w:lastRowLastColumn="0"/>
+              <w:cnfStyle w:val="100000000000"/>
             </w:pPr>
             <w:r>
               <w:t>Story Title</w:t>
@@ -3487,7 +3487,7 @@
           </w:tcPr>
           <w:p>
             <w:pPr>
-              <w:cnfStyle w:val="100000000000" w:firstRow="1" w:lastRow="0" w:firstColumn="0" w:lastColumn="0" w:oddVBand="0" w:evenVBand="0" w:oddHBand="0" w:evenHBand="0" w:firstRowFirstColumn="0" w:firstRowLastColumn="0" w:lastRowFirstColumn="0" w:lastRowLastColumn="0"/>
+              <w:cnfStyle w:val="100000000000"/>
             </w:pPr>
             <w:r>
               <w:t>Story Points</w:t>
@@ -3497,11 +3497,11 @@
       </w:tr>
       <w:tr>
         <w:trPr>
-          <w:cnfStyle w:val="000000100000" w:firstRow="0" w:lastRow="0" w:firstColumn="0" w:lastColumn="0" w:oddVBand="0" w:evenVBand="0" w:oddHBand="1" w:evenHBand="0" w:firstRowFirstColumn="0" w:firstRowLastColumn="0" w:lastRowFirstColumn="0" w:lastRowLastColumn="0"/>
+          <w:cnfStyle w:val="000000100000"/>
         </w:trPr>
         <w:tc>
           <w:tcPr>
-            <w:cnfStyle w:val="001000000000" w:firstRow="0" w:lastRow="0" w:firstColumn="1" w:lastColumn="0" w:oddVBand="0" w:evenVBand="0" w:oddHBand="0" w:evenHBand="0" w:firstRowFirstColumn="0" w:firstRowLastColumn="0" w:lastRowFirstColumn="0" w:lastRowLastColumn="0"/>
+            <w:cnfStyle w:val="001000000000"/>
             <w:tcW w:w="959" w:type="dxa"/>
           </w:tcPr>
           <w:p>
@@ -3516,7 +3516,7 @@
           </w:tcPr>
           <w:p>
             <w:pPr>
-              <w:cnfStyle w:val="000000100000" w:firstRow="0" w:lastRow="0" w:firstColumn="0" w:lastColumn="0" w:oddVBand="0" w:evenVBand="0" w:oddHBand="1" w:evenHBand="0" w:firstRowFirstColumn="0" w:firstRowLastColumn="0" w:lastRowFirstColumn="0" w:lastRowLastColumn="0"/>
+              <w:cnfStyle w:val="000000100000"/>
             </w:pPr>
             <w:r>
               <w:t>Courier Location</w:t>
@@ -3529,7 +3529,7 @@
           </w:tcPr>
           <w:p>
             <w:pPr>
-              <w:cnfStyle w:val="000000100000" w:firstRow="0" w:lastRow="0" w:firstColumn="0" w:lastColumn="0" w:oddVBand="0" w:evenVBand="0" w:oddHBand="1" w:evenHBand="0" w:firstRowFirstColumn="0" w:firstRowLastColumn="0" w:lastRowFirstColumn="0" w:lastRowLastColumn="0"/>
+              <w:cnfStyle w:val="000000100000"/>
             </w:pPr>
             <w:r>
               <w:t>16</w:t>
@@ -3540,7 +3540,7 @@
       <w:tr>
         <w:tc>
           <w:tcPr>
-            <w:cnfStyle w:val="001000000000" w:firstRow="0" w:lastRow="0" w:firstColumn="1" w:lastColumn="0" w:oddVBand="0" w:evenVBand="0" w:oddHBand="0" w:evenHBand="0" w:firstRowFirstColumn="0" w:firstRowLastColumn="0" w:lastRowFirstColumn="0" w:lastRowLastColumn="0"/>
+            <w:cnfStyle w:val="001000000000"/>
             <w:tcW w:w="959" w:type="dxa"/>
           </w:tcPr>
           <w:p>
@@ -3558,7 +3558,7 @@
               <w:tabs>
                 <w:tab w:val="left" w:pos="1993"/>
               </w:tabs>
-              <w:cnfStyle w:val="000000000000" w:firstRow="0" w:lastRow="0" w:firstColumn="0" w:lastColumn="0" w:oddVBand="0" w:evenVBand="0" w:oddHBand="0" w:evenHBand="0" w:firstRowFirstColumn="0" w:firstRowLastColumn="0" w:lastRowFirstColumn="0" w:lastRowLastColumn="0"/>
+              <w:cnfStyle w:val="000000000000"/>
             </w:pPr>
             <w:r>
               <w:t>Delivery Route</w:t>
@@ -3571,7 +3571,7 @@
           </w:tcPr>
           <w:p>
             <w:pPr>
-              <w:cnfStyle w:val="000000000000" w:firstRow="0" w:lastRow="0" w:firstColumn="0" w:lastColumn="0" w:oddVBand="0" w:evenVBand="0" w:oddHBand="0" w:evenHBand="0" w:firstRowFirstColumn="0" w:firstRowLastColumn="0" w:lastRowFirstColumn="0" w:lastRowLastColumn="0"/>
+              <w:cnfStyle w:val="000000000000"/>
             </w:pPr>
             <w:r>
               <w:t>16</w:t>
@@ -3581,11 +3581,11 @@
       </w:tr>
       <w:tr>
         <w:trPr>
-          <w:cnfStyle w:val="000000100000" w:firstRow="0" w:lastRow="0" w:firstColumn="0" w:lastColumn="0" w:oddVBand="0" w:evenVBand="0" w:oddHBand="1" w:evenHBand="0" w:firstRowFirstColumn="0" w:firstRowLastColumn="0" w:lastRowFirstColumn="0" w:lastRowLastColumn="0"/>
+          <w:cnfStyle w:val="000000100000"/>
         </w:trPr>
         <w:tc>
           <w:tcPr>
-            <w:cnfStyle w:val="001000000000" w:firstRow="0" w:lastRow="0" w:firstColumn="1" w:lastColumn="0" w:oddVBand="0" w:evenVBand="0" w:oddHBand="0" w:evenHBand="0" w:firstRowFirstColumn="0" w:firstRowLastColumn="0" w:lastRowFirstColumn="0" w:lastRowLastColumn="0"/>
+            <w:cnfStyle w:val="001000000000"/>
             <w:tcW w:w="959" w:type="dxa"/>
           </w:tcPr>
           <w:p>
@@ -3600,7 +3600,7 @@
           </w:tcPr>
           <w:p>
             <w:pPr>
-              <w:cnfStyle w:val="000000100000" w:firstRow="0" w:lastRow="0" w:firstColumn="0" w:lastColumn="0" w:oddVBand="0" w:evenVBand="0" w:oddHBand="1" w:evenHBand="0" w:firstRowFirstColumn="0" w:firstRowLastColumn="0" w:lastRowFirstColumn="0" w:lastRowLastColumn="0"/>
+              <w:cnfStyle w:val="000000100000"/>
             </w:pPr>
             <w:r>
               <w:t>Available Vehicles</w:t>
@@ -3613,7 +3613,7 @@
           </w:tcPr>
           <w:p>
             <w:pPr>
-              <w:cnfStyle w:val="000000100000" w:firstRow="0" w:lastRow="0" w:firstColumn="0" w:lastColumn="0" w:oddVBand="0" w:evenVBand="0" w:oddHBand="1" w:evenHBand="0" w:firstRowFirstColumn="0" w:firstRowLastColumn="0" w:lastRowFirstColumn="0" w:lastRowLastColumn="0"/>
+              <w:cnfStyle w:val="000000100000"/>
             </w:pPr>
             <w:r>
               <w:t>8</w:t>
@@ -3624,7 +3624,7 @@
       <w:tr>
         <w:tc>
           <w:tcPr>
-            <w:cnfStyle w:val="001000000000" w:firstRow="0" w:lastRow="0" w:firstColumn="1" w:lastColumn="0" w:oddVBand="0" w:evenVBand="0" w:oddHBand="0" w:evenHBand="0" w:firstRowFirstColumn="0" w:firstRowLastColumn="0" w:lastRowFirstColumn="0" w:lastRowLastColumn="0"/>
+            <w:cnfStyle w:val="001000000000"/>
             <w:tcW w:w="959" w:type="dxa"/>
           </w:tcPr>
           <w:p/>
@@ -3636,7 +3636,7 @@
           <w:p>
             <w:pPr>
               <w:jc w:val="right"/>
-              <w:cnfStyle w:val="000000000000" w:firstRow="0" w:lastRow="0" w:firstColumn="0" w:lastColumn="0" w:oddVBand="0" w:evenVBand="0" w:oddHBand="0" w:evenHBand="0" w:firstRowFirstColumn="0" w:firstRowLastColumn="0" w:lastRowFirstColumn="0" w:lastRowLastColumn="0"/>
+              <w:cnfStyle w:val="000000000000"/>
             </w:pPr>
             <w:r>
               <w:t>Story Point Sub-Total:</w:t>
@@ -3649,7 +3649,7 @@
           </w:tcPr>
           <w:p>
             <w:pPr>
-              <w:cnfStyle w:val="000000000000" w:firstRow="0" w:lastRow="0" w:firstColumn="0" w:lastColumn="0" w:oddVBand="0" w:evenVBand="0" w:oddHBand="0" w:evenHBand="0" w:firstRowFirstColumn="0" w:firstRowLastColumn="0" w:lastRowFirstColumn="0" w:lastRowLastColumn="0"/>
+              <w:cnfStyle w:val="000000000000"/>
             </w:pPr>
             <w:r>
               <w:t>40</w:t>
@@ -3678,7 +3678,7 @@
           <w:left w:w="85" w:type="dxa"/>
           <w:right w:w="85" w:type="dxa"/>
         </w:tblCellMar>
-        <w:tblLook w:val="04A0" w:firstRow="1" w:lastRow="0" w:firstColumn="1" w:lastColumn="0" w:noHBand="0" w:noVBand="1"/>
+        <w:tblLook w:val="04A0"/>
       </w:tblPr>
       <w:tblGrid>
         <w:gridCol w:w="1021"/>
@@ -3907,7 +3907,7 @@
       <w:tblPr>
         <w:tblStyle w:val="TableGrid"/>
         <w:tblW w:w="0" w:type="auto"/>
-        <w:tblLook w:val="04A0" w:firstRow="1" w:lastRow="0" w:firstColumn="1" w:lastColumn="0" w:noHBand="0" w:noVBand="1"/>
+        <w:tblLook w:val="04A0"/>
       </w:tblPr>
       <w:tblGrid>
         <w:gridCol w:w="1023"/>
@@ -4299,7 +4299,7 @@
       <w:tblPr>
         <w:tblStyle w:val="LightList-Accent4"/>
         <w:tblW w:w="0" w:type="auto"/>
-        <w:tblLook w:val="04A0" w:firstRow="1" w:lastRow="0" w:firstColumn="1" w:lastColumn="0" w:noHBand="0" w:noVBand="1"/>
+        <w:tblLook w:val="04A0"/>
       </w:tblPr>
       <w:tblGrid>
         <w:gridCol w:w="903"/>
@@ -4309,11 +4309,11 @@
       </w:tblGrid>
       <w:tr>
         <w:trPr>
-          <w:cnfStyle w:val="100000000000" w:firstRow="1" w:lastRow="0" w:firstColumn="0" w:lastColumn="0" w:oddVBand="0" w:evenVBand="0" w:oddHBand="0" w:evenHBand="0" w:firstRowFirstColumn="0" w:firstRowLastColumn="0" w:lastRowFirstColumn="0" w:lastRowLastColumn="0"/>
+          <w:cnfStyle w:val="100000000000"/>
         </w:trPr>
         <w:tc>
           <w:tcPr>
-            <w:cnfStyle w:val="001000000000" w:firstRow="0" w:lastRow="0" w:firstColumn="1" w:lastColumn="0" w:oddVBand="0" w:evenVBand="0" w:oddHBand="0" w:evenHBand="0" w:firstRowFirstColumn="0" w:firstRowLastColumn="0" w:lastRowFirstColumn="0" w:lastRowLastColumn="0"/>
+            <w:cnfStyle w:val="001000000000"/>
             <w:tcW w:w="879" w:type="dxa"/>
           </w:tcPr>
           <w:p>
@@ -4328,7 +4328,7 @@
           </w:tcPr>
           <w:p>
             <w:pPr>
-              <w:cnfStyle w:val="100000000000" w:firstRow="1" w:lastRow="0" w:firstColumn="0" w:lastColumn="0" w:oddVBand="0" w:evenVBand="0" w:oddHBand="0" w:evenHBand="0" w:firstRowFirstColumn="0" w:firstRowLastColumn="0" w:lastRowFirstColumn="0" w:lastRowLastColumn="0"/>
+              <w:cnfStyle w:val="100000000000"/>
             </w:pPr>
             <w:r>
               <w:t>Task Description</w:t>
@@ -4341,7 +4341,7 @@
           </w:tcPr>
           <w:p>
             <w:pPr>
-              <w:cnfStyle w:val="100000000000" w:firstRow="1" w:lastRow="0" w:firstColumn="0" w:lastColumn="0" w:oddVBand="0" w:evenVBand="0" w:oddHBand="0" w:evenHBand="0" w:firstRowFirstColumn="0" w:firstRowLastColumn="0" w:lastRowFirstColumn="0" w:lastRowLastColumn="0"/>
+              <w:cnfStyle w:val="100000000000"/>
             </w:pPr>
             <w:r>
               <w:t>Estimate</w:t>
@@ -4354,7 +4354,7 @@
           </w:tcPr>
           <w:p>
             <w:pPr>
-              <w:cnfStyle w:val="100000000000" w:firstRow="1" w:lastRow="0" w:firstColumn="0" w:lastColumn="0" w:oddVBand="0" w:evenVBand="0" w:oddHBand="0" w:evenHBand="0" w:firstRowFirstColumn="0" w:firstRowLastColumn="0" w:lastRowFirstColumn="0" w:lastRowLastColumn="0"/>
+              <w:cnfStyle w:val="100000000000"/>
             </w:pPr>
             <w:r>
               <w:t>Taken</w:t>
@@ -4364,11 +4364,11 @@
       </w:tr>
       <w:tr>
         <w:trPr>
-          <w:cnfStyle w:val="000000100000" w:firstRow="0" w:lastRow="0" w:firstColumn="0" w:lastColumn="0" w:oddVBand="0" w:evenVBand="0" w:oddHBand="1" w:evenHBand="0" w:firstRowFirstColumn="0" w:firstRowLastColumn="0" w:lastRowFirstColumn="0" w:lastRowLastColumn="0"/>
+          <w:cnfStyle w:val="000000100000"/>
         </w:trPr>
         <w:tc>
           <w:tcPr>
-            <w:cnfStyle w:val="001000000000" w:firstRow="0" w:lastRow="0" w:firstColumn="1" w:lastColumn="0" w:oddVBand="0" w:evenVBand="0" w:oddHBand="0" w:evenHBand="0" w:firstRowFirstColumn="0" w:firstRowLastColumn="0" w:lastRowFirstColumn="0" w:lastRowLastColumn="0"/>
+            <w:cnfStyle w:val="001000000000"/>
             <w:tcW w:w="903" w:type="dxa"/>
           </w:tcPr>
           <w:p>
@@ -4383,7 +4383,7 @@
           </w:tcPr>
           <w:p>
             <w:pPr>
-              <w:cnfStyle w:val="000000100000" w:firstRow="0" w:lastRow="0" w:firstColumn="0" w:lastColumn="0" w:oddVBand="0" w:evenVBand="0" w:oddHBand="1" w:evenHBand="0" w:firstRowFirstColumn="0" w:firstRowLastColumn="0" w:lastRowFirstColumn="0" w:lastRowLastColumn="0"/>
+              <w:cnfStyle w:val="000000100000"/>
             </w:pPr>
             <w:r>
               <w:t>Create BPMN Model Draft</w:t>
@@ -4396,7 +4396,7 @@
           </w:tcPr>
           <w:p>
             <w:pPr>
-              <w:cnfStyle w:val="000000100000" w:firstRow="0" w:lastRow="0" w:firstColumn="0" w:lastColumn="0" w:oddVBand="0" w:evenVBand="0" w:oddHBand="1" w:evenHBand="0" w:firstRowFirstColumn="0" w:firstRowLastColumn="0" w:lastRowFirstColumn="0" w:lastRowLastColumn="0"/>
+              <w:cnfStyle w:val="000000100000"/>
             </w:pPr>
             <w:r>
               <w:t>4</w:t>
@@ -4409,15 +4409,15 @@
           </w:tcPr>
           <w:p>
             <w:pPr>
-              <w:cnfStyle w:val="000000100000" w:firstRow="0" w:lastRow="0" w:firstColumn="0" w:lastColumn="0" w:oddVBand="0" w:evenVBand="0" w:oddHBand="1" w:evenHBand="0" w:firstRowFirstColumn="0" w:firstRowLastColumn="0" w:lastRowFirstColumn="0" w:lastRowLastColumn="0"/>
-            </w:pPr>
-          </w:p>
-        </w:tc>
-      </w:tr>
-      <w:tr>
-        <w:tc>
-          <w:tcPr>
-            <w:cnfStyle w:val="001000000000" w:firstRow="0" w:lastRow="0" w:firstColumn="1" w:lastColumn="0" w:oddVBand="0" w:evenVBand="0" w:oddHBand="0" w:evenHBand="0" w:firstRowFirstColumn="0" w:firstRowLastColumn="0" w:lastRowFirstColumn="0" w:lastRowLastColumn="0"/>
+              <w:cnfStyle w:val="000000100000"/>
+            </w:pPr>
+          </w:p>
+        </w:tc>
+      </w:tr>
+      <w:tr>
+        <w:tc>
+          <w:tcPr>
+            <w:cnfStyle w:val="001000000000"/>
             <w:tcW w:w="903" w:type="dxa"/>
           </w:tcPr>
           <w:p>
@@ -4432,11 +4432,14 @@
           </w:tcPr>
           <w:p>
             <w:pPr>
-              <w:cnfStyle w:val="000000000000" w:firstRow="0" w:lastRow="0" w:firstColumn="0" w:lastColumn="0" w:oddVBand="0" w:evenVBand="0" w:oddHBand="0" w:evenHBand="0" w:firstRowFirstColumn="0" w:firstRowLastColumn="0" w:lastRowFirstColumn="0" w:lastRowLastColumn="0"/>
+              <w:cnfStyle w:val="000000000000"/>
             </w:pPr>
             <w:r>
               <w:t>Create FMC Model</w:t>
             </w:r>
+            <w:r>
+              <w:t xml:space="preserve"> (DM 24/8 – 27/8)</w:t>
+            </w:r>
           </w:p>
         </w:tc>
         <w:tc>
@@ -4445,7 +4448,7 @@
           </w:tcPr>
           <w:p>
             <w:pPr>
-              <w:cnfStyle w:val="000000000000" w:firstRow="0" w:lastRow="0" w:firstColumn="0" w:lastColumn="0" w:oddVBand="0" w:evenVBand="0" w:oddHBand="0" w:evenHBand="0" w:firstRowFirstColumn="0" w:firstRowLastColumn="0" w:lastRowFirstColumn="0" w:lastRowLastColumn="0"/>
+              <w:cnfStyle w:val="000000000000"/>
             </w:pPr>
             <w:r>
               <w:t>3</w:t>
@@ -4458,18 +4461,21 @@
           </w:tcPr>
           <w:p>
             <w:pPr>
-              <w:cnfStyle w:val="000000000000" w:firstRow="0" w:lastRow="0" w:firstColumn="0" w:lastColumn="0" w:oddVBand="0" w:evenVBand="0" w:oddHBand="0" w:evenHBand="0" w:firstRowFirstColumn="0" w:firstRowLastColumn="0" w:lastRowFirstColumn="0" w:lastRowLastColumn="0"/>
-            </w:pPr>
+              <w:cnfStyle w:val="000000000000"/>
+            </w:pPr>
+            <w:r>
+              <w:t>2.5</w:t>
+            </w:r>
           </w:p>
         </w:tc>
       </w:tr>
       <w:tr>
         <w:trPr>
-          <w:cnfStyle w:val="000000100000" w:firstRow="0" w:lastRow="0" w:firstColumn="0" w:lastColumn="0" w:oddVBand="0" w:evenVBand="0" w:oddHBand="1" w:evenHBand="0" w:firstRowFirstColumn="0" w:firstRowLastColumn="0" w:lastRowFirstColumn="0" w:lastRowLastColumn="0"/>
+          <w:cnfStyle w:val="000000100000"/>
         </w:trPr>
         <w:tc>
           <w:tcPr>
-            <w:cnfStyle w:val="001000000000" w:firstRow="0" w:lastRow="0" w:firstColumn="1" w:lastColumn="0" w:oddVBand="0" w:evenVBand="0" w:oddHBand="0" w:evenHBand="0" w:firstRowFirstColumn="0" w:firstRowLastColumn="0" w:lastRowFirstColumn="0" w:lastRowLastColumn="0"/>
+            <w:cnfStyle w:val="001000000000"/>
             <w:tcW w:w="903" w:type="dxa"/>
           </w:tcPr>
           <w:p>
@@ -4484,11 +4490,14 @@
           </w:tcPr>
           <w:p>
             <w:pPr>
-              <w:cnfStyle w:val="000000100000" w:firstRow="0" w:lastRow="0" w:firstColumn="0" w:lastColumn="0" w:oddVBand="0" w:evenVBand="0" w:oddHBand="1" w:evenHBand="0" w:firstRowFirstColumn="0" w:firstRowLastColumn="0" w:lastRowFirstColumn="0" w:lastRowLastColumn="0"/>
+              <w:cnfStyle w:val="000000100000"/>
             </w:pPr>
             <w:r>
               <w:t>Verify story is complete (acceptance test)</w:t>
             </w:r>
+            <w:r>
+              <w:t xml:space="preserve"> (DM 27/8)</w:t>
+            </w:r>
           </w:p>
         </w:tc>
         <w:tc>
@@ -4497,7 +4506,7 @@
           </w:tcPr>
           <w:p>
             <w:pPr>
-              <w:cnfStyle w:val="000000100000" w:firstRow="0" w:lastRow="0" w:firstColumn="0" w:lastColumn="0" w:oddVBand="0" w:evenVBand="0" w:oddHBand="1" w:evenHBand="0" w:firstRowFirstColumn="0" w:firstRowLastColumn="0" w:lastRowFirstColumn="0" w:lastRowLastColumn="0"/>
+              <w:cnfStyle w:val="000000100000"/>
             </w:pPr>
             <w:r>
               <w:t>1</w:t>
@@ -4510,15 +4519,18 @@
           </w:tcPr>
           <w:p>
             <w:pPr>
-              <w:cnfStyle w:val="000000100000" w:firstRow="0" w:lastRow="0" w:firstColumn="0" w:lastColumn="0" w:oddVBand="0" w:evenVBand="0" w:oddHBand="1" w:evenHBand="0" w:firstRowFirstColumn="0" w:firstRowLastColumn="0" w:lastRowFirstColumn="0" w:lastRowLastColumn="0"/>
-            </w:pPr>
-          </w:p>
-        </w:tc>
-      </w:tr>
-      <w:tr>
-        <w:tc>
-          <w:tcPr>
-            <w:cnfStyle w:val="001000000000" w:firstRow="0" w:lastRow="0" w:firstColumn="1" w:lastColumn="0" w:oddVBand="0" w:evenVBand="0" w:oddHBand="0" w:evenHBand="0" w:firstRowFirstColumn="0" w:firstRowLastColumn="0" w:lastRowFirstColumn="0" w:lastRowLastColumn="0"/>
+              <w:cnfStyle w:val="000000100000"/>
+            </w:pPr>
+            <w:r>
+              <w:t>1</w:t>
+            </w:r>
+          </w:p>
+        </w:tc>
+      </w:tr>
+      <w:tr>
+        <w:tc>
+          <w:tcPr>
+            <w:cnfStyle w:val="001000000000"/>
             <w:tcW w:w="903" w:type="dxa"/>
           </w:tcPr>
           <w:p/>
@@ -4532,7 +4544,7 @@
               <w:tabs>
                 <w:tab w:val="right" w:pos="6219"/>
               </w:tabs>
-              <w:cnfStyle w:val="000000000000" w:firstRow="0" w:lastRow="0" w:firstColumn="0" w:lastColumn="0" w:oddVBand="0" w:evenVBand="0" w:oddHBand="0" w:evenHBand="0" w:firstRowFirstColumn="0" w:firstRowLastColumn="0" w:lastRowFirstColumn="0" w:lastRowLastColumn="0"/>
+              <w:cnfStyle w:val="000000000000"/>
             </w:pPr>
             <w:r>
               <w:t xml:space="preserve">Story Points: </w:t>
@@ -4557,7 +4569,7 @@
           </w:tcPr>
           <w:p>
             <w:pPr>
-              <w:cnfStyle w:val="000000000000" w:firstRow="0" w:lastRow="0" w:firstColumn="0" w:lastColumn="0" w:oddVBand="0" w:evenVBand="0" w:oddHBand="0" w:evenHBand="0" w:firstRowFirstColumn="0" w:firstRowLastColumn="0" w:lastRowFirstColumn="0" w:lastRowLastColumn="0"/>
+              <w:cnfStyle w:val="000000000000"/>
             </w:pPr>
             <w:r>
               <w:t>8</w:t>
@@ -4570,7 +4582,7 @@
           </w:tcPr>
           <w:p>
             <w:pPr>
-              <w:cnfStyle w:val="000000000000" w:firstRow="0" w:lastRow="0" w:firstColumn="0" w:lastColumn="0" w:oddVBand="0" w:evenVBand="0" w:oddHBand="0" w:evenHBand="0" w:firstRowFirstColumn="0" w:firstRowLastColumn="0" w:lastRowFirstColumn="0" w:lastRowLastColumn="0"/>
+              <w:cnfStyle w:val="000000000000"/>
             </w:pPr>
           </w:p>
         </w:tc>
@@ -4597,7 +4609,7 @@
       <w:tblPr>
         <w:tblStyle w:val="LightList-Accent4"/>
         <w:tblW w:w="0" w:type="auto"/>
-        <w:tblLook w:val="04A0" w:firstRow="1" w:lastRow="0" w:firstColumn="1" w:lastColumn="0" w:noHBand="0" w:noVBand="1"/>
+        <w:tblLook w:val="04A0"/>
       </w:tblPr>
       <w:tblGrid>
         <w:gridCol w:w="903"/>
@@ -4607,11 +4619,11 @@
       </w:tblGrid>
       <w:tr>
         <w:trPr>
-          <w:cnfStyle w:val="100000000000" w:firstRow="1" w:lastRow="0" w:firstColumn="0" w:lastColumn="0" w:oddVBand="0" w:evenVBand="0" w:oddHBand="0" w:evenHBand="0" w:firstRowFirstColumn="0" w:firstRowLastColumn="0" w:lastRowFirstColumn="0" w:lastRowLastColumn="0"/>
+          <w:cnfStyle w:val="100000000000"/>
         </w:trPr>
         <w:tc>
           <w:tcPr>
-            <w:cnfStyle w:val="001000000000" w:firstRow="0" w:lastRow="0" w:firstColumn="1" w:lastColumn="0" w:oddVBand="0" w:evenVBand="0" w:oddHBand="0" w:evenHBand="0" w:firstRowFirstColumn="0" w:firstRowLastColumn="0" w:lastRowFirstColumn="0" w:lastRowLastColumn="0"/>
+            <w:cnfStyle w:val="001000000000"/>
             <w:tcW w:w="881" w:type="dxa"/>
           </w:tcPr>
           <w:p>
@@ -4626,7 +4638,7 @@
           </w:tcPr>
           <w:p>
             <w:pPr>
-              <w:cnfStyle w:val="100000000000" w:firstRow="1" w:lastRow="0" w:firstColumn="0" w:lastColumn="0" w:oddVBand="0" w:evenVBand="0" w:oddHBand="0" w:evenHBand="0" w:firstRowFirstColumn="0" w:firstRowLastColumn="0" w:lastRowFirstColumn="0" w:lastRowLastColumn="0"/>
+              <w:cnfStyle w:val="100000000000"/>
             </w:pPr>
             <w:r>
               <w:t>Task Description</w:t>
@@ -4639,7 +4651,7 @@
           </w:tcPr>
           <w:p>
             <w:pPr>
-              <w:cnfStyle w:val="100000000000" w:firstRow="1" w:lastRow="0" w:firstColumn="0" w:lastColumn="0" w:oddVBand="0" w:evenVBand="0" w:oddHBand="0" w:evenHBand="0" w:firstRowFirstColumn="0" w:firstRowLastColumn="0" w:lastRowFirstColumn="0" w:lastRowLastColumn="0"/>
+              <w:cnfStyle w:val="100000000000"/>
             </w:pPr>
             <w:r>
               <w:t>Estimate</w:t>
@@ -4652,7 +4664,7 @@
           </w:tcPr>
           <w:p>
             <w:pPr>
-              <w:cnfStyle w:val="100000000000" w:firstRow="1" w:lastRow="0" w:firstColumn="0" w:lastColumn="0" w:oddVBand="0" w:evenVBand="0" w:oddHBand="0" w:evenHBand="0" w:firstRowFirstColumn="0" w:firstRowLastColumn="0" w:lastRowFirstColumn="0" w:lastRowLastColumn="0"/>
+              <w:cnfStyle w:val="100000000000"/>
             </w:pPr>
             <w:r>
               <w:t>Taken</w:t>
@@ -4662,11 +4674,11 @@
       </w:tr>
       <w:tr>
         <w:trPr>
-          <w:cnfStyle w:val="000000100000" w:firstRow="0" w:lastRow="0" w:firstColumn="0" w:lastColumn="0" w:oddVBand="0" w:evenVBand="0" w:oddHBand="1" w:evenHBand="0" w:firstRowFirstColumn="0" w:firstRowLastColumn="0" w:lastRowFirstColumn="0" w:lastRowLastColumn="0"/>
+          <w:cnfStyle w:val="000000100000"/>
         </w:trPr>
         <w:tc>
           <w:tcPr>
-            <w:cnfStyle w:val="001000000000" w:firstRow="0" w:lastRow="0" w:firstColumn="1" w:lastColumn="0" w:oddVBand="0" w:evenVBand="0" w:oddHBand="0" w:evenHBand="0" w:firstRowFirstColumn="0" w:firstRowLastColumn="0" w:lastRowFirstColumn="0" w:lastRowLastColumn="0"/>
+            <w:cnfStyle w:val="001000000000"/>
             <w:tcW w:w="903" w:type="dxa"/>
           </w:tcPr>
           <w:p>
@@ -4687,7 +4699,7 @@
           </w:tcPr>
           <w:p>
             <w:pPr>
-              <w:cnfStyle w:val="000000100000" w:firstRow="0" w:lastRow="0" w:firstColumn="0" w:lastColumn="0" w:oddVBand="0" w:evenVBand="0" w:oddHBand="1" w:evenHBand="0" w:firstRowFirstColumn="0" w:firstRowLastColumn="0" w:lastRowFirstColumn="0" w:lastRowLastColumn="0"/>
+              <w:cnfStyle w:val="000000100000"/>
             </w:pPr>
             <w:r>
               <w:t>Create login page</w:t>
@@ -4703,7 +4715,7 @@
           </w:tcPr>
           <w:p>
             <w:pPr>
-              <w:cnfStyle w:val="000000100000" w:firstRow="0" w:lastRow="0" w:firstColumn="0" w:lastColumn="0" w:oddVBand="0" w:evenVBand="0" w:oddHBand="1" w:evenHBand="0" w:firstRowFirstColumn="0" w:firstRowLastColumn="0" w:lastRowFirstColumn="0" w:lastRowLastColumn="0"/>
+              <w:cnfStyle w:val="000000100000"/>
             </w:pPr>
             <w:r>
               <w:t>2</w:t>
@@ -4716,7 +4728,7 @@
           </w:tcPr>
           <w:p>
             <w:pPr>
-              <w:cnfStyle w:val="000000100000" w:firstRow="0" w:lastRow="0" w:firstColumn="0" w:lastColumn="0" w:oddVBand="0" w:evenVBand="0" w:oddHBand="1" w:evenHBand="0" w:firstRowFirstColumn="0" w:firstRowLastColumn="0" w:lastRowFirstColumn="0" w:lastRowLastColumn="0"/>
+              <w:cnfStyle w:val="000000100000"/>
             </w:pPr>
             <w:r>
               <w:t>2</w:t>
@@ -4727,7 +4739,7 @@
       <w:tr>
         <w:tc>
           <w:tcPr>
-            <w:cnfStyle w:val="001000000000" w:firstRow="0" w:lastRow="0" w:firstColumn="1" w:lastColumn="0" w:oddVBand="0" w:evenVBand="0" w:oddHBand="0" w:evenHBand="0" w:firstRowFirstColumn="0" w:firstRowLastColumn="0" w:lastRowFirstColumn="0" w:lastRowLastColumn="0"/>
+            <w:cnfStyle w:val="001000000000"/>
             <w:tcW w:w="903" w:type="dxa"/>
           </w:tcPr>
           <w:p>
@@ -4745,7 +4757,7 @@
           </w:tcPr>
           <w:p>
             <w:pPr>
-              <w:cnfStyle w:val="000000000000" w:firstRow="0" w:lastRow="0" w:firstColumn="0" w:lastColumn="0" w:oddVBand="0" w:evenVBand="0" w:oddHBand="0" w:evenHBand="0" w:firstRowFirstColumn="0" w:firstRowLastColumn="0" w:lastRowFirstColumn="0" w:lastRowLastColumn="0"/>
+              <w:cnfStyle w:val="000000000000"/>
             </w:pPr>
             <w:r>
               <w:t>Create</w:t>
@@ -4754,10 +4766,7 @@
               <w:t xml:space="preserve"> corresponding database</w:t>
             </w:r>
             <w:r>
-              <w:t xml:space="preserve"> </w:t>
-            </w:r>
-            <w:r>
-              <w:t>(JSTG)</w:t>
+              <w:t xml:space="preserve"> (JSTG)</w:t>
             </w:r>
           </w:p>
         </w:tc>
@@ -4767,7 +4776,7 @@
           </w:tcPr>
           <w:p>
             <w:pPr>
-              <w:cnfStyle w:val="000000000000" w:firstRow="0" w:lastRow="0" w:firstColumn="0" w:lastColumn="0" w:oddVBand="0" w:evenVBand="0" w:oddHBand="0" w:evenHBand="0" w:firstRowFirstColumn="0" w:firstRowLastColumn="0" w:lastRowFirstColumn="0" w:lastRowLastColumn="0"/>
+              <w:cnfStyle w:val="000000000000"/>
             </w:pPr>
             <w:r>
               <w:t>1</w:t>
@@ -4780,7 +4789,7 @@
           </w:tcPr>
           <w:p>
             <w:pPr>
-              <w:cnfStyle w:val="000000000000" w:firstRow="0" w:lastRow="0" w:firstColumn="0" w:lastColumn="0" w:oddVBand="0" w:evenVBand="0" w:oddHBand="0" w:evenHBand="0" w:firstRowFirstColumn="0" w:firstRowLastColumn="0" w:lastRowFirstColumn="0" w:lastRowLastColumn="0"/>
+              <w:cnfStyle w:val="000000000000"/>
             </w:pPr>
             <w:r>
               <w:t>.5</w:t>
@@ -4790,11 +4799,11 @@
       </w:tr>
       <w:tr>
         <w:trPr>
-          <w:cnfStyle w:val="000000100000" w:firstRow="0" w:lastRow="0" w:firstColumn="0" w:lastColumn="0" w:oddVBand="0" w:evenVBand="0" w:oddHBand="1" w:evenHBand="0" w:firstRowFirstColumn="0" w:firstRowLastColumn="0" w:lastRowFirstColumn="0" w:lastRowLastColumn="0"/>
+          <w:cnfStyle w:val="000000100000"/>
         </w:trPr>
         <w:tc>
           <w:tcPr>
-            <w:cnfStyle w:val="001000000000" w:firstRow="0" w:lastRow="0" w:firstColumn="1" w:lastColumn="0" w:oddVBand="0" w:evenVBand="0" w:oddHBand="0" w:evenHBand="0" w:firstRowFirstColumn="0" w:firstRowLastColumn="0" w:lastRowFirstColumn="0" w:lastRowLastColumn="0"/>
+            <w:cnfStyle w:val="001000000000"/>
             <w:tcW w:w="903" w:type="dxa"/>
           </w:tcPr>
           <w:p>
@@ -4812,16 +4821,13 @@
           </w:tcPr>
           <w:p>
             <w:pPr>
-              <w:cnfStyle w:val="000000100000" w:firstRow="0" w:lastRow="0" w:firstColumn="0" w:lastColumn="0" w:oddVBand="0" w:evenVBand="0" w:oddHBand="1" w:evenHBand="0" w:firstRowFirstColumn="0" w:firstRowLastColumn="0" w:lastRowFirstColumn="0" w:lastRowLastColumn="0"/>
+              <w:cnfStyle w:val="000000100000"/>
             </w:pPr>
             <w:r>
               <w:t>Update database with new data</w:t>
             </w:r>
             <w:r>
-              <w:t xml:space="preserve"> </w:t>
-            </w:r>
-            <w:r>
-              <w:t>(JSTG)</w:t>
+              <w:t xml:space="preserve"> (JSTG)</w:t>
             </w:r>
           </w:p>
         </w:tc>
@@ -4831,7 +4837,7 @@
           </w:tcPr>
           <w:p>
             <w:pPr>
-              <w:cnfStyle w:val="000000100000" w:firstRow="0" w:lastRow="0" w:firstColumn="0" w:lastColumn="0" w:oddVBand="0" w:evenVBand="0" w:oddHBand="1" w:evenHBand="0" w:firstRowFirstColumn="0" w:firstRowLastColumn="0" w:lastRowFirstColumn="0" w:lastRowLastColumn="0"/>
+              <w:cnfStyle w:val="000000100000"/>
             </w:pPr>
             <w:r>
               <w:t>1</w:t>
@@ -4844,7 +4850,7 @@
           </w:tcPr>
           <w:p>
             <w:pPr>
-              <w:cnfStyle w:val="000000100000" w:firstRow="0" w:lastRow="0" w:firstColumn="0" w:lastColumn="0" w:oddVBand="0" w:evenVBand="0" w:oddHBand="1" w:evenHBand="0" w:firstRowFirstColumn="0" w:firstRowLastColumn="0" w:lastRowFirstColumn="0" w:lastRowLastColumn="0"/>
+              <w:cnfStyle w:val="000000100000"/>
             </w:pPr>
             <w:r>
               <w:t>1</w:t>
@@ -4855,7 +4861,7 @@
       <w:tr>
         <w:tc>
           <w:tcPr>
-            <w:cnfStyle w:val="001000000000" w:firstRow="0" w:lastRow="0" w:firstColumn="1" w:lastColumn="0" w:oddVBand="0" w:evenVBand="0" w:oddHBand="0" w:evenHBand="0" w:firstRowFirstColumn="0" w:firstRowLastColumn="0" w:lastRowFirstColumn="0" w:lastRowLastColumn="0"/>
+            <w:cnfStyle w:val="001000000000"/>
             <w:tcW w:w="903" w:type="dxa"/>
           </w:tcPr>
           <w:p>
@@ -4873,16 +4879,13 @@
           </w:tcPr>
           <w:p>
             <w:pPr>
-              <w:cnfStyle w:val="000000000000" w:firstRow="0" w:lastRow="0" w:firstColumn="0" w:lastColumn="0" w:oddVBand="0" w:evenVBand="0" w:oddHBand="0" w:evenHBand="0" w:firstRowFirstColumn="0" w:firstRowLastColumn="0" w:lastRowFirstColumn="0" w:lastRowLastColumn="0"/>
+              <w:cnfStyle w:val="000000000000"/>
             </w:pPr>
             <w:r>
               <w:t>Verify story is complete (acceptance test)</w:t>
             </w:r>
             <w:r>
-              <w:t xml:space="preserve"> </w:t>
-            </w:r>
-            <w:r>
-              <w:t>(JSTG)</w:t>
+              <w:t xml:space="preserve"> (JSTG)</w:t>
             </w:r>
             <w:bookmarkStart w:id="15" w:name="_GoBack"/>
             <w:bookmarkEnd w:id="15"/>
@@ -4894,7 +4897,7 @@
           </w:tcPr>
           <w:p>
             <w:pPr>
-              <w:cnfStyle w:val="000000000000" w:firstRow="0" w:lastRow="0" w:firstColumn="0" w:lastColumn="0" w:oddVBand="0" w:evenVBand="0" w:oddHBand="0" w:evenHBand="0" w:firstRowFirstColumn="0" w:firstRowLastColumn="0" w:lastRowFirstColumn="0" w:lastRowLastColumn="0"/>
+              <w:cnfStyle w:val="000000000000"/>
             </w:pPr>
             <w:r>
               <w:t>1</w:t>
@@ -4907,7 +4910,7 @@
           </w:tcPr>
           <w:p>
             <w:pPr>
-              <w:cnfStyle w:val="000000000000" w:firstRow="0" w:lastRow="0" w:firstColumn="0" w:lastColumn="0" w:oddVBand="0" w:evenVBand="0" w:oddHBand="0" w:evenHBand="0" w:firstRowFirstColumn="0" w:firstRowLastColumn="0" w:lastRowFirstColumn="0" w:lastRowLastColumn="0"/>
+              <w:cnfStyle w:val="000000000000"/>
             </w:pPr>
             <w:r>
               <w:t>1.5</w:t>
@@ -4917,11 +4920,11 @@
       </w:tr>
       <w:tr>
         <w:trPr>
-          <w:cnfStyle w:val="000000100000" w:firstRow="0" w:lastRow="0" w:firstColumn="0" w:lastColumn="0" w:oddVBand="0" w:evenVBand="0" w:oddHBand="1" w:evenHBand="0" w:firstRowFirstColumn="0" w:firstRowLastColumn="0" w:lastRowFirstColumn="0" w:lastRowLastColumn="0"/>
+          <w:cnfStyle w:val="000000100000"/>
         </w:trPr>
         <w:tc>
           <w:tcPr>
-            <w:cnfStyle w:val="001000000000" w:firstRow="0" w:lastRow="0" w:firstColumn="1" w:lastColumn="0" w:oddVBand="0" w:evenVBand="0" w:oddHBand="0" w:evenHBand="0" w:firstRowFirstColumn="0" w:firstRowLastColumn="0" w:lastRowFirstColumn="0" w:lastRowLastColumn="0"/>
+            <w:cnfStyle w:val="001000000000"/>
             <w:tcW w:w="881" w:type="dxa"/>
           </w:tcPr>
           <w:p/>
@@ -4935,7 +4938,7 @@
               <w:tabs>
                 <w:tab w:val="right" w:pos="6219"/>
               </w:tabs>
-              <w:cnfStyle w:val="000000100000" w:firstRow="0" w:lastRow="0" w:firstColumn="0" w:lastColumn="0" w:oddVBand="0" w:evenVBand="0" w:oddHBand="1" w:evenHBand="0" w:firstRowFirstColumn="0" w:firstRowLastColumn="0" w:lastRowFirstColumn="0" w:lastRowLastColumn="0"/>
+              <w:cnfStyle w:val="000000100000"/>
             </w:pPr>
             <w:r>
               <w:t>Story Points: 4</w:t>
@@ -4952,7 +4955,7 @@
           </w:tcPr>
           <w:p>
             <w:pPr>
-              <w:cnfStyle w:val="000000100000" w:firstRow="0" w:lastRow="0" w:firstColumn="0" w:lastColumn="0" w:oddVBand="0" w:evenVBand="0" w:oddHBand="1" w:evenHBand="0" w:firstRowFirstColumn="0" w:firstRowLastColumn="0" w:lastRowFirstColumn="0" w:lastRowLastColumn="0"/>
+              <w:cnfStyle w:val="000000100000"/>
             </w:pPr>
             <w:r>
               <w:t>5</w:t>
@@ -4965,8 +4968,11 @@
           </w:tcPr>
           <w:p>
             <w:pPr>
-              <w:cnfStyle w:val="000000100000" w:firstRow="0" w:lastRow="0" w:firstColumn="0" w:lastColumn="0" w:oddVBand="0" w:evenVBand="0" w:oddHBand="1" w:evenHBand="0" w:firstRowFirstColumn="0" w:firstRowLastColumn="0" w:lastRowFirstColumn="0" w:lastRowLastColumn="0"/>
-            </w:pPr>
+              <w:cnfStyle w:val="000000100000"/>
+            </w:pPr>
+            <w:r>
+              <w:t>5</w:t>
+            </w:r>
           </w:p>
         </w:tc>
       </w:tr>
@@ -4992,7 +4998,7 @@
       <w:tblPr>
         <w:tblStyle w:val="LightList-Accent4"/>
         <w:tblW w:w="0" w:type="auto"/>
-        <w:tblLook w:val="04A0" w:firstRow="1" w:lastRow="0" w:firstColumn="1" w:lastColumn="0" w:noHBand="0" w:noVBand="1"/>
+        <w:tblLook w:val="04A0"/>
       </w:tblPr>
       <w:tblGrid>
         <w:gridCol w:w="903"/>
@@ -5002,11 +5008,11 @@
       </w:tblGrid>
       <w:tr>
         <w:trPr>
-          <w:cnfStyle w:val="100000000000" w:firstRow="1" w:lastRow="0" w:firstColumn="0" w:lastColumn="0" w:oddVBand="0" w:evenVBand="0" w:oddHBand="0" w:evenHBand="0" w:firstRowFirstColumn="0" w:firstRowLastColumn="0" w:lastRowFirstColumn="0" w:lastRowLastColumn="0"/>
+          <w:cnfStyle w:val="100000000000"/>
         </w:trPr>
         <w:tc>
           <w:tcPr>
-            <w:cnfStyle w:val="001000000000" w:firstRow="0" w:lastRow="0" w:firstColumn="1" w:lastColumn="0" w:oddVBand="0" w:evenVBand="0" w:oddHBand="0" w:evenHBand="0" w:firstRowFirstColumn="0" w:firstRowLastColumn="0" w:lastRowFirstColumn="0" w:lastRowLastColumn="0"/>
+            <w:cnfStyle w:val="001000000000"/>
             <w:tcW w:w="881" w:type="dxa"/>
           </w:tcPr>
           <w:p>
@@ -5021,7 +5027,7 @@
           </w:tcPr>
           <w:p>
             <w:pPr>
-              <w:cnfStyle w:val="100000000000" w:firstRow="1" w:lastRow="0" w:firstColumn="0" w:lastColumn="0" w:oddVBand="0" w:evenVBand="0" w:oddHBand="0" w:evenHBand="0" w:firstRowFirstColumn="0" w:firstRowLastColumn="0" w:lastRowFirstColumn="0" w:lastRowLastColumn="0"/>
+              <w:cnfStyle w:val="100000000000"/>
             </w:pPr>
             <w:r>
               <w:t>Task Description</w:t>
@@ -5034,7 +5040,7 @@
           </w:tcPr>
           <w:p>
             <w:pPr>
-              <w:cnfStyle w:val="100000000000" w:firstRow="1" w:lastRow="0" w:firstColumn="0" w:lastColumn="0" w:oddVBand="0" w:evenVBand="0" w:oddHBand="0" w:evenHBand="0" w:firstRowFirstColumn="0" w:firstRowLastColumn="0" w:lastRowFirstColumn="0" w:lastRowLastColumn="0"/>
+              <w:cnfStyle w:val="100000000000"/>
             </w:pPr>
             <w:r>
               <w:t>Estimate</w:t>
@@ -5047,7 +5053,7 @@
           </w:tcPr>
           <w:p>
             <w:pPr>
-              <w:cnfStyle w:val="100000000000" w:firstRow="1" w:lastRow="0" w:firstColumn="0" w:lastColumn="0" w:oddVBand="0" w:evenVBand="0" w:oddHBand="0" w:evenHBand="0" w:firstRowFirstColumn="0" w:firstRowLastColumn="0" w:lastRowFirstColumn="0" w:lastRowLastColumn="0"/>
+              <w:cnfStyle w:val="100000000000"/>
             </w:pPr>
             <w:r>
               <w:t>Taken</w:t>
@@ -5057,11 +5063,11 @@
       </w:tr>
       <w:tr>
         <w:trPr>
-          <w:cnfStyle w:val="000000100000" w:firstRow="0" w:lastRow="0" w:firstColumn="0" w:lastColumn="0" w:oddVBand="0" w:evenVBand="0" w:oddHBand="1" w:evenHBand="0" w:firstRowFirstColumn="0" w:firstRowLastColumn="0" w:lastRowFirstColumn="0" w:lastRowLastColumn="0"/>
+          <w:cnfStyle w:val="000000100000"/>
         </w:trPr>
         <w:tc>
           <w:tcPr>
-            <w:cnfStyle w:val="001000000000" w:firstRow="0" w:lastRow="0" w:firstColumn="1" w:lastColumn="0" w:oddVBand="0" w:evenVBand="0" w:oddHBand="0" w:evenHBand="0" w:firstRowFirstColumn="0" w:firstRowLastColumn="0" w:lastRowFirstColumn="0" w:lastRowLastColumn="0"/>
+            <w:cnfStyle w:val="001000000000"/>
             <w:tcW w:w="903" w:type="dxa"/>
           </w:tcPr>
           <w:p>
@@ -5079,11 +5085,14 @@
           </w:tcPr>
           <w:p>
             <w:pPr>
-              <w:cnfStyle w:val="000000100000" w:firstRow="0" w:lastRow="0" w:firstColumn="0" w:lastColumn="0" w:oddVBand="0" w:evenVBand="0" w:oddHBand="1" w:evenHBand="0" w:firstRowFirstColumn="0" w:firstRowLastColumn="0" w:lastRowFirstColumn="0" w:lastRowLastColumn="0"/>
+              <w:cnfStyle w:val="000000100000"/>
             </w:pPr>
             <w:r>
               <w:t>Create order status page</w:t>
             </w:r>
+            <w:r>
+              <w:t xml:space="preserve"> (JSTG)</w:t>
+            </w:r>
           </w:p>
         </w:tc>
         <w:tc>
@@ -5092,7 +5101,7 @@
           </w:tcPr>
           <w:p>
             <w:pPr>
-              <w:cnfStyle w:val="000000100000" w:firstRow="0" w:lastRow="0" w:firstColumn="0" w:lastColumn="0" w:oddVBand="0" w:evenVBand="0" w:oddHBand="1" w:evenHBand="0" w:firstRowFirstColumn="0" w:firstRowLastColumn="0" w:lastRowFirstColumn="0" w:lastRowLastColumn="0"/>
+              <w:cnfStyle w:val="000000100000"/>
             </w:pPr>
             <w:r>
               <w:t>1</w:t>
@@ -5105,15 +5114,18 @@
           </w:tcPr>
           <w:p>
             <w:pPr>
-              <w:cnfStyle w:val="000000100000" w:firstRow="0" w:lastRow="0" w:firstColumn="0" w:lastColumn="0" w:oddVBand="0" w:evenVBand="0" w:oddHBand="1" w:evenHBand="0" w:firstRowFirstColumn="0" w:firstRowLastColumn="0" w:lastRowFirstColumn="0" w:lastRowLastColumn="0"/>
-            </w:pPr>
-          </w:p>
-        </w:tc>
-      </w:tr>
-      <w:tr>
-        <w:tc>
-          <w:tcPr>
-            <w:cnfStyle w:val="001000000000" w:firstRow="0" w:lastRow="0" w:firstColumn="1" w:lastColumn="0" w:oddVBand="0" w:evenVBand="0" w:oddHBand="0" w:evenHBand="0" w:firstRowFirstColumn="0" w:firstRowLastColumn="0" w:lastRowFirstColumn="0" w:lastRowLastColumn="0"/>
+              <w:cnfStyle w:val="000000100000"/>
+            </w:pPr>
+            <w:r>
+              <w:t>1</w:t>
+            </w:r>
+          </w:p>
+        </w:tc>
+      </w:tr>
+      <w:tr>
+        <w:tc>
+          <w:tcPr>
+            <w:cnfStyle w:val="001000000000"/>
             <w:tcW w:w="903" w:type="dxa"/>
           </w:tcPr>
           <w:p>
@@ -5131,11 +5143,14 @@
           </w:tcPr>
           <w:p>
             <w:pPr>
-              <w:cnfStyle w:val="000000000000" w:firstRow="0" w:lastRow="0" w:firstColumn="0" w:lastColumn="0" w:oddVBand="0" w:evenVBand="0" w:oddHBand="0" w:evenHBand="0" w:firstRowFirstColumn="0" w:firstRowLastColumn="0" w:lastRowFirstColumn="0" w:lastRowLastColumn="0"/>
+              <w:cnfStyle w:val="000000000000"/>
             </w:pPr>
             <w:r>
               <w:t>Retrieve information from database</w:t>
             </w:r>
+            <w:r>
+              <w:t xml:space="preserve"> (JSTG)</w:t>
+            </w:r>
           </w:p>
         </w:tc>
         <w:tc>
@@ -5144,7 +5159,7 @@
           </w:tcPr>
           <w:p>
             <w:pPr>
-              <w:cnfStyle w:val="000000000000" w:firstRow="0" w:lastRow="0" w:firstColumn="0" w:lastColumn="0" w:oddVBand="0" w:evenVBand="0" w:oddHBand="0" w:evenHBand="0" w:firstRowFirstColumn="0" w:firstRowLastColumn="0" w:lastRowFirstColumn="0" w:lastRowLastColumn="0"/>
+              <w:cnfStyle w:val="000000000000"/>
             </w:pPr>
             <w:r>
               <w:t>1</w:t>
@@ -5157,18 +5172,21 @@
           </w:tcPr>
           <w:p>
             <w:pPr>
-              <w:cnfStyle w:val="000000000000" w:firstRow="0" w:lastRow="0" w:firstColumn="0" w:lastColumn="0" w:oddVBand="0" w:evenVBand="0" w:oddHBand="0" w:evenHBand="0" w:firstRowFirstColumn="0" w:firstRowLastColumn="0" w:lastRowFirstColumn="0" w:lastRowLastColumn="0"/>
-            </w:pPr>
+              <w:cnfStyle w:val="000000000000"/>
+            </w:pPr>
+            <w:r>
+              <w:t>0.5</w:t>
+            </w:r>
           </w:p>
         </w:tc>
       </w:tr>
       <w:tr>
         <w:trPr>
-          <w:cnfStyle w:val="000000100000" w:firstRow="0" w:lastRow="0" w:firstColumn="0" w:lastColumn="0" w:oddVBand="0" w:evenVBand="0" w:oddHBand="1" w:evenHBand="0" w:firstRowFirstColumn="0" w:firstRowLastColumn="0" w:lastRowFirstColumn="0" w:lastRowLastColumn="0"/>
+          <w:cnfStyle w:val="000000100000"/>
         </w:trPr>
         <w:tc>
           <w:tcPr>
-            <w:cnfStyle w:val="001000000000" w:firstRow="0" w:lastRow="0" w:firstColumn="1" w:lastColumn="0" w:oddVBand="0" w:evenVBand="0" w:oddHBand="0" w:evenHBand="0" w:firstRowFirstColumn="0" w:firstRowLastColumn="0" w:lastRowFirstColumn="0" w:lastRowLastColumn="0"/>
+            <w:cnfStyle w:val="001000000000"/>
             <w:tcW w:w="903" w:type="dxa"/>
           </w:tcPr>
           <w:p>
@@ -5186,11 +5204,14 @@
           </w:tcPr>
           <w:p>
             <w:pPr>
-              <w:cnfStyle w:val="000000100000" w:firstRow="0" w:lastRow="0" w:firstColumn="0" w:lastColumn="0" w:oddVBand="0" w:evenVBand="0" w:oddHBand="1" w:evenHBand="0" w:firstRowFirstColumn="0" w:firstRowLastColumn="0" w:lastRowFirstColumn="0" w:lastRowLastColumn="0"/>
+              <w:cnfStyle w:val="000000100000"/>
             </w:pPr>
             <w:r>
               <w:t>Verify story is complete (acceptance test)</w:t>
             </w:r>
+            <w:r>
+              <w:t xml:space="preserve"> (JSTG)</w:t>
+            </w:r>
           </w:p>
         </w:tc>
         <w:tc>
@@ -5199,7 +5220,7 @@
           </w:tcPr>
           <w:p>
             <w:pPr>
-              <w:cnfStyle w:val="000000100000" w:firstRow="0" w:lastRow="0" w:firstColumn="0" w:lastColumn="0" w:oddVBand="0" w:evenVBand="0" w:oddHBand="1" w:evenHBand="0" w:firstRowFirstColumn="0" w:firstRowLastColumn="0" w:lastRowFirstColumn="0" w:lastRowLastColumn="0"/>
+              <w:cnfStyle w:val="000000100000"/>
             </w:pPr>
             <w:r>
               <w:t>1</w:t>
@@ -5212,15 +5233,18 @@
           </w:tcPr>
           <w:p>
             <w:pPr>
-              <w:cnfStyle w:val="000000100000" w:firstRow="0" w:lastRow="0" w:firstColumn="0" w:lastColumn="0" w:oddVBand="0" w:evenVBand="0" w:oddHBand="1" w:evenHBand="0" w:firstRowFirstColumn="0" w:firstRowLastColumn="0" w:lastRowFirstColumn="0" w:lastRowLastColumn="0"/>
-            </w:pPr>
-          </w:p>
-        </w:tc>
-      </w:tr>
-      <w:tr>
-        <w:tc>
-          <w:tcPr>
-            <w:cnfStyle w:val="001000000000" w:firstRow="0" w:lastRow="0" w:firstColumn="1" w:lastColumn="0" w:oddVBand="0" w:evenVBand="0" w:oddHBand="0" w:evenHBand="0" w:firstRowFirstColumn="0" w:firstRowLastColumn="0" w:lastRowFirstColumn="0" w:lastRowLastColumn="0"/>
+              <w:cnfStyle w:val="000000100000"/>
+            </w:pPr>
+            <w:r>
+              <w:t>1</w:t>
+            </w:r>
+          </w:p>
+        </w:tc>
+      </w:tr>
+      <w:tr>
+        <w:tc>
+          <w:tcPr>
+            <w:cnfStyle w:val="001000000000"/>
             <w:tcW w:w="881" w:type="dxa"/>
           </w:tcPr>
           <w:p/>
@@ -5234,7 +5258,7 @@
               <w:tabs>
                 <w:tab w:val="right" w:pos="6219"/>
               </w:tabs>
-              <w:cnfStyle w:val="000000000000" w:firstRow="0" w:lastRow="0" w:firstColumn="0" w:lastColumn="0" w:oddVBand="0" w:evenVBand="0" w:oddHBand="0" w:evenHBand="0" w:firstRowFirstColumn="0" w:firstRowLastColumn="0" w:lastRowFirstColumn="0" w:lastRowLastColumn="0"/>
+              <w:cnfStyle w:val="000000000000"/>
             </w:pPr>
             <w:r>
               <w:t>Story Points: 2</w:t>
@@ -5251,7 +5275,7 @@
           </w:tcPr>
           <w:p>
             <w:pPr>
-              <w:cnfStyle w:val="000000000000" w:firstRow="0" w:lastRow="0" w:firstColumn="0" w:lastColumn="0" w:oddVBand="0" w:evenVBand="0" w:oddHBand="0" w:evenHBand="0" w:firstRowFirstColumn="0" w:firstRowLastColumn="0" w:lastRowFirstColumn="0" w:lastRowLastColumn="0"/>
+              <w:cnfStyle w:val="000000000000"/>
             </w:pPr>
             <w:r>
               <w:t>3</w:t>
@@ -5264,8 +5288,11 @@
           </w:tcPr>
           <w:p>
             <w:pPr>
-              <w:cnfStyle w:val="000000000000" w:firstRow="0" w:lastRow="0" w:firstColumn="0" w:lastColumn="0" w:oddVBand="0" w:evenVBand="0" w:oddHBand="0" w:evenHBand="0" w:firstRowFirstColumn="0" w:firstRowLastColumn="0" w:lastRowFirstColumn="0" w:lastRowLastColumn="0"/>
-            </w:pPr>
+              <w:cnfStyle w:val="000000000000"/>
+            </w:pPr>
+            <w:r>
+              <w:t>2.5</w:t>
+            </w:r>
           </w:p>
         </w:tc>
       </w:tr>
@@ -5285,7 +5312,7 @@
       <w:tblPr>
         <w:tblStyle w:val="LightList-Accent4"/>
         <w:tblW w:w="0" w:type="auto"/>
-        <w:tblLook w:val="04A0" w:firstRow="1" w:lastRow="0" w:firstColumn="1" w:lastColumn="0" w:noHBand="0" w:noVBand="1"/>
+        <w:tblLook w:val="04A0"/>
       </w:tblPr>
       <w:tblGrid>
         <w:gridCol w:w="881"/>
@@ -5295,11 +5322,11 @@
       </w:tblGrid>
       <w:tr>
         <w:trPr>
-          <w:cnfStyle w:val="100000000000" w:firstRow="1" w:lastRow="0" w:firstColumn="0" w:lastColumn="0" w:oddVBand="0" w:evenVBand="0" w:oddHBand="0" w:evenHBand="0" w:firstRowFirstColumn="0" w:firstRowLastColumn="0" w:lastRowFirstColumn="0" w:lastRowLastColumn="0"/>
+          <w:cnfStyle w:val="100000000000"/>
         </w:trPr>
         <w:tc>
           <w:tcPr>
-            <w:cnfStyle w:val="001000000000" w:firstRow="0" w:lastRow="0" w:firstColumn="1" w:lastColumn="0" w:oddVBand="0" w:evenVBand="0" w:oddHBand="0" w:evenHBand="0" w:firstRowFirstColumn="0" w:firstRowLastColumn="0" w:lastRowFirstColumn="0" w:lastRowLastColumn="0"/>
+            <w:cnfStyle w:val="001000000000"/>
             <w:tcW w:w="881" w:type="dxa"/>
           </w:tcPr>
           <w:p>
@@ -5314,7 +5341,7 @@
           </w:tcPr>
           <w:p>
             <w:pPr>
-              <w:cnfStyle w:val="100000000000" w:firstRow="1" w:lastRow="0" w:firstColumn="0" w:lastColumn="0" w:oddVBand="0" w:evenVBand="0" w:oddHBand="0" w:evenHBand="0" w:firstRowFirstColumn="0" w:firstRowLastColumn="0" w:lastRowFirstColumn="0" w:lastRowLastColumn="0"/>
+              <w:cnfStyle w:val="100000000000"/>
             </w:pPr>
             <w:r>
               <w:t>Task Description</w:t>
@@ -5327,7 +5354,7 @@
           </w:tcPr>
           <w:p>
             <w:pPr>
-              <w:cnfStyle w:val="100000000000" w:firstRow="1" w:lastRow="0" w:firstColumn="0" w:lastColumn="0" w:oddVBand="0" w:evenVBand="0" w:oddHBand="0" w:evenHBand="0" w:firstRowFirstColumn="0" w:firstRowLastColumn="0" w:lastRowFirstColumn="0" w:lastRowLastColumn="0"/>
+              <w:cnfStyle w:val="100000000000"/>
             </w:pPr>
             <w:r>
               <w:t>Estimate</w:t>
@@ -5340,7 +5367,7 @@
           </w:tcPr>
           <w:p>
             <w:pPr>
-              <w:cnfStyle w:val="100000000000" w:firstRow="1" w:lastRow="0" w:firstColumn="0" w:lastColumn="0" w:oddVBand="0" w:evenVBand="0" w:oddHBand="0" w:evenHBand="0" w:firstRowFirstColumn="0" w:firstRowLastColumn="0" w:lastRowFirstColumn="0" w:lastRowLastColumn="0"/>
+              <w:cnfStyle w:val="100000000000"/>
             </w:pPr>
             <w:r>
               <w:t>Taken</w:t>
@@ -5350,11 +5377,11 @@
       </w:tr>
       <w:tr>
         <w:trPr>
-          <w:cnfStyle w:val="000000100000" w:firstRow="0" w:lastRow="0" w:firstColumn="0" w:lastColumn="0" w:oddVBand="0" w:evenVBand="0" w:oddHBand="1" w:evenHBand="0" w:firstRowFirstColumn="0" w:firstRowLastColumn="0" w:lastRowFirstColumn="0" w:lastRowLastColumn="0"/>
+          <w:cnfStyle w:val="000000100000"/>
         </w:trPr>
         <w:tc>
           <w:tcPr>
-            <w:cnfStyle w:val="001000000000" w:firstRow="0" w:lastRow="0" w:firstColumn="1" w:lastColumn="0" w:oddVBand="0" w:evenVBand="0" w:oddHBand="0" w:evenHBand="0" w:firstRowFirstColumn="0" w:firstRowLastColumn="0" w:lastRowFirstColumn="0" w:lastRowLastColumn="0"/>
+            <w:cnfStyle w:val="001000000000"/>
             <w:tcW w:w="881" w:type="dxa"/>
           </w:tcPr>
           <w:p>
@@ -5372,7 +5399,7 @@
           </w:tcPr>
           <w:p>
             <w:pPr>
-              <w:cnfStyle w:val="000000100000" w:firstRow="0" w:lastRow="0" w:firstColumn="0" w:lastColumn="0" w:oddVBand="0" w:evenVBand="0" w:oddHBand="1" w:evenHBand="0" w:firstRowFirstColumn="0" w:firstRowLastColumn="0" w:lastRowFirstColumn="0" w:lastRowLastColumn="0"/>
+              <w:cnfStyle w:val="000000100000"/>
             </w:pPr>
             <w:r>
               <w:t>Create order form page</w:t>
@@ -5385,7 +5412,7 @@
           </w:tcPr>
           <w:p>
             <w:pPr>
-              <w:cnfStyle w:val="000000100000" w:firstRow="0" w:lastRow="0" w:firstColumn="0" w:lastColumn="0" w:oddVBand="0" w:evenVBand="0" w:oddHBand="1" w:evenHBand="0" w:firstRowFirstColumn="0" w:firstRowLastColumn="0" w:lastRowFirstColumn="0" w:lastRowLastColumn="0"/>
+              <w:cnfStyle w:val="000000100000"/>
             </w:pPr>
             <w:r>
               <w:t>1</w:t>
@@ -5398,15 +5425,15 @@
           </w:tcPr>
           <w:p>
             <w:pPr>
-              <w:cnfStyle w:val="000000100000" w:firstRow="0" w:lastRow="0" w:firstColumn="0" w:lastColumn="0" w:oddVBand="0" w:evenVBand="0" w:oddHBand="1" w:evenHBand="0" w:firstRowFirstColumn="0" w:firstRowLastColumn="0" w:lastRowFirstColumn="0" w:lastRowLastColumn="0"/>
-            </w:pPr>
-          </w:p>
-        </w:tc>
-      </w:tr>
-      <w:tr>
-        <w:tc>
-          <w:tcPr>
-            <w:cnfStyle w:val="001000000000" w:firstRow="0" w:lastRow="0" w:firstColumn="1" w:lastColumn="0" w:oddVBand="0" w:evenVBand="0" w:oddHBand="0" w:evenHBand="0" w:firstRowFirstColumn="0" w:firstRowLastColumn="0" w:lastRowFirstColumn="0" w:lastRowLastColumn="0"/>
+              <w:cnfStyle w:val="000000100000"/>
+            </w:pPr>
+          </w:p>
+        </w:tc>
+      </w:tr>
+      <w:tr>
+        <w:tc>
+          <w:tcPr>
+            <w:cnfStyle w:val="001000000000"/>
             <w:tcW w:w="881" w:type="dxa"/>
           </w:tcPr>
           <w:p>
@@ -5424,7 +5451,7 @@
           </w:tcPr>
           <w:p>
             <w:pPr>
-              <w:cnfStyle w:val="000000000000" w:firstRow="0" w:lastRow="0" w:firstColumn="0" w:lastColumn="0" w:oddVBand="0" w:evenVBand="0" w:oddHBand="0" w:evenHBand="0" w:firstRowFirstColumn="0" w:firstRowLastColumn="0" w:lastRowFirstColumn="0" w:lastRowLastColumn="0"/>
+              <w:cnfStyle w:val="000000000000"/>
             </w:pPr>
             <w:r>
               <w:t>Create corresponding database</w:t>
@@ -5437,7 +5464,7 @@
           </w:tcPr>
           <w:p>
             <w:pPr>
-              <w:cnfStyle w:val="000000000000" w:firstRow="0" w:lastRow="0" w:firstColumn="0" w:lastColumn="0" w:oddVBand="0" w:evenVBand="0" w:oddHBand="0" w:evenHBand="0" w:firstRowFirstColumn="0" w:firstRowLastColumn="0" w:lastRowFirstColumn="0" w:lastRowLastColumn="0"/>
+              <w:cnfStyle w:val="000000000000"/>
             </w:pPr>
             <w:r>
               <w:t>1</w:t>
@@ -5450,18 +5477,18 @@
           </w:tcPr>
           <w:p>
             <w:pPr>
-              <w:cnfStyle w:val="000000000000" w:firstRow="0" w:lastRow="0" w:firstColumn="0" w:lastColumn="0" w:oddVBand="0" w:evenVBand="0" w:oddHBand="0" w:evenHBand="0" w:firstRowFirstColumn="0" w:firstRowLastColumn="0" w:lastRowFirstColumn="0" w:lastRowLastColumn="0"/>
+              <w:cnfStyle w:val="000000000000"/>
             </w:pPr>
           </w:p>
         </w:tc>
       </w:tr>
       <w:tr>
         <w:trPr>
-          <w:cnfStyle w:val="000000100000" w:firstRow="0" w:lastRow="0" w:firstColumn="0" w:lastColumn="0" w:oddVBand="0" w:evenVBand="0" w:oddHBand="1" w:evenHBand="0" w:firstRowFirstColumn="0" w:firstRowLastColumn="0" w:lastRowFirstColumn="0" w:lastRowLastColumn="0"/>
+          <w:cnfStyle w:val="000000100000"/>
         </w:trPr>
         <w:tc>
           <w:tcPr>
-            <w:cnfStyle w:val="001000000000" w:firstRow="0" w:lastRow="0" w:firstColumn="1" w:lastColumn="0" w:oddVBand="0" w:evenVBand="0" w:oddHBand="0" w:evenHBand="0" w:firstRowFirstColumn="0" w:firstRowLastColumn="0" w:lastRowFirstColumn="0" w:lastRowLastColumn="0"/>
+            <w:cnfStyle w:val="001000000000"/>
             <w:tcW w:w="881" w:type="dxa"/>
           </w:tcPr>
           <w:p>
@@ -5479,7 +5506,7 @@
           </w:tcPr>
           <w:p>
             <w:pPr>
-              <w:cnfStyle w:val="000000100000" w:firstRow="0" w:lastRow="0" w:firstColumn="0" w:lastColumn="0" w:oddVBand="0" w:evenVBand="0" w:oddHBand="1" w:evenHBand="0" w:firstRowFirstColumn="0" w:firstRowLastColumn="0" w:lastRowFirstColumn="0" w:lastRowLastColumn="0"/>
+              <w:cnfStyle w:val="000000100000"/>
             </w:pPr>
             <w:r>
               <w:t>Update database with new data</w:t>
@@ -5492,7 +5519,7 @@
           </w:tcPr>
           <w:p>
             <w:pPr>
-              <w:cnfStyle w:val="000000100000" w:firstRow="0" w:lastRow="0" w:firstColumn="0" w:lastColumn="0" w:oddVBand="0" w:evenVBand="0" w:oddHBand="1" w:evenHBand="0" w:firstRowFirstColumn="0" w:firstRowLastColumn="0" w:lastRowFirstColumn="0" w:lastRowLastColumn="0"/>
+              <w:cnfStyle w:val="000000100000"/>
             </w:pPr>
             <w:r>
               <w:t>1</w:t>
@@ -5505,15 +5532,15 @@
           </w:tcPr>
           <w:p>
             <w:pPr>
-              <w:cnfStyle w:val="000000100000" w:firstRow="0" w:lastRow="0" w:firstColumn="0" w:lastColumn="0" w:oddVBand="0" w:evenVBand="0" w:oddHBand="1" w:evenHBand="0" w:firstRowFirstColumn="0" w:firstRowLastColumn="0" w:lastRowFirstColumn="0" w:lastRowLastColumn="0"/>
-            </w:pPr>
-          </w:p>
-        </w:tc>
-      </w:tr>
-      <w:tr>
-        <w:tc>
-          <w:tcPr>
-            <w:cnfStyle w:val="001000000000" w:firstRow="0" w:lastRow="0" w:firstColumn="1" w:lastColumn="0" w:oddVBand="0" w:evenVBand="0" w:oddHBand="0" w:evenHBand="0" w:firstRowFirstColumn="0" w:firstRowLastColumn="0" w:lastRowFirstColumn="0" w:lastRowLastColumn="0"/>
+              <w:cnfStyle w:val="000000100000"/>
+            </w:pPr>
+          </w:p>
+        </w:tc>
+      </w:tr>
+      <w:tr>
+        <w:tc>
+          <w:tcPr>
+            <w:cnfStyle w:val="001000000000"/>
             <w:tcW w:w="881" w:type="dxa"/>
           </w:tcPr>
           <w:p>
@@ -5531,7 +5558,7 @@
           </w:tcPr>
           <w:p>
             <w:pPr>
-              <w:cnfStyle w:val="000000000000" w:firstRow="0" w:lastRow="0" w:firstColumn="0" w:lastColumn="0" w:oddVBand="0" w:evenVBand="0" w:oddHBand="0" w:evenHBand="0" w:firstRowFirstColumn="0" w:firstRowLastColumn="0" w:lastRowFirstColumn="0" w:lastRowLastColumn="0"/>
+              <w:cnfStyle w:val="000000000000"/>
             </w:pPr>
             <w:r>
               <w:t>Verify story is complete (acceptance test)</w:t>
@@ -5544,7 +5571,7 @@
           </w:tcPr>
           <w:p>
             <w:pPr>
-              <w:cnfStyle w:val="000000000000" w:firstRow="0" w:lastRow="0" w:firstColumn="0" w:lastColumn="0" w:oddVBand="0" w:evenVBand="0" w:oddHBand="0" w:evenHBand="0" w:firstRowFirstColumn="0" w:firstRowLastColumn="0" w:lastRowFirstColumn="0" w:lastRowLastColumn="0"/>
+              <w:cnfStyle w:val="000000000000"/>
             </w:pPr>
             <w:r>
               <w:t>1</w:t>
@@ -5557,18 +5584,18 @@
           </w:tcPr>
           <w:p>
             <w:pPr>
-              <w:cnfStyle w:val="000000000000" w:firstRow="0" w:lastRow="0" w:firstColumn="0" w:lastColumn="0" w:oddVBand="0" w:evenVBand="0" w:oddHBand="0" w:evenHBand="0" w:firstRowFirstColumn="0" w:firstRowLastColumn="0" w:lastRowFirstColumn="0" w:lastRowLastColumn="0"/>
+              <w:cnfStyle w:val="000000000000"/>
             </w:pPr>
           </w:p>
         </w:tc>
       </w:tr>
       <w:tr>
         <w:trPr>
-          <w:cnfStyle w:val="000000100000" w:firstRow="0" w:lastRow="0" w:firstColumn="0" w:lastColumn="0" w:oddVBand="0" w:evenVBand="0" w:oddHBand="1" w:evenHBand="0" w:firstRowFirstColumn="0" w:firstRowLastColumn="0" w:lastRowFirstColumn="0" w:lastRowLastColumn="0"/>
+          <w:cnfStyle w:val="000000100000"/>
         </w:trPr>
         <w:tc>
           <w:tcPr>
-            <w:cnfStyle w:val="001000000000" w:firstRow="0" w:lastRow="0" w:firstColumn="1" w:lastColumn="0" w:oddVBand="0" w:evenVBand="0" w:oddHBand="0" w:evenHBand="0" w:firstRowFirstColumn="0" w:firstRowLastColumn="0" w:lastRowFirstColumn="0" w:lastRowLastColumn="0"/>
+            <w:cnfStyle w:val="001000000000"/>
             <w:tcW w:w="881" w:type="dxa"/>
           </w:tcPr>
           <w:p/>
@@ -5582,7 +5609,7 @@
               <w:tabs>
                 <w:tab w:val="right" w:pos="6219"/>
               </w:tabs>
-              <w:cnfStyle w:val="000000100000" w:firstRow="0" w:lastRow="0" w:firstColumn="0" w:lastColumn="0" w:oddVBand="0" w:evenVBand="0" w:oddHBand="1" w:evenHBand="0" w:firstRowFirstColumn="0" w:firstRowLastColumn="0" w:lastRowFirstColumn="0" w:lastRowLastColumn="0"/>
+              <w:cnfStyle w:val="000000100000"/>
             </w:pPr>
             <w:r>
               <w:t xml:space="preserve">Story Points: </w:t>
@@ -5602,7 +5629,7 @@
           </w:tcPr>
           <w:p>
             <w:pPr>
-              <w:cnfStyle w:val="000000100000" w:firstRow="0" w:lastRow="0" w:firstColumn="0" w:lastColumn="0" w:oddVBand="0" w:evenVBand="0" w:oddHBand="1" w:evenHBand="0" w:firstRowFirstColumn="0" w:firstRowLastColumn="0" w:lastRowFirstColumn="0" w:lastRowLastColumn="0"/>
+              <w:cnfStyle w:val="000000100000"/>
             </w:pPr>
             <w:r>
               <w:t>4</w:t>
@@ -5615,7 +5642,7 @@
           </w:tcPr>
           <w:p>
             <w:pPr>
-              <w:cnfStyle w:val="000000100000" w:firstRow="0" w:lastRow="0" w:firstColumn="0" w:lastColumn="0" w:oddVBand="0" w:evenVBand="0" w:oddHBand="1" w:evenHBand="0" w:firstRowFirstColumn="0" w:firstRowLastColumn="0" w:lastRowFirstColumn="0" w:lastRowLastColumn="0"/>
+              <w:cnfStyle w:val="000000100000"/>
             </w:pPr>
           </w:p>
         </w:tc>
@@ -5636,7 +5663,7 @@
       <w:tblPr>
         <w:tblStyle w:val="LightList-Accent4"/>
         <w:tblW w:w="0" w:type="auto"/>
-        <w:tblLook w:val="04A0" w:firstRow="1" w:lastRow="0" w:firstColumn="1" w:lastColumn="0" w:noHBand="0" w:noVBand="1"/>
+        <w:tblLook w:val="04A0"/>
       </w:tblPr>
       <w:tblGrid>
         <w:gridCol w:w="903"/>
@@ -5646,11 +5673,11 @@
       </w:tblGrid>
       <w:tr>
         <w:trPr>
-          <w:cnfStyle w:val="100000000000" w:firstRow="1" w:lastRow="0" w:firstColumn="0" w:lastColumn="0" w:oddVBand="0" w:evenVBand="0" w:oddHBand="0" w:evenHBand="0" w:firstRowFirstColumn="0" w:firstRowLastColumn="0" w:lastRowFirstColumn="0" w:lastRowLastColumn="0"/>
+          <w:cnfStyle w:val="100000000000"/>
         </w:trPr>
         <w:tc>
           <w:tcPr>
-            <w:cnfStyle w:val="001000000000" w:firstRow="0" w:lastRow="0" w:firstColumn="1" w:lastColumn="0" w:oddVBand="0" w:evenVBand="0" w:oddHBand="0" w:evenHBand="0" w:firstRowFirstColumn="0" w:firstRowLastColumn="0" w:lastRowFirstColumn="0" w:lastRowLastColumn="0"/>
+            <w:cnfStyle w:val="001000000000"/>
             <w:tcW w:w="881" w:type="dxa"/>
           </w:tcPr>
           <w:p>
@@ -5665,7 +5692,7 @@
           </w:tcPr>
           <w:p>
             <w:pPr>
-              <w:cnfStyle w:val="100000000000" w:firstRow="1" w:lastRow="0" w:firstColumn="0" w:lastColumn="0" w:oddVBand="0" w:evenVBand="0" w:oddHBand="0" w:evenHBand="0" w:firstRowFirstColumn="0" w:firstRowLastColumn="0" w:lastRowFirstColumn="0" w:lastRowLastColumn="0"/>
+              <w:cnfStyle w:val="100000000000"/>
             </w:pPr>
             <w:r>
               <w:t>Task Description</w:t>
@@ -5678,7 +5705,7 @@
           </w:tcPr>
           <w:p>
             <w:pPr>
-              <w:cnfStyle w:val="100000000000" w:firstRow="1" w:lastRow="0" w:firstColumn="0" w:lastColumn="0" w:oddVBand="0" w:evenVBand="0" w:oddHBand="0" w:evenHBand="0" w:firstRowFirstColumn="0" w:firstRowLastColumn="0" w:lastRowFirstColumn="0" w:lastRowLastColumn="0"/>
+              <w:cnfStyle w:val="100000000000"/>
             </w:pPr>
             <w:r>
               <w:t>Estimate</w:t>
@@ -5691,7 +5718,7 @@
           </w:tcPr>
           <w:p>
             <w:pPr>
-              <w:cnfStyle w:val="100000000000" w:firstRow="1" w:lastRow="0" w:firstColumn="0" w:lastColumn="0" w:oddVBand="0" w:evenVBand="0" w:oddHBand="0" w:evenHBand="0" w:firstRowFirstColumn="0" w:firstRowLastColumn="0" w:lastRowFirstColumn="0" w:lastRowLastColumn="0"/>
+              <w:cnfStyle w:val="100000000000"/>
             </w:pPr>
             <w:r>
               <w:t>Taken</w:t>
@@ -5701,11 +5728,11 @@
       </w:tr>
       <w:tr>
         <w:trPr>
-          <w:cnfStyle w:val="000000100000" w:firstRow="0" w:lastRow="0" w:firstColumn="0" w:lastColumn="0" w:oddVBand="0" w:evenVBand="0" w:oddHBand="1" w:evenHBand="0" w:firstRowFirstColumn="0" w:firstRowLastColumn="0" w:lastRowFirstColumn="0" w:lastRowLastColumn="0"/>
+          <w:cnfStyle w:val="000000100000"/>
         </w:trPr>
         <w:tc>
           <w:tcPr>
-            <w:cnfStyle w:val="001000000000" w:firstRow="0" w:lastRow="0" w:firstColumn="1" w:lastColumn="0" w:oddVBand="0" w:evenVBand="0" w:oddHBand="0" w:evenHBand="0" w:firstRowFirstColumn="0" w:firstRowLastColumn="0" w:lastRowFirstColumn="0" w:lastRowLastColumn="0"/>
+            <w:cnfStyle w:val="001000000000"/>
             <w:tcW w:w="903" w:type="dxa"/>
           </w:tcPr>
           <w:p>
@@ -5726,7 +5753,7 @@
           </w:tcPr>
           <w:p>
             <w:pPr>
-              <w:cnfStyle w:val="000000100000" w:firstRow="0" w:lastRow="0" w:firstColumn="0" w:lastColumn="0" w:oddVBand="0" w:evenVBand="0" w:oddHBand="1" w:evenHBand="0" w:firstRowFirstColumn="0" w:firstRowLastColumn="0" w:lastRowFirstColumn="0" w:lastRowLastColumn="0"/>
+              <w:cnfStyle w:val="000000100000"/>
             </w:pPr>
             <w:r>
               <w:t>Edit the order form</w:t>
@@ -5739,7 +5766,7 @@
           </w:tcPr>
           <w:p>
             <w:pPr>
-              <w:cnfStyle w:val="000000100000" w:firstRow="0" w:lastRow="0" w:firstColumn="0" w:lastColumn="0" w:oddVBand="0" w:evenVBand="0" w:oddHBand="1" w:evenHBand="0" w:firstRowFirstColumn="0" w:firstRowLastColumn="0" w:lastRowFirstColumn="0" w:lastRowLastColumn="0"/>
+              <w:cnfStyle w:val="000000100000"/>
             </w:pPr>
             <w:r>
               <w:t>0.25</w:t>
@@ -5752,15 +5779,15 @@
           </w:tcPr>
           <w:p>
             <w:pPr>
-              <w:cnfStyle w:val="000000100000" w:firstRow="0" w:lastRow="0" w:firstColumn="0" w:lastColumn="0" w:oddVBand="0" w:evenVBand="0" w:oddHBand="1" w:evenHBand="0" w:firstRowFirstColumn="0" w:firstRowLastColumn="0" w:lastRowFirstColumn="0" w:lastRowLastColumn="0"/>
-            </w:pPr>
-          </w:p>
-        </w:tc>
-      </w:tr>
-      <w:tr>
-        <w:tc>
-          <w:tcPr>
-            <w:cnfStyle w:val="001000000000" w:firstRow="0" w:lastRow="0" w:firstColumn="1" w:lastColumn="0" w:oddVBand="0" w:evenVBand="0" w:oddHBand="0" w:evenHBand="0" w:firstRowFirstColumn="0" w:firstRowLastColumn="0" w:lastRowFirstColumn="0" w:lastRowLastColumn="0"/>
+              <w:cnfStyle w:val="000000100000"/>
+            </w:pPr>
+          </w:p>
+        </w:tc>
+      </w:tr>
+      <w:tr>
+        <w:tc>
+          <w:tcPr>
+            <w:cnfStyle w:val="001000000000"/>
             <w:tcW w:w="903" w:type="dxa"/>
           </w:tcPr>
           <w:p>
@@ -5778,7 +5805,7 @@
           </w:tcPr>
           <w:p>
             <w:pPr>
-              <w:cnfStyle w:val="000000000000" w:firstRow="0" w:lastRow="0" w:firstColumn="0" w:lastColumn="0" w:oddVBand="0" w:evenVBand="0" w:oddHBand="0" w:evenHBand="0" w:firstRowFirstColumn="0" w:firstRowLastColumn="0" w:lastRowFirstColumn="0" w:lastRowLastColumn="0"/>
+              <w:cnfStyle w:val="000000000000"/>
             </w:pPr>
             <w:r>
               <w:t>Edit the database</w:t>
@@ -5791,7 +5818,7 @@
           </w:tcPr>
           <w:p>
             <w:pPr>
-              <w:cnfStyle w:val="000000000000" w:firstRow="0" w:lastRow="0" w:firstColumn="0" w:lastColumn="0" w:oddVBand="0" w:evenVBand="0" w:oddHBand="0" w:evenHBand="0" w:firstRowFirstColumn="0" w:firstRowLastColumn="0" w:lastRowFirstColumn="0" w:lastRowLastColumn="0"/>
+              <w:cnfStyle w:val="000000000000"/>
             </w:pPr>
             <w:r>
               <w:t>0.25</w:t>
@@ -5804,18 +5831,18 @@
           </w:tcPr>
           <w:p>
             <w:pPr>
-              <w:cnfStyle w:val="000000000000" w:firstRow="0" w:lastRow="0" w:firstColumn="0" w:lastColumn="0" w:oddVBand="0" w:evenVBand="0" w:oddHBand="0" w:evenHBand="0" w:firstRowFirstColumn="0" w:firstRowLastColumn="0" w:lastRowFirstColumn="0" w:lastRowLastColumn="0"/>
+              <w:cnfStyle w:val="000000000000"/>
             </w:pPr>
           </w:p>
         </w:tc>
       </w:tr>
       <w:tr>
         <w:trPr>
-          <w:cnfStyle w:val="000000100000" w:firstRow="0" w:lastRow="0" w:firstColumn="0" w:lastColumn="0" w:oddVBand="0" w:evenVBand="0" w:oddHBand="1" w:evenHBand="0" w:firstRowFirstColumn="0" w:firstRowLastColumn="0" w:lastRowFirstColumn="0" w:lastRowLastColumn="0"/>
+          <w:cnfStyle w:val="000000100000"/>
         </w:trPr>
         <w:tc>
           <w:tcPr>
-            <w:cnfStyle w:val="001000000000" w:firstRow="0" w:lastRow="0" w:firstColumn="1" w:lastColumn="0" w:oddVBand="0" w:evenVBand="0" w:oddHBand="0" w:evenHBand="0" w:firstRowFirstColumn="0" w:firstRowLastColumn="0" w:lastRowFirstColumn="0" w:lastRowLastColumn="0"/>
+            <w:cnfStyle w:val="001000000000"/>
             <w:tcW w:w="903" w:type="dxa"/>
           </w:tcPr>
           <w:p>
@@ -5833,7 +5860,7 @@
           </w:tcPr>
           <w:p>
             <w:pPr>
-              <w:cnfStyle w:val="000000100000" w:firstRow="0" w:lastRow="0" w:firstColumn="0" w:lastColumn="0" w:oddVBand="0" w:evenVBand="0" w:oddHBand="1" w:evenHBand="0" w:firstRowFirstColumn="0" w:firstRowLastColumn="0" w:lastRowFirstColumn="0" w:lastRowLastColumn="0"/>
+              <w:cnfStyle w:val="000000100000"/>
             </w:pPr>
             <w:r>
               <w:t>Verify story is complete (acceptance test)</w:t>
@@ -5846,7 +5873,7 @@
           </w:tcPr>
           <w:p>
             <w:pPr>
-              <w:cnfStyle w:val="000000100000" w:firstRow="0" w:lastRow="0" w:firstColumn="0" w:lastColumn="0" w:oddVBand="0" w:evenVBand="0" w:oddHBand="1" w:evenHBand="0" w:firstRowFirstColumn="0" w:firstRowLastColumn="0" w:lastRowFirstColumn="0" w:lastRowLastColumn="0"/>
+              <w:cnfStyle w:val="000000100000"/>
             </w:pPr>
             <w:r>
               <w:t>0.5</w:t>
@@ -5859,15 +5886,15 @@
           </w:tcPr>
           <w:p>
             <w:pPr>
-              <w:cnfStyle w:val="000000100000" w:firstRow="0" w:lastRow="0" w:firstColumn="0" w:lastColumn="0" w:oddVBand="0" w:evenVBand="0" w:oddHBand="1" w:evenHBand="0" w:firstRowFirstColumn="0" w:firstRowLastColumn="0" w:lastRowFirstColumn="0" w:lastRowLastColumn="0"/>
-            </w:pPr>
-          </w:p>
-        </w:tc>
-      </w:tr>
-      <w:tr>
-        <w:tc>
-          <w:tcPr>
-            <w:cnfStyle w:val="001000000000" w:firstRow="0" w:lastRow="0" w:firstColumn="1" w:lastColumn="0" w:oddVBand="0" w:evenVBand="0" w:oddHBand="0" w:evenHBand="0" w:firstRowFirstColumn="0" w:firstRowLastColumn="0" w:lastRowFirstColumn="0" w:lastRowLastColumn="0"/>
+              <w:cnfStyle w:val="000000100000"/>
+            </w:pPr>
+          </w:p>
+        </w:tc>
+      </w:tr>
+      <w:tr>
+        <w:tc>
+          <w:tcPr>
+            <w:cnfStyle w:val="001000000000"/>
             <w:tcW w:w="881" w:type="dxa"/>
           </w:tcPr>
           <w:p/>
@@ -5881,7 +5908,7 @@
               <w:tabs>
                 <w:tab w:val="right" w:pos="6219"/>
               </w:tabs>
-              <w:cnfStyle w:val="000000000000" w:firstRow="0" w:lastRow="0" w:firstColumn="0" w:lastColumn="0" w:oddVBand="0" w:evenVBand="0" w:oddHBand="0" w:evenHBand="0" w:firstRowFirstColumn="0" w:firstRowLastColumn="0" w:lastRowFirstColumn="0" w:lastRowLastColumn="0"/>
+              <w:cnfStyle w:val="000000000000"/>
             </w:pPr>
             <w:r>
               <w:t>Story Points: 1</w:t>
@@ -5898,7 +5925,7 @@
           </w:tcPr>
           <w:p>
             <w:pPr>
-              <w:cnfStyle w:val="000000000000" w:firstRow="0" w:lastRow="0" w:firstColumn="0" w:lastColumn="0" w:oddVBand="0" w:evenVBand="0" w:oddHBand="0" w:evenHBand="0" w:firstRowFirstColumn="0" w:firstRowLastColumn="0" w:lastRowFirstColumn="0" w:lastRowLastColumn="0"/>
+              <w:cnfStyle w:val="000000000000"/>
             </w:pPr>
             <w:r>
               <w:t>1</w:t>
@@ -5911,7 +5938,7 @@
           </w:tcPr>
           <w:p>
             <w:pPr>
-              <w:cnfStyle w:val="000000000000" w:firstRow="0" w:lastRow="0" w:firstColumn="0" w:lastColumn="0" w:oddVBand="0" w:evenVBand="0" w:oddHBand="0" w:evenHBand="0" w:firstRowFirstColumn="0" w:firstRowLastColumn="0" w:lastRowFirstColumn="0" w:lastRowLastColumn="0"/>
+              <w:cnfStyle w:val="000000000000"/>
             </w:pPr>
           </w:p>
         </w:tc>
@@ -6054,7 +6081,7 @@
       <w:tblPr>
         <w:tblStyle w:val="LightList-Accent4"/>
         <w:tblW w:w="0" w:type="auto"/>
-        <w:tblLook w:val="04A0" w:firstRow="1" w:lastRow="0" w:firstColumn="1" w:lastColumn="0" w:noHBand="0" w:noVBand="1"/>
+        <w:tblLook w:val="04A0"/>
       </w:tblPr>
       <w:tblGrid>
         <w:gridCol w:w="903"/>
@@ -6064,11 +6091,11 @@
       </w:tblGrid>
       <w:tr>
         <w:trPr>
-          <w:cnfStyle w:val="100000000000" w:firstRow="1" w:lastRow="0" w:firstColumn="0" w:lastColumn="0" w:oddVBand="0" w:evenVBand="0" w:oddHBand="0" w:evenHBand="0" w:firstRowFirstColumn="0" w:firstRowLastColumn="0" w:lastRowFirstColumn="0" w:lastRowLastColumn="0"/>
+          <w:cnfStyle w:val="100000000000"/>
         </w:trPr>
         <w:tc>
           <w:tcPr>
-            <w:cnfStyle w:val="001000000000" w:firstRow="0" w:lastRow="0" w:firstColumn="1" w:lastColumn="0" w:oddVBand="0" w:evenVBand="0" w:oddHBand="0" w:evenHBand="0" w:firstRowFirstColumn="0" w:firstRowLastColumn="0" w:lastRowFirstColumn="0" w:lastRowLastColumn="0"/>
+            <w:cnfStyle w:val="001000000000"/>
             <w:tcW w:w="903" w:type="dxa"/>
           </w:tcPr>
           <w:p>
@@ -6083,7 +6110,7 @@
           </w:tcPr>
           <w:p>
             <w:pPr>
-              <w:cnfStyle w:val="100000000000" w:firstRow="1" w:lastRow="0" w:firstColumn="0" w:lastColumn="0" w:oddVBand="0" w:evenVBand="0" w:oddHBand="0" w:evenHBand="0" w:firstRowFirstColumn="0" w:firstRowLastColumn="0" w:lastRowFirstColumn="0" w:lastRowLastColumn="0"/>
+              <w:cnfStyle w:val="100000000000"/>
             </w:pPr>
             <w:r>
               <w:t>Task Description</w:t>
@@ -6096,7 +6123,7 @@
           </w:tcPr>
           <w:p>
             <w:pPr>
-              <w:cnfStyle w:val="100000000000" w:firstRow="1" w:lastRow="0" w:firstColumn="0" w:lastColumn="0" w:oddVBand="0" w:evenVBand="0" w:oddHBand="0" w:evenHBand="0" w:firstRowFirstColumn="0" w:firstRowLastColumn="0" w:lastRowFirstColumn="0" w:lastRowLastColumn="0"/>
+              <w:cnfStyle w:val="100000000000"/>
             </w:pPr>
             <w:r>
               <w:t>Estimate</w:t>
@@ -6109,7 +6136,7 @@
           </w:tcPr>
           <w:p>
             <w:pPr>
-              <w:cnfStyle w:val="100000000000" w:firstRow="1" w:lastRow="0" w:firstColumn="0" w:lastColumn="0" w:oddVBand="0" w:evenVBand="0" w:oddHBand="0" w:evenHBand="0" w:firstRowFirstColumn="0" w:firstRowLastColumn="0" w:lastRowFirstColumn="0" w:lastRowLastColumn="0"/>
+              <w:cnfStyle w:val="100000000000"/>
             </w:pPr>
             <w:r>
               <w:t>Taken</w:t>
@@ -6119,11 +6146,11 @@
       </w:tr>
       <w:tr>
         <w:trPr>
-          <w:cnfStyle w:val="000000100000" w:firstRow="0" w:lastRow="0" w:firstColumn="0" w:lastColumn="0" w:oddVBand="0" w:evenVBand="0" w:oddHBand="1" w:evenHBand="0" w:firstRowFirstColumn="0" w:firstRowLastColumn="0" w:lastRowFirstColumn="0" w:lastRowLastColumn="0"/>
+          <w:cnfStyle w:val="000000100000"/>
         </w:trPr>
         <w:tc>
           <w:tcPr>
-            <w:cnfStyle w:val="001000000000" w:firstRow="0" w:lastRow="0" w:firstColumn="1" w:lastColumn="0" w:oddVBand="0" w:evenVBand="0" w:oddHBand="0" w:evenHBand="0" w:firstRowFirstColumn="0" w:firstRowLastColumn="0" w:lastRowFirstColumn="0" w:lastRowLastColumn="0"/>
+            <w:cnfStyle w:val="001000000000"/>
             <w:tcW w:w="903" w:type="dxa"/>
           </w:tcPr>
           <w:p>
@@ -6138,7 +6165,7 @@
           </w:tcPr>
           <w:p>
             <w:pPr>
-              <w:cnfStyle w:val="000000100000" w:firstRow="0" w:lastRow="0" w:firstColumn="0" w:lastColumn="0" w:oddVBand="0" w:evenVBand="0" w:oddHBand="1" w:evenHBand="0" w:firstRowFirstColumn="0" w:firstRowLastColumn="0" w:lastRowFirstColumn="0" w:lastRowLastColumn="0"/>
+              <w:cnfStyle w:val="000000100000"/>
             </w:pPr>
             <w:r>
               <w:t>Create an orders tab that the admin can see</w:t>
@@ -6151,7 +6178,7 @@
           </w:tcPr>
           <w:p>
             <w:pPr>
-              <w:cnfStyle w:val="000000100000" w:firstRow="0" w:lastRow="0" w:firstColumn="0" w:lastColumn="0" w:oddVBand="0" w:evenVBand="0" w:oddHBand="1" w:evenHBand="0" w:firstRowFirstColumn="0" w:firstRowLastColumn="0" w:lastRowFirstColumn="0" w:lastRowLastColumn="0"/>
+              <w:cnfStyle w:val="000000100000"/>
             </w:pPr>
             <w:r>
               <w:t>2</w:t>
@@ -6164,15 +6191,15 @@
           </w:tcPr>
           <w:p>
             <w:pPr>
-              <w:cnfStyle w:val="000000100000" w:firstRow="0" w:lastRow="0" w:firstColumn="0" w:lastColumn="0" w:oddVBand="0" w:evenVBand="0" w:oddHBand="1" w:evenHBand="0" w:firstRowFirstColumn="0" w:firstRowLastColumn="0" w:lastRowFirstColumn="0" w:lastRowLastColumn="0"/>
-            </w:pPr>
-          </w:p>
-        </w:tc>
-      </w:tr>
-      <w:tr>
-        <w:tc>
-          <w:tcPr>
-            <w:cnfStyle w:val="001000000000" w:firstRow="0" w:lastRow="0" w:firstColumn="1" w:lastColumn="0" w:oddVBand="0" w:evenVBand="0" w:oddHBand="0" w:evenHBand="0" w:firstRowFirstColumn="0" w:firstRowLastColumn="0" w:lastRowFirstColumn="0" w:lastRowLastColumn="0"/>
+              <w:cnfStyle w:val="000000100000"/>
+            </w:pPr>
+          </w:p>
+        </w:tc>
+      </w:tr>
+      <w:tr>
+        <w:tc>
+          <w:tcPr>
+            <w:cnfStyle w:val="001000000000"/>
             <w:tcW w:w="903" w:type="dxa"/>
           </w:tcPr>
           <w:p>
@@ -6187,7 +6214,7 @@
           </w:tcPr>
           <w:p>
             <w:pPr>
-              <w:cnfStyle w:val="000000000000" w:firstRow="0" w:lastRow="0" w:firstColumn="0" w:lastColumn="0" w:oddVBand="0" w:evenVBand="0" w:oddHBand="0" w:evenHBand="0" w:firstRowFirstColumn="0" w:firstRowLastColumn="0" w:lastRowFirstColumn="0" w:lastRowLastColumn="0"/>
+              <w:cnfStyle w:val="000000000000"/>
             </w:pPr>
             <w:r>
               <w:t>Display data containing current and upcoming orders (from DB)</w:t>
@@ -6200,7 +6227,7 @@
           </w:tcPr>
           <w:p>
             <w:pPr>
-              <w:cnfStyle w:val="000000000000" w:firstRow="0" w:lastRow="0" w:firstColumn="0" w:lastColumn="0" w:oddVBand="0" w:evenVBand="0" w:oddHBand="0" w:evenHBand="0" w:firstRowFirstColumn="0" w:firstRowLastColumn="0" w:lastRowFirstColumn="0" w:lastRowLastColumn="0"/>
+              <w:cnfStyle w:val="000000000000"/>
             </w:pPr>
             <w:r>
               <w:t>1</w:t>
@@ -6213,18 +6240,18 @@
           </w:tcPr>
           <w:p>
             <w:pPr>
-              <w:cnfStyle w:val="000000000000" w:firstRow="0" w:lastRow="0" w:firstColumn="0" w:lastColumn="0" w:oddVBand="0" w:evenVBand="0" w:oddHBand="0" w:evenHBand="0" w:firstRowFirstColumn="0" w:firstRowLastColumn="0" w:lastRowFirstColumn="0" w:lastRowLastColumn="0"/>
+              <w:cnfStyle w:val="000000000000"/>
             </w:pPr>
           </w:p>
         </w:tc>
       </w:tr>
       <w:tr>
         <w:trPr>
-          <w:cnfStyle w:val="000000100000" w:firstRow="0" w:lastRow="0" w:firstColumn="0" w:lastColumn="0" w:oddVBand="0" w:evenVBand="0" w:oddHBand="1" w:evenHBand="0" w:firstRowFirstColumn="0" w:firstRowLastColumn="0" w:lastRowFirstColumn="0" w:lastRowLastColumn="0"/>
+          <w:cnfStyle w:val="000000100000"/>
         </w:trPr>
         <w:tc>
           <w:tcPr>
-            <w:cnfStyle w:val="001000000000" w:firstRow="0" w:lastRow="0" w:firstColumn="1" w:lastColumn="0" w:oddVBand="0" w:evenVBand="0" w:oddHBand="0" w:evenHBand="0" w:firstRowFirstColumn="0" w:firstRowLastColumn="0" w:lastRowFirstColumn="0" w:lastRowLastColumn="0"/>
+            <w:cnfStyle w:val="001000000000"/>
             <w:tcW w:w="903" w:type="dxa"/>
           </w:tcPr>
           <w:p>
@@ -6239,7 +6266,7 @@
           </w:tcPr>
           <w:p>
             <w:pPr>
-              <w:cnfStyle w:val="000000100000" w:firstRow="0" w:lastRow="0" w:firstColumn="0" w:lastColumn="0" w:oddVBand="0" w:evenVBand="0" w:oddHBand="1" w:evenHBand="0" w:firstRowFirstColumn="0" w:firstRowLastColumn="0" w:lastRowFirstColumn="0" w:lastRowLastColumn="0"/>
+              <w:cnfStyle w:val="000000100000"/>
             </w:pPr>
             <w:r>
               <w:t>Verify story is complete (acceptance test)</w:t>
@@ -6252,7 +6279,7 @@
           </w:tcPr>
           <w:p>
             <w:pPr>
-              <w:cnfStyle w:val="000000100000" w:firstRow="0" w:lastRow="0" w:firstColumn="0" w:lastColumn="0" w:oddVBand="0" w:evenVBand="0" w:oddHBand="1" w:evenHBand="0" w:firstRowFirstColumn="0" w:firstRowLastColumn="0" w:lastRowFirstColumn="0" w:lastRowLastColumn="0"/>
+              <w:cnfStyle w:val="000000100000"/>
             </w:pPr>
             <w:r>
               <w:t>1</w:t>
@@ -6265,15 +6292,15 @@
           </w:tcPr>
           <w:p>
             <w:pPr>
-              <w:cnfStyle w:val="000000100000" w:firstRow="0" w:lastRow="0" w:firstColumn="0" w:lastColumn="0" w:oddVBand="0" w:evenVBand="0" w:oddHBand="1" w:evenHBand="0" w:firstRowFirstColumn="0" w:firstRowLastColumn="0" w:lastRowFirstColumn="0" w:lastRowLastColumn="0"/>
-            </w:pPr>
-          </w:p>
-        </w:tc>
-      </w:tr>
-      <w:tr>
-        <w:tc>
-          <w:tcPr>
-            <w:cnfStyle w:val="001000000000" w:firstRow="0" w:lastRow="0" w:firstColumn="1" w:lastColumn="0" w:oddVBand="0" w:evenVBand="0" w:oddHBand="0" w:evenHBand="0" w:firstRowFirstColumn="0" w:firstRowLastColumn="0" w:lastRowFirstColumn="0" w:lastRowLastColumn="0"/>
+              <w:cnfStyle w:val="000000100000"/>
+            </w:pPr>
+          </w:p>
+        </w:tc>
+      </w:tr>
+      <w:tr>
+        <w:tc>
+          <w:tcPr>
+            <w:cnfStyle w:val="001000000000"/>
             <w:tcW w:w="903" w:type="dxa"/>
           </w:tcPr>
           <w:p/>
@@ -6287,7 +6314,7 @@
               <w:tabs>
                 <w:tab w:val="right" w:pos="6219"/>
               </w:tabs>
-              <w:cnfStyle w:val="000000000000" w:firstRow="0" w:lastRow="0" w:firstColumn="0" w:lastColumn="0" w:oddVBand="0" w:evenVBand="0" w:oddHBand="0" w:evenHBand="0" w:firstRowFirstColumn="0" w:firstRowLastColumn="0" w:lastRowFirstColumn="0" w:lastRowLastColumn="0"/>
+              <w:cnfStyle w:val="000000000000"/>
             </w:pPr>
             <w:r>
               <w:t>Story Points: 4</w:t>
@@ -6304,7 +6331,7 @@
           </w:tcPr>
           <w:p>
             <w:pPr>
-              <w:cnfStyle w:val="000000000000" w:firstRow="0" w:lastRow="0" w:firstColumn="0" w:lastColumn="0" w:oddVBand="0" w:evenVBand="0" w:oddHBand="0" w:evenHBand="0" w:firstRowFirstColumn="0" w:firstRowLastColumn="0" w:lastRowFirstColumn="0" w:lastRowLastColumn="0"/>
+              <w:cnfStyle w:val="000000000000"/>
             </w:pPr>
             <w:r>
               <w:t>4</w:t>
@@ -6317,7 +6344,7 @@
           </w:tcPr>
           <w:p>
             <w:pPr>
-              <w:cnfStyle w:val="000000000000" w:firstRow="0" w:lastRow="0" w:firstColumn="0" w:lastColumn="0" w:oddVBand="0" w:evenVBand="0" w:oddHBand="0" w:evenHBand="0" w:firstRowFirstColumn="0" w:firstRowLastColumn="0" w:lastRowFirstColumn="0" w:lastRowLastColumn="0"/>
+              <w:cnfStyle w:val="000000000000"/>
             </w:pPr>
           </w:p>
         </w:tc>
@@ -6347,7 +6374,7 @@
       <w:tblPr>
         <w:tblStyle w:val="LightList-Accent4"/>
         <w:tblW w:w="0" w:type="auto"/>
-        <w:tblLook w:val="04A0" w:firstRow="1" w:lastRow="0" w:firstColumn="1" w:lastColumn="0" w:noHBand="0" w:noVBand="1"/>
+        <w:tblLook w:val="04A0"/>
       </w:tblPr>
       <w:tblGrid>
         <w:gridCol w:w="903"/>
@@ -6357,11 +6384,11 @@
       </w:tblGrid>
       <w:tr>
         <w:trPr>
-          <w:cnfStyle w:val="100000000000" w:firstRow="1" w:lastRow="0" w:firstColumn="0" w:lastColumn="0" w:oddVBand="0" w:evenVBand="0" w:oddHBand="0" w:evenHBand="0" w:firstRowFirstColumn="0" w:firstRowLastColumn="0" w:lastRowFirstColumn="0" w:lastRowLastColumn="0"/>
+          <w:cnfStyle w:val="100000000000"/>
         </w:trPr>
         <w:tc>
           <w:tcPr>
-            <w:cnfStyle w:val="001000000000" w:firstRow="0" w:lastRow="0" w:firstColumn="1" w:lastColumn="0" w:oddVBand="0" w:evenVBand="0" w:oddHBand="0" w:evenHBand="0" w:firstRowFirstColumn="0" w:firstRowLastColumn="0" w:lastRowFirstColumn="0" w:lastRowLastColumn="0"/>
+            <w:cnfStyle w:val="001000000000"/>
             <w:tcW w:w="903" w:type="dxa"/>
           </w:tcPr>
           <w:p>
@@ -6376,7 +6403,7 @@
           </w:tcPr>
           <w:p>
             <w:pPr>
-              <w:cnfStyle w:val="100000000000" w:firstRow="1" w:lastRow="0" w:firstColumn="0" w:lastColumn="0" w:oddVBand="0" w:evenVBand="0" w:oddHBand="0" w:evenHBand="0" w:firstRowFirstColumn="0" w:firstRowLastColumn="0" w:lastRowFirstColumn="0" w:lastRowLastColumn="0"/>
+              <w:cnfStyle w:val="100000000000"/>
             </w:pPr>
             <w:r>
               <w:t>Task Description</w:t>
@@ -6389,7 +6416,7 @@
           </w:tcPr>
           <w:p>
             <w:pPr>
-              <w:cnfStyle w:val="100000000000" w:firstRow="1" w:lastRow="0" w:firstColumn="0" w:lastColumn="0" w:oddVBand="0" w:evenVBand="0" w:oddHBand="0" w:evenHBand="0" w:firstRowFirstColumn="0" w:firstRowLastColumn="0" w:lastRowFirstColumn="0" w:lastRowLastColumn="0"/>
+              <w:cnfStyle w:val="100000000000"/>
             </w:pPr>
             <w:r>
               <w:t>Estimate</w:t>
@@ -6402,7 +6429,7 @@
           </w:tcPr>
           <w:p>
             <w:pPr>
-              <w:cnfStyle w:val="100000000000" w:firstRow="1" w:lastRow="0" w:firstColumn="0" w:lastColumn="0" w:oddVBand="0" w:evenVBand="0" w:oddHBand="0" w:evenHBand="0" w:firstRowFirstColumn="0" w:firstRowLastColumn="0" w:lastRowFirstColumn="0" w:lastRowLastColumn="0"/>
+              <w:cnfStyle w:val="100000000000"/>
             </w:pPr>
             <w:r>
               <w:t>Taken</w:t>
@@ -6412,11 +6439,11 @@
       </w:tr>
       <w:tr>
         <w:trPr>
-          <w:cnfStyle w:val="000000100000" w:firstRow="0" w:lastRow="0" w:firstColumn="0" w:lastColumn="0" w:oddVBand="0" w:evenVBand="0" w:oddHBand="1" w:evenHBand="0" w:firstRowFirstColumn="0" w:firstRowLastColumn="0" w:lastRowFirstColumn="0" w:lastRowLastColumn="0"/>
+          <w:cnfStyle w:val="000000100000"/>
         </w:trPr>
         <w:tc>
           <w:tcPr>
-            <w:cnfStyle w:val="001000000000" w:firstRow="0" w:lastRow="0" w:firstColumn="1" w:lastColumn="0" w:oddVBand="0" w:evenVBand="0" w:oddHBand="0" w:evenHBand="0" w:firstRowFirstColumn="0" w:firstRowLastColumn="0" w:lastRowFirstColumn="0" w:lastRowLastColumn="0"/>
+            <w:cnfStyle w:val="001000000000"/>
             <w:tcW w:w="903" w:type="dxa"/>
           </w:tcPr>
           <w:p>
@@ -6431,7 +6458,7 @@
           </w:tcPr>
           <w:p>
             <w:pPr>
-              <w:cnfStyle w:val="000000100000" w:firstRow="0" w:lastRow="0" w:firstColumn="0" w:lastColumn="0" w:oddVBand="0" w:evenVBand="0" w:oddHBand="1" w:evenHBand="0" w:firstRowFirstColumn="0" w:firstRowLastColumn="0" w:lastRowFirstColumn="0" w:lastRowLastColumn="0"/>
+              <w:cnfStyle w:val="000000100000"/>
             </w:pPr>
             <w:r>
               <w:t>Create FMC Model (HTTP)</w:t>
@@ -6444,7 +6471,7 @@
           </w:tcPr>
           <w:p>
             <w:pPr>
-              <w:cnfStyle w:val="000000100000" w:firstRow="0" w:lastRow="0" w:firstColumn="0" w:lastColumn="0" w:oddVBand="0" w:evenVBand="0" w:oddHBand="1" w:evenHBand="0" w:firstRowFirstColumn="0" w:firstRowLastColumn="0" w:lastRowFirstColumn="0" w:lastRowLastColumn="0"/>
+              <w:cnfStyle w:val="000000100000"/>
             </w:pPr>
             <w:r>
               <w:t>3</w:t>
@@ -6457,15 +6484,15 @@
           </w:tcPr>
           <w:p>
             <w:pPr>
-              <w:cnfStyle w:val="000000100000" w:firstRow="0" w:lastRow="0" w:firstColumn="0" w:lastColumn="0" w:oddVBand="0" w:evenVBand="0" w:oddHBand="1" w:evenHBand="0" w:firstRowFirstColumn="0" w:firstRowLastColumn="0" w:lastRowFirstColumn="0" w:lastRowLastColumn="0"/>
-            </w:pPr>
-          </w:p>
-        </w:tc>
-      </w:tr>
-      <w:tr>
-        <w:tc>
-          <w:tcPr>
-            <w:cnfStyle w:val="001000000000" w:firstRow="0" w:lastRow="0" w:firstColumn="1" w:lastColumn="0" w:oddVBand="0" w:evenVBand="0" w:oddHBand="0" w:evenHBand="0" w:firstRowFirstColumn="0" w:firstRowLastColumn="0" w:lastRowFirstColumn="0" w:lastRowLastColumn="0"/>
+              <w:cnfStyle w:val="000000100000"/>
+            </w:pPr>
+          </w:p>
+        </w:tc>
+      </w:tr>
+      <w:tr>
+        <w:tc>
+          <w:tcPr>
+            <w:cnfStyle w:val="001000000000"/>
             <w:tcW w:w="903" w:type="dxa"/>
           </w:tcPr>
           <w:p>
@@ -6480,7 +6507,7 @@
           </w:tcPr>
           <w:p>
             <w:pPr>
-              <w:cnfStyle w:val="000000000000" w:firstRow="0" w:lastRow="0" w:firstColumn="0" w:lastColumn="0" w:oddVBand="0" w:evenVBand="0" w:oddHBand="0" w:evenHBand="0" w:firstRowFirstColumn="0" w:firstRowLastColumn="0" w:lastRowFirstColumn="0" w:lastRowLastColumn="0"/>
+              <w:cnfStyle w:val="000000000000"/>
             </w:pPr>
             <w:r>
               <w:t>Verify story is complete (acceptance test)</w:t>
@@ -6493,7 +6520,7 @@
           </w:tcPr>
           <w:p>
             <w:pPr>
-              <w:cnfStyle w:val="000000000000" w:firstRow="0" w:lastRow="0" w:firstColumn="0" w:lastColumn="0" w:oddVBand="0" w:evenVBand="0" w:oddHBand="0" w:evenHBand="0" w:firstRowFirstColumn="0" w:firstRowLastColumn="0" w:lastRowFirstColumn="0" w:lastRowLastColumn="0"/>
+              <w:cnfStyle w:val="000000000000"/>
             </w:pPr>
             <w:r>
               <w:t>1</w:t>
@@ -6506,18 +6533,18 @@
           </w:tcPr>
           <w:p>
             <w:pPr>
-              <w:cnfStyle w:val="000000000000" w:firstRow="0" w:lastRow="0" w:firstColumn="0" w:lastColumn="0" w:oddVBand="0" w:evenVBand="0" w:oddHBand="0" w:evenHBand="0" w:firstRowFirstColumn="0" w:firstRowLastColumn="0" w:lastRowFirstColumn="0" w:lastRowLastColumn="0"/>
+              <w:cnfStyle w:val="000000000000"/>
             </w:pPr>
           </w:p>
         </w:tc>
       </w:tr>
       <w:tr>
         <w:trPr>
-          <w:cnfStyle w:val="000000100000" w:firstRow="0" w:lastRow="0" w:firstColumn="0" w:lastColumn="0" w:oddVBand="0" w:evenVBand="0" w:oddHBand="1" w:evenHBand="0" w:firstRowFirstColumn="0" w:firstRowLastColumn="0" w:lastRowFirstColumn="0" w:lastRowLastColumn="0"/>
+          <w:cnfStyle w:val="000000100000"/>
         </w:trPr>
         <w:tc>
           <w:tcPr>
-            <w:cnfStyle w:val="001000000000" w:firstRow="0" w:lastRow="0" w:firstColumn="1" w:lastColumn="0" w:oddVBand="0" w:evenVBand="0" w:oddHBand="0" w:evenHBand="0" w:firstRowFirstColumn="0" w:firstRowLastColumn="0" w:lastRowFirstColumn="0" w:lastRowLastColumn="0"/>
+            <w:cnfStyle w:val="001000000000"/>
             <w:tcW w:w="903" w:type="dxa"/>
           </w:tcPr>
           <w:p/>
@@ -6531,7 +6558,7 @@
               <w:tabs>
                 <w:tab w:val="right" w:pos="6219"/>
               </w:tabs>
-              <w:cnfStyle w:val="000000100000" w:firstRow="0" w:lastRow="0" w:firstColumn="0" w:lastColumn="0" w:oddVBand="0" w:evenVBand="0" w:oddHBand="1" w:evenHBand="0" w:firstRowFirstColumn="0" w:firstRowLastColumn="0" w:lastRowFirstColumn="0" w:lastRowLastColumn="0"/>
+              <w:cnfStyle w:val="000000100000"/>
             </w:pPr>
             <w:r>
               <w:t>Story Points: 8</w:t>
@@ -6548,7 +6575,7 @@
           </w:tcPr>
           <w:p>
             <w:pPr>
-              <w:cnfStyle w:val="000000100000" w:firstRow="0" w:lastRow="0" w:firstColumn="0" w:lastColumn="0" w:oddVBand="0" w:evenVBand="0" w:oddHBand="1" w:evenHBand="0" w:firstRowFirstColumn="0" w:firstRowLastColumn="0" w:lastRowFirstColumn="0" w:lastRowLastColumn="0"/>
+              <w:cnfStyle w:val="000000100000"/>
             </w:pPr>
             <w:r>
               <w:t>4</w:t>
@@ -6561,18 +6588,12 @@
           </w:tcPr>
           <w:p>
             <w:pPr>
-              <w:cnfStyle w:val="000000100000" w:firstRow="0" w:lastRow="0" w:firstColumn="0" w:lastColumn="0" w:oddVBand="0" w:evenVBand="0" w:oddHBand="1" w:evenHBand="0" w:firstRowFirstColumn="0" w:firstRowLastColumn="0" w:lastRowFirstColumn="0" w:lastRowLastColumn="0"/>
+              <w:cnfStyle w:val="000000100000"/>
             </w:pPr>
           </w:p>
         </w:tc>
       </w:tr>
     </w:tbl>
-    <w:p>
-      <w:pPr>
-        <w:pStyle w:val="Heading2"/>
-        <w:spacing w:before="360"/>
-      </w:pPr>
-    </w:p>
     <w:p>
       <w:pPr>
         <w:pStyle w:val="Heading2"/>
@@ -6597,7 +6618,7 @@
       <w:tblPr>
         <w:tblStyle w:val="LightList-Accent4"/>
         <w:tblW w:w="0" w:type="auto"/>
-        <w:tblLook w:val="04A0" w:firstRow="1" w:lastRow="0" w:firstColumn="1" w:lastColumn="0" w:noHBand="0" w:noVBand="1"/>
+        <w:tblLook w:val="04A0"/>
       </w:tblPr>
       <w:tblGrid>
         <w:gridCol w:w="903"/>
@@ -6607,11 +6628,11 @@
       </w:tblGrid>
       <w:tr>
         <w:trPr>
-          <w:cnfStyle w:val="100000000000" w:firstRow="1" w:lastRow="0" w:firstColumn="0" w:lastColumn="0" w:oddVBand="0" w:evenVBand="0" w:oddHBand="0" w:evenHBand="0" w:firstRowFirstColumn="0" w:firstRowLastColumn="0" w:lastRowFirstColumn="0" w:lastRowLastColumn="0"/>
+          <w:cnfStyle w:val="100000000000"/>
         </w:trPr>
         <w:tc>
           <w:tcPr>
-            <w:cnfStyle w:val="001000000000" w:firstRow="0" w:lastRow="0" w:firstColumn="1" w:lastColumn="0" w:oddVBand="0" w:evenVBand="0" w:oddHBand="0" w:evenHBand="0" w:firstRowFirstColumn="0" w:firstRowLastColumn="0" w:lastRowFirstColumn="0" w:lastRowLastColumn="0"/>
+            <w:cnfStyle w:val="001000000000"/>
             <w:tcW w:w="903" w:type="dxa"/>
           </w:tcPr>
           <w:p>
@@ -6626,7 +6647,7 @@
           </w:tcPr>
           <w:p>
             <w:pPr>
-              <w:cnfStyle w:val="100000000000" w:firstRow="1" w:lastRow="0" w:firstColumn="0" w:lastColumn="0" w:oddVBand="0" w:evenVBand="0" w:oddHBand="0" w:evenHBand="0" w:firstRowFirstColumn="0" w:firstRowLastColumn="0" w:lastRowFirstColumn="0" w:lastRowLastColumn="0"/>
+              <w:cnfStyle w:val="100000000000"/>
             </w:pPr>
             <w:r>
               <w:t>Task Description</w:t>
@@ -6639,7 +6660,7 @@
           </w:tcPr>
           <w:p>
             <w:pPr>
-              <w:cnfStyle w:val="100000000000" w:firstRow="1" w:lastRow="0" w:firstColumn="0" w:lastColumn="0" w:oddVBand="0" w:evenVBand="0" w:oddHBand="0" w:evenHBand="0" w:firstRowFirstColumn="0" w:firstRowLastColumn="0" w:lastRowFirstColumn="0" w:lastRowLastColumn="0"/>
+              <w:cnfStyle w:val="100000000000"/>
             </w:pPr>
             <w:r>
               <w:t>Estimate</w:t>
@@ -6652,7 +6673,7 @@
           </w:tcPr>
           <w:p>
             <w:pPr>
-              <w:cnfStyle w:val="100000000000" w:firstRow="1" w:lastRow="0" w:firstColumn="0" w:lastColumn="0" w:oddVBand="0" w:evenVBand="0" w:oddHBand="0" w:evenHBand="0" w:firstRowFirstColumn="0" w:firstRowLastColumn="0" w:lastRowFirstColumn="0" w:lastRowLastColumn="0"/>
+              <w:cnfStyle w:val="100000000000"/>
             </w:pPr>
             <w:r>
               <w:t>Taken</w:t>
@@ -6662,11 +6683,11 @@
       </w:tr>
       <w:tr>
         <w:trPr>
-          <w:cnfStyle w:val="000000100000" w:firstRow="0" w:lastRow="0" w:firstColumn="0" w:lastColumn="0" w:oddVBand="0" w:evenVBand="0" w:oddHBand="1" w:evenHBand="0" w:firstRowFirstColumn="0" w:firstRowLastColumn="0" w:lastRowFirstColumn="0" w:lastRowLastColumn="0"/>
+          <w:cnfStyle w:val="000000100000"/>
         </w:trPr>
         <w:tc>
           <w:tcPr>
-            <w:cnfStyle w:val="001000000000" w:firstRow="0" w:lastRow="0" w:firstColumn="1" w:lastColumn="0" w:oddVBand="0" w:evenVBand="0" w:oddHBand="0" w:evenHBand="0" w:firstRowFirstColumn="0" w:firstRowLastColumn="0" w:lastRowFirstColumn="0" w:lastRowLastColumn="0"/>
+            <w:cnfStyle w:val="001000000000"/>
             <w:tcW w:w="903" w:type="dxa"/>
           </w:tcPr>
           <w:p>
@@ -6681,7 +6702,7 @@
           </w:tcPr>
           <w:p>
             <w:pPr>
-              <w:cnfStyle w:val="000000100000" w:firstRow="0" w:lastRow="0" w:firstColumn="0" w:lastColumn="0" w:oddVBand="0" w:evenVBand="0" w:oddHBand="1" w:evenHBand="0" w:firstRowFirstColumn="0" w:firstRowLastColumn="0" w:lastRowFirstColumn="0" w:lastRowLastColumn="0"/>
+              <w:cnfStyle w:val="000000100000"/>
             </w:pPr>
             <w:r>
               <w:t>Modify orders data displayed to include driver data</w:t>
@@ -6694,7 +6715,7 @@
           </w:tcPr>
           <w:p>
             <w:pPr>
-              <w:cnfStyle w:val="000000100000" w:firstRow="0" w:lastRow="0" w:firstColumn="0" w:lastColumn="0" w:oddVBand="0" w:evenVBand="0" w:oddHBand="1" w:evenHBand="0" w:firstRowFirstColumn="0" w:firstRowLastColumn="0" w:lastRowFirstColumn="0" w:lastRowLastColumn="0"/>
+              <w:cnfStyle w:val="000000100000"/>
             </w:pPr>
             <w:r>
               <w:t>2</w:t>
@@ -6707,15 +6728,15 @@
           </w:tcPr>
           <w:p>
             <w:pPr>
-              <w:cnfStyle w:val="000000100000" w:firstRow="0" w:lastRow="0" w:firstColumn="0" w:lastColumn="0" w:oddVBand="0" w:evenVBand="0" w:oddHBand="1" w:evenHBand="0" w:firstRowFirstColumn="0" w:firstRowLastColumn="0" w:lastRowFirstColumn="0" w:lastRowLastColumn="0"/>
-            </w:pPr>
-          </w:p>
-        </w:tc>
-      </w:tr>
-      <w:tr>
-        <w:tc>
-          <w:tcPr>
-            <w:cnfStyle w:val="001000000000" w:firstRow="0" w:lastRow="0" w:firstColumn="1" w:lastColumn="0" w:oddVBand="0" w:evenVBand="0" w:oddHBand="0" w:evenHBand="0" w:firstRowFirstColumn="0" w:firstRowLastColumn="0" w:lastRowFirstColumn="0" w:lastRowLastColumn="0"/>
+              <w:cnfStyle w:val="000000100000"/>
+            </w:pPr>
+          </w:p>
+        </w:tc>
+      </w:tr>
+      <w:tr>
+        <w:tc>
+          <w:tcPr>
+            <w:cnfStyle w:val="001000000000"/>
             <w:tcW w:w="903" w:type="dxa"/>
           </w:tcPr>
           <w:p>
@@ -6730,7 +6751,7 @@
           </w:tcPr>
           <w:p>
             <w:pPr>
-              <w:cnfStyle w:val="000000000000" w:firstRow="0" w:lastRow="0" w:firstColumn="0" w:lastColumn="0" w:oddVBand="0" w:evenVBand="0" w:oddHBand="0" w:evenHBand="0" w:firstRowFirstColumn="0" w:firstRowLastColumn="0" w:lastRowFirstColumn="0" w:lastRowLastColumn="0"/>
+              <w:cnfStyle w:val="000000000000"/>
             </w:pPr>
             <w:r>
               <w:t>Verify story is complete (acceptance test)</w:t>
@@ -6743,7 +6764,7 @@
           </w:tcPr>
           <w:p>
             <w:pPr>
-              <w:cnfStyle w:val="000000000000" w:firstRow="0" w:lastRow="0" w:firstColumn="0" w:lastColumn="0" w:oddVBand="0" w:evenVBand="0" w:oddHBand="0" w:evenHBand="0" w:firstRowFirstColumn="0" w:firstRowLastColumn="0" w:lastRowFirstColumn="0" w:lastRowLastColumn="0"/>
+              <w:cnfStyle w:val="000000000000"/>
             </w:pPr>
             <w:r>
               <w:t>1</w:t>
@@ -6756,18 +6777,18 @@
           </w:tcPr>
           <w:p>
             <w:pPr>
-              <w:cnfStyle w:val="000000000000" w:firstRow="0" w:lastRow="0" w:firstColumn="0" w:lastColumn="0" w:oddVBand="0" w:evenVBand="0" w:oddHBand="0" w:evenHBand="0" w:firstRowFirstColumn="0" w:firstRowLastColumn="0" w:lastRowFirstColumn="0" w:lastRowLastColumn="0"/>
+              <w:cnfStyle w:val="000000000000"/>
             </w:pPr>
           </w:p>
         </w:tc>
       </w:tr>
       <w:tr>
         <w:trPr>
-          <w:cnfStyle w:val="000000100000" w:firstRow="0" w:lastRow="0" w:firstColumn="0" w:lastColumn="0" w:oddVBand="0" w:evenVBand="0" w:oddHBand="1" w:evenHBand="0" w:firstRowFirstColumn="0" w:firstRowLastColumn="0" w:lastRowFirstColumn="0" w:lastRowLastColumn="0"/>
+          <w:cnfStyle w:val="000000100000"/>
         </w:trPr>
         <w:tc>
           <w:tcPr>
-            <w:cnfStyle w:val="001000000000" w:firstRow="0" w:lastRow="0" w:firstColumn="1" w:lastColumn="0" w:oddVBand="0" w:evenVBand="0" w:oddHBand="0" w:evenHBand="0" w:firstRowFirstColumn="0" w:firstRowLastColumn="0" w:lastRowFirstColumn="0" w:lastRowLastColumn="0"/>
+            <w:cnfStyle w:val="001000000000"/>
             <w:tcW w:w="903" w:type="dxa"/>
           </w:tcPr>
           <w:p/>
@@ -6781,7 +6802,7 @@
               <w:tabs>
                 <w:tab w:val="right" w:pos="6219"/>
               </w:tabs>
-              <w:cnfStyle w:val="000000100000" w:firstRow="0" w:lastRow="0" w:firstColumn="0" w:lastColumn="0" w:oddVBand="0" w:evenVBand="0" w:oddHBand="1" w:evenHBand="0" w:firstRowFirstColumn="0" w:firstRowLastColumn="0" w:lastRowFirstColumn="0" w:lastRowLastColumn="0"/>
+              <w:cnfStyle w:val="000000100000"/>
             </w:pPr>
             <w:r>
               <w:t>Story Points: 4</w:t>
@@ -6798,7 +6819,7 @@
           </w:tcPr>
           <w:p>
             <w:pPr>
-              <w:cnfStyle w:val="000000100000" w:firstRow="0" w:lastRow="0" w:firstColumn="0" w:lastColumn="0" w:oddVBand="0" w:evenVBand="0" w:oddHBand="1" w:evenHBand="0" w:firstRowFirstColumn="0" w:firstRowLastColumn="0" w:lastRowFirstColumn="0" w:lastRowLastColumn="0"/>
+              <w:cnfStyle w:val="000000100000"/>
             </w:pPr>
             <w:r>
               <w:t>3</w:t>
@@ -6811,7 +6832,7 @@
           </w:tcPr>
           <w:p>
             <w:pPr>
-              <w:cnfStyle w:val="000000100000" w:firstRow="0" w:lastRow="0" w:firstColumn="0" w:lastColumn="0" w:oddVBand="0" w:evenVBand="0" w:oddHBand="1" w:evenHBand="0" w:firstRowFirstColumn="0" w:firstRowLastColumn="0" w:lastRowFirstColumn="0" w:lastRowLastColumn="0"/>
+              <w:cnfStyle w:val="000000100000"/>
             </w:pPr>
           </w:p>
         </w:tc>
@@ -6841,7 +6862,7 @@
       <w:tblPr>
         <w:tblStyle w:val="LightList-Accent4"/>
         <w:tblW w:w="0" w:type="auto"/>
-        <w:tblLook w:val="04A0" w:firstRow="1" w:lastRow="0" w:firstColumn="1" w:lastColumn="0" w:noHBand="0" w:noVBand="1"/>
+        <w:tblLook w:val="04A0"/>
       </w:tblPr>
       <w:tblGrid>
         <w:gridCol w:w="903"/>
@@ -6851,11 +6872,11 @@
       </w:tblGrid>
       <w:tr>
         <w:trPr>
-          <w:cnfStyle w:val="100000000000" w:firstRow="1" w:lastRow="0" w:firstColumn="0" w:lastColumn="0" w:oddVBand="0" w:evenVBand="0" w:oddHBand="0" w:evenHBand="0" w:firstRowFirstColumn="0" w:firstRowLastColumn="0" w:lastRowFirstColumn="0" w:lastRowLastColumn="0"/>
+          <w:cnfStyle w:val="100000000000"/>
         </w:trPr>
         <w:tc>
           <w:tcPr>
-            <w:cnfStyle w:val="001000000000" w:firstRow="0" w:lastRow="0" w:firstColumn="1" w:lastColumn="0" w:oddVBand="0" w:evenVBand="0" w:oddHBand="0" w:evenHBand="0" w:firstRowFirstColumn="0" w:firstRowLastColumn="0" w:lastRowFirstColumn="0" w:lastRowLastColumn="0"/>
+            <w:cnfStyle w:val="001000000000"/>
             <w:tcW w:w="903" w:type="dxa"/>
           </w:tcPr>
           <w:p>
@@ -6870,7 +6891,7 @@
           </w:tcPr>
           <w:p>
             <w:pPr>
-              <w:cnfStyle w:val="100000000000" w:firstRow="1" w:lastRow="0" w:firstColumn="0" w:lastColumn="0" w:oddVBand="0" w:evenVBand="0" w:oddHBand="0" w:evenHBand="0" w:firstRowFirstColumn="0" w:firstRowLastColumn="0" w:lastRowFirstColumn="0" w:lastRowLastColumn="0"/>
+              <w:cnfStyle w:val="100000000000"/>
             </w:pPr>
             <w:r>
               <w:t>Task Description</w:t>
@@ -6883,7 +6904,7 @@
           </w:tcPr>
           <w:p>
             <w:pPr>
-              <w:cnfStyle w:val="100000000000" w:firstRow="1" w:lastRow="0" w:firstColumn="0" w:lastColumn="0" w:oddVBand="0" w:evenVBand="0" w:oddHBand="0" w:evenHBand="0" w:firstRowFirstColumn="0" w:firstRowLastColumn="0" w:lastRowFirstColumn="0" w:lastRowLastColumn="0"/>
+              <w:cnfStyle w:val="100000000000"/>
             </w:pPr>
             <w:r>
               <w:t>Estimate</w:t>
@@ -6896,7 +6917,7 @@
           </w:tcPr>
           <w:p>
             <w:pPr>
-              <w:cnfStyle w:val="100000000000" w:firstRow="1" w:lastRow="0" w:firstColumn="0" w:lastColumn="0" w:oddVBand="0" w:evenVBand="0" w:oddHBand="0" w:evenHBand="0" w:firstRowFirstColumn="0" w:firstRowLastColumn="0" w:lastRowFirstColumn="0" w:lastRowLastColumn="0"/>
+              <w:cnfStyle w:val="100000000000"/>
             </w:pPr>
             <w:r>
               <w:t>Taken</w:t>
@@ -6906,11 +6927,11 @@
       </w:tr>
       <w:tr>
         <w:trPr>
-          <w:cnfStyle w:val="000000100000" w:firstRow="0" w:lastRow="0" w:firstColumn="0" w:lastColumn="0" w:oddVBand="0" w:evenVBand="0" w:oddHBand="1" w:evenHBand="0" w:firstRowFirstColumn="0" w:firstRowLastColumn="0" w:lastRowFirstColumn="0" w:lastRowLastColumn="0"/>
+          <w:cnfStyle w:val="000000100000"/>
         </w:trPr>
         <w:tc>
           <w:tcPr>
-            <w:cnfStyle w:val="001000000000" w:firstRow="0" w:lastRow="0" w:firstColumn="1" w:lastColumn="0" w:oddVBand="0" w:evenVBand="0" w:oddHBand="0" w:evenHBand="0" w:firstRowFirstColumn="0" w:firstRowLastColumn="0" w:lastRowFirstColumn="0" w:lastRowLastColumn="0"/>
+            <w:cnfStyle w:val="001000000000"/>
             <w:tcW w:w="903" w:type="dxa"/>
           </w:tcPr>
           <w:p>
@@ -6925,7 +6946,7 @@
           </w:tcPr>
           <w:p>
             <w:pPr>
-              <w:cnfStyle w:val="000000100000" w:firstRow="0" w:lastRow="0" w:firstColumn="0" w:lastColumn="0" w:oddVBand="0" w:evenVBand="0" w:oddHBand="1" w:evenHBand="0" w:firstRowFirstColumn="0" w:firstRowLastColumn="0" w:lastRowFirstColumn="0" w:lastRowLastColumn="0"/>
+              <w:cnfStyle w:val="000000100000"/>
             </w:pPr>
             <w:r>
               <w:t>Create a link to an Outstanding Orders page</w:t>
@@ -6938,7 +6959,7 @@
           </w:tcPr>
           <w:p>
             <w:pPr>
-              <w:cnfStyle w:val="000000100000" w:firstRow="0" w:lastRow="0" w:firstColumn="0" w:lastColumn="0" w:oddVBand="0" w:evenVBand="0" w:oddHBand="1" w:evenHBand="0" w:firstRowFirstColumn="0" w:firstRowLastColumn="0" w:lastRowFirstColumn="0" w:lastRowLastColumn="0"/>
+              <w:cnfStyle w:val="000000100000"/>
             </w:pPr>
             <w:r>
               <w:t>2</w:t>
@@ -6951,15 +6972,15 @@
           </w:tcPr>
           <w:p>
             <w:pPr>
-              <w:cnfStyle w:val="000000100000" w:firstRow="0" w:lastRow="0" w:firstColumn="0" w:lastColumn="0" w:oddVBand="0" w:evenVBand="0" w:oddHBand="1" w:evenHBand="0" w:firstRowFirstColumn="0" w:firstRowLastColumn="0" w:lastRowFirstColumn="0" w:lastRowLastColumn="0"/>
-            </w:pPr>
-          </w:p>
-        </w:tc>
-      </w:tr>
-      <w:tr>
-        <w:tc>
-          <w:tcPr>
-            <w:cnfStyle w:val="001000000000" w:firstRow="0" w:lastRow="0" w:firstColumn="1" w:lastColumn="0" w:oddVBand="0" w:evenVBand="0" w:oddHBand="0" w:evenHBand="0" w:firstRowFirstColumn="0" w:firstRowLastColumn="0" w:lastRowFirstColumn="0" w:lastRowLastColumn="0"/>
+              <w:cnfStyle w:val="000000100000"/>
+            </w:pPr>
+          </w:p>
+        </w:tc>
+      </w:tr>
+      <w:tr>
+        <w:tc>
+          <w:tcPr>
+            <w:cnfStyle w:val="001000000000"/>
             <w:tcW w:w="903" w:type="dxa"/>
           </w:tcPr>
           <w:p>
@@ -6974,7 +6995,7 @@
           </w:tcPr>
           <w:p>
             <w:pPr>
-              <w:cnfStyle w:val="000000000000" w:firstRow="0" w:lastRow="0" w:firstColumn="0" w:lastColumn="0" w:oddVBand="0" w:evenVBand="0" w:oddHBand="0" w:evenHBand="0" w:firstRowFirstColumn="0" w:firstRowLastColumn="0" w:lastRowFirstColumn="0" w:lastRowLastColumn="0"/>
+              <w:cnfStyle w:val="000000000000"/>
             </w:pPr>
             <w:r>
               <w:t>Display data contain the outstanding orders</w:t>
@@ -6987,7 +7008,7 @@
           </w:tcPr>
           <w:p>
             <w:pPr>
-              <w:cnfStyle w:val="000000000000" w:firstRow="0" w:lastRow="0" w:firstColumn="0" w:lastColumn="0" w:oddVBand="0" w:evenVBand="0" w:oddHBand="0" w:evenHBand="0" w:firstRowFirstColumn="0" w:firstRowLastColumn="0" w:lastRowFirstColumn="0" w:lastRowLastColumn="0"/>
+              <w:cnfStyle w:val="000000000000"/>
             </w:pPr>
             <w:r>
               <w:t>2</w:t>
@@ -7000,18 +7021,18 @@
           </w:tcPr>
           <w:p>
             <w:pPr>
-              <w:cnfStyle w:val="000000000000" w:firstRow="0" w:lastRow="0" w:firstColumn="0" w:lastColumn="0" w:oddVBand="0" w:evenVBand="0" w:oddHBand="0" w:evenHBand="0" w:firstRowFirstColumn="0" w:firstRowLastColumn="0" w:lastRowFirstColumn="0" w:lastRowLastColumn="0"/>
+              <w:cnfStyle w:val="000000000000"/>
             </w:pPr>
           </w:p>
         </w:tc>
       </w:tr>
       <w:tr>
         <w:trPr>
-          <w:cnfStyle w:val="000000100000" w:firstRow="0" w:lastRow="0" w:firstColumn="0" w:lastColumn="0" w:oddVBand="0" w:evenVBand="0" w:oddHBand="1" w:evenHBand="0" w:firstRowFirstColumn="0" w:firstRowLastColumn="0" w:lastRowFirstColumn="0" w:lastRowLastColumn="0"/>
+          <w:cnfStyle w:val="000000100000"/>
         </w:trPr>
         <w:tc>
           <w:tcPr>
-            <w:cnfStyle w:val="001000000000" w:firstRow="0" w:lastRow="0" w:firstColumn="1" w:lastColumn="0" w:oddVBand="0" w:evenVBand="0" w:oddHBand="0" w:evenHBand="0" w:firstRowFirstColumn="0" w:firstRowLastColumn="0" w:lastRowFirstColumn="0" w:lastRowLastColumn="0"/>
+            <w:cnfStyle w:val="001000000000"/>
             <w:tcW w:w="903" w:type="dxa"/>
           </w:tcPr>
           <w:p>
@@ -7026,7 +7047,7 @@
           </w:tcPr>
           <w:p>
             <w:pPr>
-              <w:cnfStyle w:val="000000100000" w:firstRow="0" w:lastRow="0" w:firstColumn="0" w:lastColumn="0" w:oddVBand="0" w:evenVBand="0" w:oddHBand="1" w:evenHBand="0" w:firstRowFirstColumn="0" w:firstRowLastColumn="0" w:lastRowFirstColumn="0" w:lastRowLastColumn="0"/>
+              <w:cnfStyle w:val="000000100000"/>
             </w:pPr>
             <w:r>
               <w:t>Verify story is complete (acceptance test)</w:t>
@@ -7039,7 +7060,7 @@
           </w:tcPr>
           <w:p>
             <w:pPr>
-              <w:cnfStyle w:val="000000100000" w:firstRow="0" w:lastRow="0" w:firstColumn="0" w:lastColumn="0" w:oddVBand="0" w:evenVBand="0" w:oddHBand="1" w:evenHBand="0" w:firstRowFirstColumn="0" w:firstRowLastColumn="0" w:lastRowFirstColumn="0" w:lastRowLastColumn="0"/>
+              <w:cnfStyle w:val="000000100000"/>
             </w:pPr>
             <w:r>
               <w:t>1</w:t>
@@ -7052,15 +7073,15 @@
           </w:tcPr>
           <w:p>
             <w:pPr>
-              <w:cnfStyle w:val="000000100000" w:firstRow="0" w:lastRow="0" w:firstColumn="0" w:lastColumn="0" w:oddVBand="0" w:evenVBand="0" w:oddHBand="1" w:evenHBand="0" w:firstRowFirstColumn="0" w:firstRowLastColumn="0" w:lastRowFirstColumn="0" w:lastRowLastColumn="0"/>
-            </w:pPr>
-          </w:p>
-        </w:tc>
-      </w:tr>
-      <w:tr>
-        <w:tc>
-          <w:tcPr>
-            <w:cnfStyle w:val="001000000000" w:firstRow="0" w:lastRow="0" w:firstColumn="1" w:lastColumn="0" w:oddVBand="0" w:evenVBand="0" w:oddHBand="0" w:evenHBand="0" w:firstRowFirstColumn="0" w:firstRowLastColumn="0" w:lastRowFirstColumn="0" w:lastRowLastColumn="0"/>
+              <w:cnfStyle w:val="000000100000"/>
+            </w:pPr>
+          </w:p>
+        </w:tc>
+      </w:tr>
+      <w:tr>
+        <w:tc>
+          <w:tcPr>
+            <w:cnfStyle w:val="001000000000"/>
             <w:tcW w:w="903" w:type="dxa"/>
           </w:tcPr>
           <w:p/>
@@ -7074,7 +7095,7 @@
               <w:tabs>
                 <w:tab w:val="right" w:pos="6219"/>
               </w:tabs>
-              <w:cnfStyle w:val="000000000000" w:firstRow="0" w:lastRow="0" w:firstColumn="0" w:lastColumn="0" w:oddVBand="0" w:evenVBand="0" w:oddHBand="0" w:evenHBand="0" w:firstRowFirstColumn="0" w:firstRowLastColumn="0" w:lastRowFirstColumn="0" w:lastRowLastColumn="0"/>
+              <w:cnfStyle w:val="000000000000"/>
             </w:pPr>
             <w:r>
               <w:t>Story Points: 4</w:t>
@@ -7091,7 +7112,7 @@
           </w:tcPr>
           <w:p>
             <w:pPr>
-              <w:cnfStyle w:val="000000000000" w:firstRow="0" w:lastRow="0" w:firstColumn="0" w:lastColumn="0" w:oddVBand="0" w:evenVBand="0" w:oddHBand="0" w:evenHBand="0" w:firstRowFirstColumn="0" w:firstRowLastColumn="0" w:lastRowFirstColumn="0" w:lastRowLastColumn="0"/>
+              <w:cnfStyle w:val="000000000000"/>
             </w:pPr>
             <w:r>
               <w:t>5</w:t>
@@ -7104,7 +7125,7 @@
           </w:tcPr>
           <w:p>
             <w:pPr>
-              <w:cnfStyle w:val="000000000000" w:firstRow="0" w:lastRow="0" w:firstColumn="0" w:lastColumn="0" w:oddVBand="0" w:evenVBand="0" w:oddHBand="0" w:evenHBand="0" w:firstRowFirstColumn="0" w:firstRowLastColumn="0" w:lastRowFirstColumn="0" w:lastRowLastColumn="0"/>
+              <w:cnfStyle w:val="000000000000"/>
             </w:pPr>
           </w:p>
         </w:tc>
@@ -7134,7 +7155,7 @@
       <w:tblPr>
         <w:tblStyle w:val="LightList-Accent4"/>
         <w:tblW w:w="0" w:type="auto"/>
-        <w:tblLook w:val="04A0" w:firstRow="1" w:lastRow="0" w:firstColumn="1" w:lastColumn="0" w:noHBand="0" w:noVBand="1"/>
+        <w:tblLook w:val="04A0"/>
       </w:tblPr>
       <w:tblGrid>
         <w:gridCol w:w="903"/>
@@ -7144,11 +7165,11 @@
       </w:tblGrid>
       <w:tr>
         <w:trPr>
-          <w:cnfStyle w:val="100000000000" w:firstRow="1" w:lastRow="0" w:firstColumn="0" w:lastColumn="0" w:oddVBand="0" w:evenVBand="0" w:oddHBand="0" w:evenHBand="0" w:firstRowFirstColumn="0" w:firstRowLastColumn="0" w:lastRowFirstColumn="0" w:lastRowLastColumn="0"/>
+          <w:cnfStyle w:val="100000000000"/>
         </w:trPr>
         <w:tc>
           <w:tcPr>
-            <w:cnfStyle w:val="001000000000" w:firstRow="0" w:lastRow="0" w:firstColumn="1" w:lastColumn="0" w:oddVBand="0" w:evenVBand="0" w:oddHBand="0" w:evenHBand="0" w:firstRowFirstColumn="0" w:firstRowLastColumn="0" w:lastRowFirstColumn="0" w:lastRowLastColumn="0"/>
+            <w:cnfStyle w:val="001000000000"/>
             <w:tcW w:w="903" w:type="dxa"/>
           </w:tcPr>
           <w:p>
@@ -7163,7 +7184,7 @@
           </w:tcPr>
           <w:p>
             <w:pPr>
-              <w:cnfStyle w:val="100000000000" w:firstRow="1" w:lastRow="0" w:firstColumn="0" w:lastColumn="0" w:oddVBand="0" w:evenVBand="0" w:oddHBand="0" w:evenHBand="0" w:firstRowFirstColumn="0" w:firstRowLastColumn="0" w:lastRowFirstColumn="0" w:lastRowLastColumn="0"/>
+              <w:cnfStyle w:val="100000000000"/>
             </w:pPr>
             <w:r>
               <w:t>Task Description</w:t>
@@ -7176,7 +7197,7 @@
           </w:tcPr>
           <w:p>
             <w:pPr>
-              <w:cnfStyle w:val="100000000000" w:firstRow="1" w:lastRow="0" w:firstColumn="0" w:lastColumn="0" w:oddVBand="0" w:evenVBand="0" w:oddHBand="0" w:evenHBand="0" w:firstRowFirstColumn="0" w:firstRowLastColumn="0" w:lastRowFirstColumn="0" w:lastRowLastColumn="0"/>
+              <w:cnfStyle w:val="100000000000"/>
             </w:pPr>
             <w:r>
               <w:t>Estimate</w:t>
@@ -7189,7 +7210,7 @@
           </w:tcPr>
           <w:p>
             <w:pPr>
-              <w:cnfStyle w:val="100000000000" w:firstRow="1" w:lastRow="0" w:firstColumn="0" w:lastColumn="0" w:oddVBand="0" w:evenVBand="0" w:oddHBand="0" w:evenHBand="0" w:firstRowFirstColumn="0" w:firstRowLastColumn="0" w:lastRowFirstColumn="0" w:lastRowLastColumn="0"/>
+              <w:cnfStyle w:val="100000000000"/>
             </w:pPr>
             <w:r>
               <w:t>Taken</w:t>
@@ -7199,11 +7220,11 @@
       </w:tr>
       <w:tr>
         <w:trPr>
-          <w:cnfStyle w:val="000000100000" w:firstRow="0" w:lastRow="0" w:firstColumn="0" w:lastColumn="0" w:oddVBand="0" w:evenVBand="0" w:oddHBand="1" w:evenHBand="0" w:firstRowFirstColumn="0" w:firstRowLastColumn="0" w:lastRowFirstColumn="0" w:lastRowLastColumn="0"/>
+          <w:cnfStyle w:val="000000100000"/>
         </w:trPr>
         <w:tc>
           <w:tcPr>
-            <w:cnfStyle w:val="001000000000" w:firstRow="0" w:lastRow="0" w:firstColumn="1" w:lastColumn="0" w:oddVBand="0" w:evenVBand="0" w:oddHBand="0" w:evenHBand="0" w:firstRowFirstColumn="0" w:firstRowLastColumn="0" w:lastRowFirstColumn="0" w:lastRowLastColumn="0"/>
+            <w:cnfStyle w:val="001000000000"/>
             <w:tcW w:w="903" w:type="dxa"/>
           </w:tcPr>
           <w:p>
@@ -7218,7 +7239,7 @@
           </w:tcPr>
           <w:p>
             <w:pPr>
-              <w:cnfStyle w:val="000000100000" w:firstRow="0" w:lastRow="0" w:firstColumn="0" w:lastColumn="0" w:oddVBand="0" w:evenVBand="0" w:oddHBand="1" w:evenHBand="0" w:firstRowFirstColumn="0" w:firstRowLastColumn="0" w:lastRowFirstColumn="0" w:lastRowLastColumn="0"/>
+              <w:cnfStyle w:val="000000100000"/>
             </w:pPr>
             <w:r>
               <w:t>Modify orders data displayed to include type of delivery data</w:t>
@@ -7231,7 +7252,7 @@
           </w:tcPr>
           <w:p>
             <w:pPr>
-              <w:cnfStyle w:val="000000100000" w:firstRow="0" w:lastRow="0" w:firstColumn="0" w:lastColumn="0" w:oddVBand="0" w:evenVBand="0" w:oddHBand="1" w:evenHBand="0" w:firstRowFirstColumn="0" w:firstRowLastColumn="0" w:lastRowFirstColumn="0" w:lastRowLastColumn="0"/>
+              <w:cnfStyle w:val="000000100000"/>
             </w:pPr>
             <w:r>
               <w:t>1</w:t>
@@ -7244,15 +7265,15 @@
           </w:tcPr>
           <w:p>
             <w:pPr>
-              <w:cnfStyle w:val="000000100000" w:firstRow="0" w:lastRow="0" w:firstColumn="0" w:lastColumn="0" w:oddVBand="0" w:evenVBand="0" w:oddHBand="1" w:evenHBand="0" w:firstRowFirstColumn="0" w:firstRowLastColumn="0" w:lastRowFirstColumn="0" w:lastRowLastColumn="0"/>
-            </w:pPr>
-          </w:p>
-        </w:tc>
-      </w:tr>
-      <w:tr>
-        <w:tc>
-          <w:tcPr>
-            <w:cnfStyle w:val="001000000000" w:firstRow="0" w:lastRow="0" w:firstColumn="1" w:lastColumn="0" w:oddVBand="0" w:evenVBand="0" w:oddHBand="0" w:evenHBand="0" w:firstRowFirstColumn="0" w:firstRowLastColumn="0" w:lastRowFirstColumn="0" w:lastRowLastColumn="0"/>
+              <w:cnfStyle w:val="000000100000"/>
+            </w:pPr>
+          </w:p>
+        </w:tc>
+      </w:tr>
+      <w:tr>
+        <w:tc>
+          <w:tcPr>
+            <w:cnfStyle w:val="001000000000"/>
             <w:tcW w:w="903" w:type="dxa"/>
           </w:tcPr>
           <w:p>
@@ -7267,7 +7288,7 @@
           </w:tcPr>
           <w:p>
             <w:pPr>
-              <w:cnfStyle w:val="000000000000" w:firstRow="0" w:lastRow="0" w:firstColumn="0" w:lastColumn="0" w:oddVBand="0" w:evenVBand="0" w:oddHBand="0" w:evenHBand="0" w:firstRowFirstColumn="0" w:firstRowLastColumn="0" w:lastRowFirstColumn="0" w:lastRowLastColumn="0"/>
+              <w:cnfStyle w:val="000000000000"/>
             </w:pPr>
             <w:r>
               <w:t>Verify story is complete (acceptance test)</w:t>
@@ -7280,7 +7301,7 @@
           </w:tcPr>
           <w:p>
             <w:pPr>
-              <w:cnfStyle w:val="000000000000" w:firstRow="0" w:lastRow="0" w:firstColumn="0" w:lastColumn="0" w:oddVBand="0" w:evenVBand="0" w:oddHBand="0" w:evenHBand="0" w:firstRowFirstColumn="0" w:firstRowLastColumn="0" w:lastRowFirstColumn="0" w:lastRowLastColumn="0"/>
+              <w:cnfStyle w:val="000000000000"/>
             </w:pPr>
             <w:r>
               <w:t>1</w:t>
@@ -7293,18 +7314,18 @@
           </w:tcPr>
           <w:p>
             <w:pPr>
-              <w:cnfStyle w:val="000000000000" w:firstRow="0" w:lastRow="0" w:firstColumn="0" w:lastColumn="0" w:oddVBand="0" w:evenVBand="0" w:oddHBand="0" w:evenHBand="0" w:firstRowFirstColumn="0" w:firstRowLastColumn="0" w:lastRowFirstColumn="0" w:lastRowLastColumn="0"/>
+              <w:cnfStyle w:val="000000000000"/>
             </w:pPr>
           </w:p>
         </w:tc>
       </w:tr>
       <w:tr>
         <w:trPr>
-          <w:cnfStyle w:val="000000100000" w:firstRow="0" w:lastRow="0" w:firstColumn="0" w:lastColumn="0" w:oddVBand="0" w:evenVBand="0" w:oddHBand="1" w:evenHBand="0" w:firstRowFirstColumn="0" w:firstRowLastColumn="0" w:lastRowFirstColumn="0" w:lastRowLastColumn="0"/>
+          <w:cnfStyle w:val="000000100000"/>
         </w:trPr>
         <w:tc>
           <w:tcPr>
-            <w:cnfStyle w:val="001000000000" w:firstRow="0" w:lastRow="0" w:firstColumn="1" w:lastColumn="0" w:oddVBand="0" w:evenVBand="0" w:oddHBand="0" w:evenHBand="0" w:firstRowFirstColumn="0" w:firstRowLastColumn="0" w:lastRowFirstColumn="0" w:lastRowLastColumn="0"/>
+            <w:cnfStyle w:val="001000000000"/>
             <w:tcW w:w="903" w:type="dxa"/>
           </w:tcPr>
           <w:p/>
@@ -7318,7 +7339,7 @@
               <w:tabs>
                 <w:tab w:val="right" w:pos="6219"/>
               </w:tabs>
-              <w:cnfStyle w:val="000000100000" w:firstRow="0" w:lastRow="0" w:firstColumn="0" w:lastColumn="0" w:oddVBand="0" w:evenVBand="0" w:oddHBand="1" w:evenHBand="0" w:firstRowFirstColumn="0" w:firstRowLastColumn="0" w:lastRowFirstColumn="0" w:lastRowLastColumn="0"/>
+              <w:cnfStyle w:val="000000100000"/>
             </w:pPr>
             <w:r>
               <w:t>Story Points: 2</w:t>
@@ -7335,7 +7356,7 @@
           </w:tcPr>
           <w:p>
             <w:pPr>
-              <w:cnfStyle w:val="000000100000" w:firstRow="0" w:lastRow="0" w:firstColumn="0" w:lastColumn="0" w:oddVBand="0" w:evenVBand="0" w:oddHBand="1" w:evenHBand="0" w:firstRowFirstColumn="0" w:firstRowLastColumn="0" w:lastRowFirstColumn="0" w:lastRowLastColumn="0"/>
+              <w:cnfStyle w:val="000000100000"/>
             </w:pPr>
             <w:r>
               <w:t>2</w:t>
@@ -7348,7 +7369,7 @@
           </w:tcPr>
           <w:p>
             <w:pPr>
-              <w:cnfStyle w:val="000000100000" w:firstRow="0" w:lastRow="0" w:firstColumn="0" w:lastColumn="0" w:oddVBand="0" w:evenVBand="0" w:oddHBand="1" w:evenHBand="0" w:firstRowFirstColumn="0" w:firstRowLastColumn="0" w:lastRowFirstColumn="0" w:lastRowLastColumn="0"/>
+              <w:cnfStyle w:val="000000100000"/>
             </w:pPr>
           </w:p>
         </w:tc>
@@ -7373,7 +7394,7 @@
 </file>
 
 <file path=word/endnotes.xml><?xml version="1.0" encoding="utf-8"?>
-<w:endnotes xmlns:wpc="http://schemas.microsoft.com/office/word/2010/wordprocessingCanvas" xmlns:mc="http://schemas.openxmlformats.org/markup-compatibility/2006" xmlns:o="urn:schemas-microsoft-com:office:office" xmlns:r="http://schemas.openxmlformats.org/officeDocument/2006/relationships" xmlns:m="http://schemas.openxmlformats.org/officeDocument/2006/math" xmlns:v="urn:schemas-microsoft-com:vml" xmlns:wp14="http://schemas.microsoft.com/office/word/2010/wordprocessingDrawing" xmlns:wp="http://schemas.openxmlformats.org/drawingml/2006/wordprocessingDrawing" xmlns:w10="urn:schemas-microsoft-com:office:word" xmlns:w="http://schemas.openxmlformats.org/wordprocessingml/2006/main" xmlns:w14="http://schemas.microsoft.com/office/word/2010/wordml" xmlns:w15="http://schemas.microsoft.com/office/word/2012/wordml" xmlns:wpg="http://schemas.microsoft.com/office/word/2010/wordprocessingGroup" xmlns:wpi="http://schemas.microsoft.com/office/word/2010/wordprocessingInk" xmlns:wne="http://schemas.microsoft.com/office/word/2006/wordml" xmlns:wps="http://schemas.microsoft.com/office/word/2010/wordprocessingShape" mc:Ignorable="w14 w15 wp14">
+<w:endnotes xmlns:ve="http://schemas.openxmlformats.org/markup-compatibility/2006" xmlns:o="urn:schemas-microsoft-com:office:office" xmlns:r="http://schemas.openxmlformats.org/officeDocument/2006/relationships" xmlns:m="http://schemas.openxmlformats.org/officeDocument/2006/math" xmlns:v="urn:schemas-microsoft-com:vml" xmlns:wp="http://schemas.openxmlformats.org/drawingml/2006/wordprocessingDrawing" xmlns:w10="urn:schemas-microsoft-com:office:word" xmlns:w="http://schemas.openxmlformats.org/wordprocessingml/2006/main" xmlns:wne="http://schemas.microsoft.com/office/word/2006/wordml">
   <w:endnote w:type="separator" w:id="-1">
     <w:p>
       <w:pPr>
@@ -7398,7 +7419,7 @@
 </file>
 
 <file path=word/footer1.xml><?xml version="1.0" encoding="utf-8"?>
-<w:ftr xmlns:wpc="http://schemas.microsoft.com/office/word/2010/wordprocessingCanvas" xmlns:mc="http://schemas.openxmlformats.org/markup-compatibility/2006" xmlns:o="urn:schemas-microsoft-com:office:office" xmlns:r="http://schemas.openxmlformats.org/officeDocument/2006/relationships" xmlns:m="http://schemas.openxmlformats.org/officeDocument/2006/math" xmlns:v="urn:schemas-microsoft-com:vml" xmlns:wp14="http://schemas.microsoft.com/office/word/2010/wordprocessingDrawing" xmlns:wp="http://schemas.openxmlformats.org/drawingml/2006/wordprocessingDrawing" xmlns:w10="urn:schemas-microsoft-com:office:word" xmlns:w="http://schemas.openxmlformats.org/wordprocessingml/2006/main" xmlns:w14="http://schemas.microsoft.com/office/word/2010/wordml" xmlns:w15="http://schemas.microsoft.com/office/word/2012/wordml" xmlns:wpg="http://schemas.microsoft.com/office/word/2010/wordprocessingGroup" xmlns:wpi="http://schemas.microsoft.com/office/word/2010/wordprocessingInk" xmlns:wne="http://schemas.microsoft.com/office/word/2006/wordml" xmlns:wps="http://schemas.microsoft.com/office/word/2010/wordprocessingShape" mc:Ignorable="w14 w15 wp14">
+<w:ftr xmlns:ve="http://schemas.openxmlformats.org/markup-compatibility/2006" xmlns:o="urn:schemas-microsoft-com:office:office" xmlns:r="http://schemas.openxmlformats.org/officeDocument/2006/relationships" xmlns:m="http://schemas.openxmlformats.org/officeDocument/2006/math" xmlns:v="urn:schemas-microsoft-com:vml" xmlns:wp="http://schemas.openxmlformats.org/drawingml/2006/wordprocessingDrawing" xmlns:w10="urn:schemas-microsoft-com:office:word" xmlns:w="http://schemas.openxmlformats.org/wordprocessingml/2006/main" xmlns:wne="http://schemas.microsoft.com/office/word/2006/wordml">
   <w:sdt>
     <w:sdtPr>
       <w:id w:val="15487110"/>
@@ -7413,27 +7434,14 @@
           <w:pStyle w:val="Footer"/>
           <w:jc w:val="center"/>
         </w:pPr>
-        <w:r>
-          <w:fldChar w:fldCharType="begin"/>
-        </w:r>
-        <w:r>
-          <w:instrText xml:space="preserve"> PAGE   \* MERGEFORMAT </w:instrText>
-        </w:r>
-        <w:r>
-          <w:fldChar w:fldCharType="separate"/>
-        </w:r>
-        <w:r>
-          <w:rPr>
-            <w:noProof/>
-          </w:rPr>
-          <w:t>5</w:t>
-        </w:r>
-        <w:r>
-          <w:rPr>
-            <w:noProof/>
-          </w:rPr>
-          <w:fldChar w:fldCharType="end"/>
-        </w:r>
+        <w:fldSimple w:instr=" PAGE   \* MERGEFORMAT ">
+          <w:r>
+            <w:rPr>
+              <w:noProof/>
+            </w:rPr>
+            <w:t>4</w:t>
+          </w:r>
+        </w:fldSimple>
       </w:p>
     </w:sdtContent>
   </w:sdt>
@@ -7446,7 +7454,7 @@
 </file>
 
 <file path=word/footnotes.xml><?xml version="1.0" encoding="utf-8"?>
-<w:footnotes xmlns:wpc="http://schemas.microsoft.com/office/word/2010/wordprocessingCanvas" xmlns:mc="http://schemas.openxmlformats.org/markup-compatibility/2006" xmlns:o="urn:schemas-microsoft-com:office:office" xmlns:r="http://schemas.openxmlformats.org/officeDocument/2006/relationships" xmlns:m="http://schemas.openxmlformats.org/officeDocument/2006/math" xmlns:v="urn:schemas-microsoft-com:vml" xmlns:wp14="http://schemas.microsoft.com/office/word/2010/wordprocessingDrawing" xmlns:wp="http://schemas.openxmlformats.org/drawingml/2006/wordprocessingDrawing" xmlns:w10="urn:schemas-microsoft-com:office:word" xmlns:w="http://schemas.openxmlformats.org/wordprocessingml/2006/main" xmlns:w14="http://schemas.microsoft.com/office/word/2010/wordml" xmlns:w15="http://schemas.microsoft.com/office/word/2012/wordml" xmlns:wpg="http://schemas.microsoft.com/office/word/2010/wordprocessingGroup" xmlns:wpi="http://schemas.microsoft.com/office/word/2010/wordprocessingInk" xmlns:wne="http://schemas.microsoft.com/office/word/2006/wordml" xmlns:wps="http://schemas.microsoft.com/office/word/2010/wordprocessingShape" mc:Ignorable="w14 w15 wp14">
+<w:footnotes xmlns:ve="http://schemas.openxmlformats.org/markup-compatibility/2006" xmlns:o="urn:schemas-microsoft-com:office:office" xmlns:r="http://schemas.openxmlformats.org/officeDocument/2006/relationships" xmlns:m="http://schemas.openxmlformats.org/officeDocument/2006/math" xmlns:v="urn:schemas-microsoft-com:vml" xmlns:wp="http://schemas.openxmlformats.org/drawingml/2006/wordprocessingDrawing" xmlns:w10="urn:schemas-microsoft-com:office:word" xmlns:w="http://schemas.openxmlformats.org/wordprocessingml/2006/main" xmlns:wne="http://schemas.microsoft.com/office/word/2006/wordml">
   <w:footnote w:type="separator" w:id="-1">
     <w:p>
       <w:pPr>
@@ -7471,7 +7479,7 @@
 </file>
 
 <file path=word/styles.xml><?xml version="1.0" encoding="utf-8"?>
-<w:styles xmlns:mc="http://schemas.openxmlformats.org/markup-compatibility/2006" xmlns:r="http://schemas.openxmlformats.org/officeDocument/2006/relationships" xmlns:w="http://schemas.openxmlformats.org/wordprocessingml/2006/main" xmlns:w14="http://schemas.microsoft.com/office/word/2010/wordml" xmlns:w15="http://schemas.microsoft.com/office/word/2012/wordml" mc:Ignorable="w14 w15">
+<w:styles xmlns:r="http://schemas.openxmlformats.org/officeDocument/2006/relationships" xmlns:w="http://schemas.openxmlformats.org/wordprocessingml/2006/main">
   <w:docDefaults>
     <w:rPrDefault>
       <w:rPr>
@@ -7487,378 +7495,144 @@
       </w:pPr>
     </w:pPrDefault>
   </w:docDefaults>
-  <w:latentStyles w:defLockedState="0" w:defUIPriority="99" w:defSemiHidden="0" w:defUnhideWhenUsed="0" w:defQFormat="0" w:count="371">
-    <w:lsdException w:name="Normal" w:uiPriority="0" w:qFormat="1"/>
-    <w:lsdException w:name="heading 1" w:uiPriority="9" w:qFormat="1"/>
-    <w:lsdException w:name="heading 2" w:semiHidden="1" w:uiPriority="9" w:unhideWhenUsed="1" w:qFormat="1"/>
-    <w:lsdException w:name="heading 3" w:semiHidden="1" w:uiPriority="9" w:unhideWhenUsed="1" w:qFormat="1"/>
-    <w:lsdException w:name="heading 4" w:semiHidden="1" w:uiPriority="9" w:unhideWhenUsed="1" w:qFormat="1"/>
-    <w:lsdException w:name="heading 5" w:semiHidden="1" w:uiPriority="9" w:unhideWhenUsed="1" w:qFormat="1"/>
-    <w:lsdException w:name="heading 6" w:semiHidden="1" w:uiPriority="9" w:unhideWhenUsed="1" w:qFormat="1"/>
-    <w:lsdException w:name="heading 7" w:semiHidden="1" w:uiPriority="9" w:unhideWhenUsed="1" w:qFormat="1"/>
-    <w:lsdException w:name="heading 8" w:semiHidden="1" w:uiPriority="9" w:unhideWhenUsed="1" w:qFormat="1"/>
-    <w:lsdException w:name="heading 9" w:semiHidden="1" w:uiPriority="9" w:unhideWhenUsed="1" w:qFormat="1"/>
-    <w:lsdException w:name="index 1" w:semiHidden="1" w:unhideWhenUsed="1"/>
-    <w:lsdException w:name="index 2" w:semiHidden="1" w:unhideWhenUsed="1"/>
-    <w:lsdException w:name="index 3" w:semiHidden="1" w:unhideWhenUsed="1"/>
-    <w:lsdException w:name="index 4" w:semiHidden="1" w:unhideWhenUsed="1"/>
-    <w:lsdException w:name="index 5" w:semiHidden="1" w:unhideWhenUsed="1"/>
-    <w:lsdException w:name="index 6" w:semiHidden="1" w:unhideWhenUsed="1"/>
-    <w:lsdException w:name="index 7" w:semiHidden="1" w:unhideWhenUsed="1"/>
-    <w:lsdException w:name="index 8" w:semiHidden="1" w:unhideWhenUsed="1"/>
-    <w:lsdException w:name="index 9" w:semiHidden="1" w:unhideWhenUsed="1"/>
-    <w:lsdException w:name="toc 1" w:semiHidden="1" w:uiPriority="39" w:unhideWhenUsed="1"/>
-    <w:lsdException w:name="toc 2" w:semiHidden="1" w:uiPriority="39" w:unhideWhenUsed="1"/>
-    <w:lsdException w:name="toc 3" w:semiHidden="1" w:uiPriority="39" w:unhideWhenUsed="1"/>
-    <w:lsdException w:name="toc 4" w:semiHidden="1" w:uiPriority="39" w:unhideWhenUsed="1"/>
-    <w:lsdException w:name="toc 5" w:semiHidden="1" w:uiPriority="39" w:unhideWhenUsed="1"/>
-    <w:lsdException w:name="toc 6" w:semiHidden="1" w:uiPriority="39" w:unhideWhenUsed="1"/>
-    <w:lsdException w:name="toc 7" w:semiHidden="1" w:uiPriority="39" w:unhideWhenUsed="1"/>
-    <w:lsdException w:name="toc 8" w:semiHidden="1" w:uiPriority="39" w:unhideWhenUsed="1"/>
-    <w:lsdException w:name="toc 9" w:semiHidden="1" w:uiPriority="39" w:unhideWhenUsed="1"/>
-    <w:lsdException w:name="Normal Indent" w:semiHidden="1" w:unhideWhenUsed="1"/>
-    <w:lsdException w:name="footnote text" w:semiHidden="1" w:unhideWhenUsed="1"/>
-    <w:lsdException w:name="annotation text" w:semiHidden="1" w:unhideWhenUsed="1"/>
-    <w:lsdException w:name="header" w:semiHidden="1" w:unhideWhenUsed="1"/>
-    <w:lsdException w:name="footer" w:semiHidden="1" w:unhideWhenUsed="1"/>
-    <w:lsdException w:name="index heading" w:semiHidden="1" w:unhideWhenUsed="1"/>
-    <w:lsdException w:name="caption" w:semiHidden="1" w:uiPriority="35" w:unhideWhenUsed="1" w:qFormat="1"/>
-    <w:lsdException w:name="table of figures" w:semiHidden="1" w:unhideWhenUsed="1"/>
-    <w:lsdException w:name="envelope address" w:semiHidden="1" w:unhideWhenUsed="1"/>
-    <w:lsdException w:name="envelope return" w:semiHidden="1" w:unhideWhenUsed="1"/>
-    <w:lsdException w:name="footnote reference" w:semiHidden="1" w:unhideWhenUsed="1"/>
-    <w:lsdException w:name="annotation reference" w:semiHidden="1" w:unhideWhenUsed="1"/>
-    <w:lsdException w:name="line number" w:semiHidden="1" w:unhideWhenUsed="1"/>
-    <w:lsdException w:name="page number" w:semiHidden="1" w:unhideWhenUsed="1"/>
-    <w:lsdException w:name="endnote reference" w:semiHidden="1" w:unhideWhenUsed="1"/>
-    <w:lsdException w:name="endnote text" w:semiHidden="1" w:unhideWhenUsed="1"/>
-    <w:lsdException w:name="table of authorities" w:semiHidden="1" w:unhideWhenUsed="1"/>
-    <w:lsdException w:name="macro" w:semiHidden="1" w:unhideWhenUsed="1"/>
-    <w:lsdException w:name="toa heading" w:semiHidden="1" w:unhideWhenUsed="1"/>
-    <w:lsdException w:name="List" w:semiHidden="1" w:unhideWhenUsed="1"/>
-    <w:lsdException w:name="List Bullet" w:semiHidden="1" w:unhideWhenUsed="1"/>
-    <w:lsdException w:name="List Number" w:semiHidden="1" w:unhideWhenUsed="1"/>
-    <w:lsdException w:name="List 2" w:semiHidden="1" w:unhideWhenUsed="1"/>
-    <w:lsdException w:name="List 3" w:semiHidden="1" w:unhideWhenUsed="1"/>
-    <w:lsdException w:name="List 4" w:semiHidden="1" w:unhideWhenUsed="1"/>
-    <w:lsdException w:name="List 5" w:semiHidden="1" w:unhideWhenUsed="1"/>
-    <w:lsdException w:name="List Bullet 2" w:semiHidden="1" w:unhideWhenUsed="1"/>
-    <w:lsdException w:name="List Bullet 3" w:semiHidden="1" w:unhideWhenUsed="1"/>
-    <w:lsdException w:name="List Bullet 4" w:semiHidden="1" w:unhideWhenUsed="1"/>
-    <w:lsdException w:name="List Bullet 5" w:semiHidden="1" w:unhideWhenUsed="1"/>
-    <w:lsdException w:name="List Number 2" w:semiHidden="1" w:unhideWhenUsed="1"/>
-    <w:lsdException w:name="List Number 3" w:semiHidden="1" w:unhideWhenUsed="1"/>
-    <w:lsdException w:name="List Number 4" w:semiHidden="1" w:unhideWhenUsed="1"/>
-    <w:lsdException w:name="List Number 5" w:semiHidden="1" w:unhideWhenUsed="1"/>
-    <w:lsdException w:name="Title" w:uiPriority="10" w:qFormat="1"/>
-    <w:lsdException w:name="Closing" w:semiHidden="1" w:unhideWhenUsed="1"/>
-    <w:lsdException w:name="Signature" w:semiHidden="1" w:unhideWhenUsed="1"/>
-    <w:lsdException w:name="Default Paragraph Font" w:semiHidden="1" w:uiPriority="1" w:unhideWhenUsed="1"/>
-    <w:lsdException w:name="Body Text" w:semiHidden="1" w:unhideWhenUsed="1"/>
-    <w:lsdException w:name="Body Text Indent" w:semiHidden="1" w:unhideWhenUsed="1"/>
-    <w:lsdException w:name="List Continue" w:semiHidden="1" w:unhideWhenUsed="1"/>
-    <w:lsdException w:name="List Continue 2" w:semiHidden="1" w:unhideWhenUsed="1"/>
-    <w:lsdException w:name="List Continue 3" w:semiHidden="1" w:unhideWhenUsed="1"/>
-    <w:lsdException w:name="List Continue 4" w:semiHidden="1" w:unhideWhenUsed="1"/>
-    <w:lsdException w:name="List Continue 5" w:semiHidden="1" w:unhideWhenUsed="1"/>
-    <w:lsdException w:name="Message Header" w:semiHidden="1" w:unhideWhenUsed="1"/>
-    <w:lsdException w:name="Subtitle" w:uiPriority="11" w:qFormat="1"/>
-    <w:lsdException w:name="Salutation" w:semiHidden="1" w:unhideWhenUsed="1"/>
-    <w:lsdException w:name="Date" w:semiHidden="1" w:unhideWhenUsed="1"/>
-    <w:lsdException w:name="Body Text First Indent" w:semiHidden="1" w:unhideWhenUsed="1"/>
-    <w:lsdException w:name="Body Text First Indent 2" w:semiHidden="1" w:unhideWhenUsed="1"/>
-    <w:lsdException w:name="Note Heading" w:semiHidden="1" w:unhideWhenUsed="1"/>
-    <w:lsdException w:name="Body Text 2" w:semiHidden="1" w:unhideWhenUsed="1"/>
-    <w:lsdException w:name="Body Text 3" w:semiHidden="1" w:unhideWhenUsed="1"/>
-    <w:lsdException w:name="Body Text Indent 2" w:semiHidden="1" w:unhideWhenUsed="1"/>
-    <w:lsdException w:name="Body Text Indent 3" w:semiHidden="1" w:unhideWhenUsed="1"/>
-    <w:lsdException w:name="Block Text" w:semiHidden="1" w:unhideWhenUsed="1"/>
-    <w:lsdException w:name="Hyperlink" w:semiHidden="1" w:unhideWhenUsed="1"/>
-    <w:lsdException w:name="FollowedHyperlink" w:semiHidden="1" w:unhideWhenUsed="1"/>
-    <w:lsdException w:name="Strong" w:uiPriority="22" w:qFormat="1"/>
-    <w:lsdException w:name="Emphasis" w:uiPriority="20" w:qFormat="1"/>
-    <w:lsdException w:name="Document Map" w:semiHidden="1" w:unhideWhenUsed="1"/>
-    <w:lsdException w:name="Plain Text" w:semiHidden="1" w:unhideWhenUsed="1"/>
-    <w:lsdException w:name="E-mail Signature" w:semiHidden="1" w:unhideWhenUsed="1"/>
-    <w:lsdException w:name="HTML Top of Form" w:semiHidden="1" w:unhideWhenUsed="1"/>
-    <w:lsdException w:name="HTML Bottom of Form" w:semiHidden="1" w:unhideWhenUsed="1"/>
-    <w:lsdException w:name="Normal (Web)" w:semiHidden="1" w:unhideWhenUsed="1"/>
-    <w:lsdException w:name="HTML Acronym" w:semiHidden="1" w:unhideWhenUsed="1"/>
-    <w:lsdException w:name="HTML Address" w:semiHidden="1" w:unhideWhenUsed="1"/>
-    <w:lsdException w:name="HTML Cite" w:semiHidden="1" w:unhideWhenUsed="1"/>
-    <w:lsdException w:name="HTML Code" w:semiHidden="1" w:unhideWhenUsed="1"/>
-    <w:lsdException w:name="HTML Definition" w:semiHidden="1" w:unhideWhenUsed="1"/>
-    <w:lsdException w:name="HTML Keyboard" w:semiHidden="1" w:unhideWhenUsed="1"/>
-    <w:lsdException w:name="HTML Preformatted" w:semiHidden="1" w:unhideWhenUsed="1"/>
-    <w:lsdException w:name="HTML Sample" w:semiHidden="1" w:unhideWhenUsed="1"/>
-    <w:lsdException w:name="HTML Typewriter" w:semiHidden="1" w:unhideWhenUsed="1"/>
-    <w:lsdException w:name="HTML Variable" w:semiHidden="1" w:unhideWhenUsed="1"/>
-    <w:lsdException w:name="Normal Table" w:semiHidden="1" w:unhideWhenUsed="1"/>
-    <w:lsdException w:name="annotation subject" w:semiHidden="1" w:unhideWhenUsed="1"/>
-    <w:lsdException w:name="No List" w:semiHidden="1" w:unhideWhenUsed="1"/>
-    <w:lsdException w:name="Outline List 1" w:semiHidden="1" w:unhideWhenUsed="1"/>
-    <w:lsdException w:name="Outline List 2" w:semiHidden="1" w:unhideWhenUsed="1"/>
-    <w:lsdException w:name="Outline List 3" w:semiHidden="1" w:unhideWhenUsed="1"/>
-    <w:lsdException w:name="Table Simple 1" w:semiHidden="1" w:unhideWhenUsed="1"/>
-    <w:lsdException w:name="Table Simple 2" w:semiHidden="1" w:unhideWhenUsed="1"/>
-    <w:lsdException w:name="Table Simple 3" w:semiHidden="1" w:unhideWhenUsed="1"/>
-    <w:lsdException w:name="Table Classic 1" w:semiHidden="1" w:unhideWhenUsed="1"/>
-    <w:lsdException w:name="Table Classic 2" w:semiHidden="1" w:unhideWhenUsed="1"/>
-    <w:lsdException w:name="Table Classic 3" w:semiHidden="1" w:unhideWhenUsed="1"/>
-    <w:lsdException w:name="Table Classic 4" w:semiHidden="1" w:unhideWhenUsed="1"/>
-    <w:lsdException w:name="Table Colorful 1" w:semiHidden="1" w:unhideWhenUsed="1"/>
-    <w:lsdException w:name="Table Colorful 2" w:semiHidden="1" w:unhideWhenUsed="1"/>
-    <w:lsdException w:name="Table Colorful 3" w:semiHidden="1" w:unhideWhenUsed="1"/>
-    <w:lsdException w:name="Table Columns 1" w:semiHidden="1" w:unhideWhenUsed="1"/>
-    <w:lsdException w:name="Table Columns 2" w:semiHidden="1" w:unhideWhenUsed="1"/>
-    <w:lsdException w:name="Table Columns 3" w:semiHidden="1" w:unhideWhenUsed="1"/>
-    <w:lsdException w:name="Table Columns 4" w:semiHidden="1" w:unhideWhenUsed="1"/>
-    <w:lsdException w:name="Table Columns 5" w:semiHidden="1" w:unhideWhenUsed="1"/>
-    <w:lsdException w:name="Table Grid 1" w:semiHidden="1" w:unhideWhenUsed="1"/>
-    <w:lsdException w:name="Table Grid 2" w:semiHidden="1" w:unhideWhenUsed="1"/>
-    <w:lsdException w:name="Table Grid 3" w:semiHidden="1" w:unhideWhenUsed="1"/>
-    <w:lsdException w:name="Table Grid 4" w:semiHidden="1" w:unhideWhenUsed="1"/>
-    <w:lsdException w:name="Table Grid 5" w:semiHidden="1" w:unhideWhenUsed="1"/>
-    <w:lsdException w:name="Table Grid 6" w:semiHidden="1" w:unhideWhenUsed="1"/>
-    <w:lsdException w:name="Table Grid 7" w:semiHidden="1" w:unhideWhenUsed="1"/>
-    <w:lsdException w:name="Table Grid 8" w:semiHidden="1" w:unhideWhenUsed="1"/>
-    <w:lsdException w:name="Table List 1" w:semiHidden="1" w:unhideWhenUsed="1"/>
-    <w:lsdException w:name="Table List 2" w:semiHidden="1" w:unhideWhenUsed="1"/>
-    <w:lsdException w:name="Table List 3" w:semiHidden="1" w:unhideWhenUsed="1"/>
-    <w:lsdException w:name="Table List 4" w:semiHidden="1" w:unhideWhenUsed="1"/>
-    <w:lsdException w:name="Table List 5" w:semiHidden="1" w:unhideWhenUsed="1"/>
-    <w:lsdException w:name="Table List 6" w:semiHidden="1" w:unhideWhenUsed="1"/>
-    <w:lsdException w:name="Table List 7" w:semiHidden="1" w:unhideWhenUsed="1"/>
-    <w:lsdException w:name="Table List 8" w:semiHidden="1" w:unhideWhenUsed="1"/>
-    <w:lsdException w:name="Table 3D effects 1" w:semiHidden="1" w:unhideWhenUsed="1"/>
-    <w:lsdException w:name="Table 3D effects 2" w:semiHidden="1" w:unhideWhenUsed="1"/>
-    <w:lsdException w:name="Table 3D effects 3" w:semiHidden="1" w:unhideWhenUsed="1"/>
-    <w:lsdException w:name="Table Contemporary" w:semiHidden="1" w:unhideWhenUsed="1"/>
-    <w:lsdException w:name="Table Elegant" w:semiHidden="1" w:unhideWhenUsed="1"/>
-    <w:lsdException w:name="Table Professional" w:semiHidden="1" w:unhideWhenUsed="1"/>
-    <w:lsdException w:name="Table Subtle 1" w:semiHidden="1" w:unhideWhenUsed="1"/>
-    <w:lsdException w:name="Table Subtle 2" w:semiHidden="1" w:unhideWhenUsed="1"/>
-    <w:lsdException w:name="Table Web 1" w:semiHidden="1" w:unhideWhenUsed="1"/>
-    <w:lsdException w:name="Table Web 2" w:semiHidden="1" w:unhideWhenUsed="1"/>
-    <w:lsdException w:name="Table Web 3" w:semiHidden="1" w:unhideWhenUsed="1"/>
-    <w:lsdException w:name="Balloon Text" w:semiHidden="1" w:unhideWhenUsed="1"/>
-    <w:lsdException w:name="Table Grid" w:uiPriority="59"/>
-    <w:lsdException w:name="Table Theme" w:semiHidden="1" w:unhideWhenUsed="1"/>
-    <w:lsdException w:name="Placeholder Text" w:semiHidden="1"/>
-    <w:lsdException w:name="No Spacing" w:uiPriority="1" w:qFormat="1"/>
-    <w:lsdException w:name="Light Shading" w:uiPriority="60"/>
-    <w:lsdException w:name="Light List" w:uiPriority="61"/>
-    <w:lsdException w:name="Light Grid" w:uiPriority="62"/>
-    <w:lsdException w:name="Medium Shading 1" w:uiPriority="63"/>
-    <w:lsdException w:name="Medium Shading 2" w:uiPriority="64"/>
-    <w:lsdException w:name="Medium List 1" w:uiPriority="65"/>
-    <w:lsdException w:name="Medium List 2" w:uiPriority="66"/>
-    <w:lsdException w:name="Medium Grid 1" w:uiPriority="67"/>
-    <w:lsdException w:name="Medium Grid 2" w:uiPriority="68"/>
-    <w:lsdException w:name="Medium Grid 3" w:uiPriority="69"/>
-    <w:lsdException w:name="Dark List" w:uiPriority="70"/>
-    <w:lsdException w:name="Colorful Shading" w:uiPriority="71"/>
-    <w:lsdException w:name="Colorful List" w:uiPriority="72"/>
-    <w:lsdException w:name="Colorful Grid" w:uiPriority="73"/>
-    <w:lsdException w:name="Light Shading Accent 1" w:uiPriority="60"/>
-    <w:lsdException w:name="Light List Accent 1" w:uiPriority="61"/>
-    <w:lsdException w:name="Light Grid Accent 1" w:uiPriority="62"/>
-    <w:lsdException w:name="Medium Shading 1 Accent 1" w:uiPriority="63"/>
-    <w:lsdException w:name="Medium Shading 2 Accent 1" w:uiPriority="64"/>
-    <w:lsdException w:name="Medium List 1 Accent 1" w:uiPriority="65"/>
-    <w:lsdException w:name="Revision" w:semiHidden="1"/>
-    <w:lsdException w:name="List Paragraph" w:uiPriority="34" w:qFormat="1"/>
-    <w:lsdException w:name="Quote" w:uiPriority="29" w:qFormat="1"/>
-    <w:lsdException w:name="Intense Quote" w:uiPriority="30" w:qFormat="1"/>
-    <w:lsdException w:name="Medium List 2 Accent 1" w:uiPriority="66"/>
-    <w:lsdException w:name="Medium Grid 1 Accent 1" w:uiPriority="67"/>
-    <w:lsdException w:name="Medium Grid 2 Accent 1" w:uiPriority="68"/>
-    <w:lsdException w:name="Medium Grid 3 Accent 1" w:uiPriority="69"/>
-    <w:lsdException w:name="Dark List Accent 1" w:uiPriority="70"/>
-    <w:lsdException w:name="Colorful Shading Accent 1" w:uiPriority="71"/>
-    <w:lsdException w:name="Colorful List Accent 1" w:uiPriority="72"/>
-    <w:lsdException w:name="Colorful Grid Accent 1" w:uiPriority="73"/>
-    <w:lsdException w:name="Light Shading Accent 2" w:uiPriority="60"/>
-    <w:lsdException w:name="Light List Accent 2" w:uiPriority="61"/>
-    <w:lsdException w:name="Light Grid Accent 2" w:uiPriority="62"/>
-    <w:lsdException w:name="Medium Shading 1 Accent 2" w:uiPriority="63"/>
-    <w:lsdException w:name="Medium Shading 2 Accent 2" w:uiPriority="64"/>
-    <w:lsdException w:name="Medium List 1 Accent 2" w:uiPriority="65"/>
-    <w:lsdException w:name="Medium List 2 Accent 2" w:uiPriority="66"/>
-    <w:lsdException w:name="Medium Grid 1 Accent 2" w:uiPriority="67"/>
-    <w:lsdException w:name="Medium Grid 2 Accent 2" w:uiPriority="68"/>
-    <w:lsdException w:name="Medium Grid 3 Accent 2" w:uiPriority="69"/>
-    <w:lsdException w:name="Dark List Accent 2" w:uiPriority="70"/>
-    <w:lsdException w:name="Colorful Shading Accent 2" w:uiPriority="71"/>
-    <w:lsdException w:name="Colorful List Accent 2" w:uiPriority="72"/>
-    <w:lsdException w:name="Colorful Grid Accent 2" w:uiPriority="73"/>
-    <w:lsdException w:name="Light Shading Accent 3" w:uiPriority="60"/>
-    <w:lsdException w:name="Light List Accent 3" w:uiPriority="61"/>
-    <w:lsdException w:name="Light Grid Accent 3" w:uiPriority="62"/>
-    <w:lsdException w:name="Medium Shading 1 Accent 3" w:uiPriority="63"/>
-    <w:lsdException w:name="Medium Shading 2 Accent 3" w:uiPriority="64"/>
-    <w:lsdException w:name="Medium List 1 Accent 3" w:uiPriority="65"/>
-    <w:lsdException w:name="Medium List 2 Accent 3" w:uiPriority="66"/>
-    <w:lsdException w:name="Medium Grid 1 Accent 3" w:uiPriority="67"/>
-    <w:lsdException w:name="Medium Grid 2 Accent 3" w:uiPriority="68"/>
-    <w:lsdException w:name="Medium Grid 3 Accent 3" w:uiPriority="69"/>
-    <w:lsdException w:name="Dark List Accent 3" w:uiPriority="70"/>
-    <w:lsdException w:name="Colorful Shading Accent 3" w:uiPriority="71"/>
-    <w:lsdException w:name="Colorful List Accent 3" w:uiPriority="72"/>
-    <w:lsdException w:name="Colorful Grid Accent 3" w:uiPriority="73"/>
-    <w:lsdException w:name="Light Shading Accent 4" w:uiPriority="60"/>
-    <w:lsdException w:name="Light List Accent 4" w:uiPriority="61"/>
-    <w:lsdException w:name="Light Grid Accent 4" w:uiPriority="62"/>
-    <w:lsdException w:name="Medium Shading 1 Accent 4" w:uiPriority="63"/>
-    <w:lsdException w:name="Medium Shading 2 Accent 4" w:uiPriority="64"/>
-    <w:lsdException w:name="Medium List 1 Accent 4" w:uiPriority="65"/>
-    <w:lsdException w:name="Medium List 2 Accent 4" w:uiPriority="66"/>
-    <w:lsdException w:name="Medium Grid 1 Accent 4" w:uiPriority="67"/>
-    <w:lsdException w:name="Medium Grid 2 Accent 4" w:uiPriority="68"/>
-    <w:lsdException w:name="Medium Grid 3 Accent 4" w:uiPriority="69"/>
-    <w:lsdException w:name="Dark List Accent 4" w:uiPriority="70"/>
-    <w:lsdException w:name="Colorful Shading Accent 4" w:uiPriority="71"/>
-    <w:lsdException w:name="Colorful List Accent 4" w:uiPriority="72"/>
-    <w:lsdException w:name="Colorful Grid Accent 4" w:uiPriority="73"/>
-    <w:lsdException w:name="Light Shading Accent 5" w:uiPriority="60"/>
-    <w:lsdException w:name="Light List Accent 5" w:uiPriority="61"/>
-    <w:lsdException w:name="Light Grid Accent 5" w:uiPriority="62"/>
-    <w:lsdException w:name="Medium Shading 1 Accent 5" w:uiPriority="63"/>
-    <w:lsdException w:name="Medium Shading 2 Accent 5" w:uiPriority="64"/>
-    <w:lsdException w:name="Medium List 1 Accent 5" w:uiPriority="65"/>
-    <w:lsdException w:name="Medium List 2 Accent 5" w:uiPriority="66"/>
-    <w:lsdException w:name="Medium Grid 1 Accent 5" w:uiPriority="67"/>
-    <w:lsdException w:name="Medium Grid 2 Accent 5" w:uiPriority="68"/>
-    <w:lsdException w:name="Medium Grid 3 Accent 5" w:uiPriority="69"/>
-    <w:lsdException w:name="Dark List Accent 5" w:uiPriority="70"/>
-    <w:lsdException w:name="Colorful Shading Accent 5" w:uiPriority="71"/>
-    <w:lsdException w:name="Colorful List Accent 5" w:uiPriority="72"/>
-    <w:lsdException w:name="Colorful Grid Accent 5" w:uiPriority="73"/>
-    <w:lsdException w:name="Light Shading Accent 6" w:uiPriority="60"/>
-    <w:lsdException w:name="Light List Accent 6" w:uiPriority="61"/>
-    <w:lsdException w:name="Light Grid Accent 6" w:uiPriority="62"/>
-    <w:lsdException w:name="Medium Shading 1 Accent 6" w:uiPriority="63"/>
-    <w:lsdException w:name="Medium Shading 2 Accent 6" w:uiPriority="64"/>
-    <w:lsdException w:name="Medium List 1 Accent 6" w:uiPriority="65"/>
-    <w:lsdException w:name="Medium List 2 Accent 6" w:uiPriority="66"/>
-    <w:lsdException w:name="Medium Grid 1 Accent 6" w:uiPriority="67"/>
-    <w:lsdException w:name="Medium Grid 2 Accent 6" w:uiPriority="68"/>
-    <w:lsdException w:name="Medium Grid 3 Accent 6" w:uiPriority="69"/>
-    <w:lsdException w:name="Dark List Accent 6" w:uiPriority="70"/>
-    <w:lsdException w:name="Colorful Shading Accent 6" w:uiPriority="71"/>
-    <w:lsdException w:name="Colorful List Accent 6" w:uiPriority="72"/>
-    <w:lsdException w:name="Colorful Grid Accent 6" w:uiPriority="73"/>
-    <w:lsdException w:name="Subtle Emphasis" w:uiPriority="19" w:qFormat="1"/>
-    <w:lsdException w:name="Intense Emphasis" w:uiPriority="21" w:qFormat="1"/>
-    <w:lsdException w:name="Subtle Reference" w:uiPriority="31" w:qFormat="1"/>
-    <w:lsdException w:name="Intense Reference" w:uiPriority="32" w:qFormat="1"/>
-    <w:lsdException w:name="Book Title" w:uiPriority="33" w:qFormat="1"/>
-    <w:lsdException w:name="Bibliography" w:semiHidden="1" w:uiPriority="37" w:unhideWhenUsed="1"/>
-    <w:lsdException w:name="TOC Heading" w:semiHidden="1" w:uiPriority="39" w:unhideWhenUsed="1" w:qFormat="1"/>
-    <w:lsdException w:name="Plain Table 1" w:uiPriority="41"/>
-    <w:lsdException w:name="Plain Table 2" w:uiPriority="42"/>
-    <w:lsdException w:name="Plain Table 3" w:uiPriority="43"/>
-    <w:lsdException w:name="Plain Table 4" w:uiPriority="44"/>
-    <w:lsdException w:name="Plain Table 5" w:uiPriority="45"/>
-    <w:lsdException w:name="Grid Table Light" w:uiPriority="40"/>
-    <w:lsdException w:name="Grid Table 1 Light" w:uiPriority="46"/>
-    <w:lsdException w:name="Grid Table 2" w:uiPriority="47"/>
-    <w:lsdException w:name="Grid Table 3" w:uiPriority="48"/>
-    <w:lsdException w:name="Grid Table 4" w:uiPriority="49"/>
-    <w:lsdException w:name="Grid Table 5 Dark" w:uiPriority="50"/>
-    <w:lsdException w:name="Grid Table 6 Colorful" w:uiPriority="51"/>
-    <w:lsdException w:name="Grid Table 7 Colorful" w:uiPriority="52"/>
-    <w:lsdException w:name="Grid Table 1 Light Accent 1" w:uiPriority="46"/>
-    <w:lsdException w:name="Grid Table 2 Accent 1" w:uiPriority="47"/>
-    <w:lsdException w:name="Grid Table 3 Accent 1" w:uiPriority="48"/>
-    <w:lsdException w:name="Grid Table 4 Accent 1" w:uiPriority="49"/>
-    <w:lsdException w:name="Grid Table 5 Dark Accent 1" w:uiPriority="50"/>
-    <w:lsdException w:name="Grid Table 6 Colorful Accent 1" w:uiPriority="51"/>
-    <w:lsdException w:name="Grid Table 7 Colorful Accent 1" w:uiPriority="52"/>
-    <w:lsdException w:name="Grid Table 1 Light Accent 2" w:uiPriority="46"/>
-    <w:lsdException w:name="Grid Table 2 Accent 2" w:uiPriority="47"/>
-    <w:lsdException w:name="Grid Table 3 Accent 2" w:uiPriority="48"/>
-    <w:lsdException w:name="Grid Table 4 Accent 2" w:uiPriority="49"/>
-    <w:lsdException w:name="Grid Table 5 Dark Accent 2" w:uiPriority="50"/>
-    <w:lsdException w:name="Grid Table 6 Colorful Accent 2" w:uiPriority="51"/>
-    <w:lsdException w:name="Grid Table 7 Colorful Accent 2" w:uiPriority="52"/>
-    <w:lsdException w:name="Grid Table 1 Light Accent 3" w:uiPriority="46"/>
-    <w:lsdException w:name="Grid Table 2 Accent 3" w:uiPriority="47"/>
-    <w:lsdException w:name="Grid Table 3 Accent 3" w:uiPriority="48"/>
-    <w:lsdException w:name="Grid Table 4 Accent 3" w:uiPriority="49"/>
-    <w:lsdException w:name="Grid Table 5 Dark Accent 3" w:uiPriority="50"/>
-    <w:lsdException w:name="Grid Table 6 Colorful Accent 3" w:uiPriority="51"/>
-    <w:lsdException w:name="Grid Table 7 Colorful Accent 3" w:uiPriority="52"/>
-    <w:lsdException w:name="Grid Table 1 Light Accent 4" w:uiPriority="46"/>
-    <w:lsdException w:name="Grid Table 2 Accent 4" w:uiPriority="47"/>
-    <w:lsdException w:name="Grid Table 3 Accent 4" w:uiPriority="48"/>
-    <w:lsdException w:name="Grid Table 4 Accent 4" w:uiPriority="49"/>
-    <w:lsdException w:name="Grid Table 5 Dark Accent 4" w:uiPriority="50"/>
-    <w:lsdException w:name="Grid Table 6 Colorful Accent 4" w:uiPriority="51"/>
-    <w:lsdException w:name="Grid Table 7 Colorful Accent 4" w:uiPriority="52"/>
-    <w:lsdException w:name="Grid Table 1 Light Accent 5" w:uiPriority="46"/>
-    <w:lsdException w:name="Grid Table 2 Accent 5" w:uiPriority="47"/>
-    <w:lsdException w:name="Grid Table 3 Accent 5" w:uiPriority="48"/>
-    <w:lsdException w:name="Grid Table 4 Accent 5" w:uiPriority="49"/>
-    <w:lsdException w:name="Grid Table 5 Dark Accent 5" w:uiPriority="50"/>
-    <w:lsdException w:name="Grid Table 6 Colorful Accent 5" w:uiPriority="51"/>
-    <w:lsdException w:name="Grid Table 7 Colorful Accent 5" w:uiPriority="52"/>
-    <w:lsdException w:name="Grid Table 1 Light Accent 6" w:uiPriority="46"/>
-    <w:lsdException w:name="Grid Table 2 Accent 6" w:uiPriority="47"/>
-    <w:lsdException w:name="Grid Table 3 Accent 6" w:uiPriority="48"/>
-    <w:lsdException w:name="Grid Table 4 Accent 6" w:uiPriority="49"/>
-    <w:lsdException w:name="Grid Table 5 Dark Accent 6" w:uiPriority="50"/>
-    <w:lsdException w:name="Grid Table 6 Colorful Accent 6" w:uiPriority="51"/>
-    <w:lsdException w:name="Grid Table 7 Colorful Accent 6" w:uiPriority="52"/>
-    <w:lsdException w:name="List Table 1 Light" w:uiPriority="46"/>
-    <w:lsdException w:name="List Table 2" w:uiPriority="47"/>
-    <w:lsdException w:name="List Table 3" w:uiPriority="48"/>
-    <w:lsdException w:name="List Table 4" w:uiPriority="49"/>
-    <w:lsdException w:name="List Table 5 Dark" w:uiPriority="50"/>
-    <w:lsdException w:name="List Table 6 Colorful" w:uiPriority="51"/>
-    <w:lsdException w:name="List Table 7 Colorful" w:uiPriority="52"/>
-    <w:lsdException w:name="List Table 1 Light Accent 1" w:uiPriority="46"/>
-    <w:lsdException w:name="List Table 2 Accent 1" w:uiPriority="47"/>
-    <w:lsdException w:name="List Table 3 Accent 1" w:uiPriority="48"/>
-    <w:lsdException w:name="List Table 4 Accent 1" w:uiPriority="49"/>
-    <w:lsdException w:name="List Table 5 Dark Accent 1" w:uiPriority="50"/>
-    <w:lsdException w:name="List Table 6 Colorful Accent 1" w:uiPriority="51"/>
-    <w:lsdException w:name="List Table 7 Colorful Accent 1" w:uiPriority="52"/>
-    <w:lsdException w:name="List Table 1 Light Accent 2" w:uiPriority="46"/>
-    <w:lsdException w:name="List Table 2 Accent 2" w:uiPriority="47"/>
-    <w:lsdException w:name="List Table 3 Accent 2" w:uiPriority="48"/>
-    <w:lsdException w:name="List Table 4 Accent 2" w:uiPriority="49"/>
-    <w:lsdException w:name="List Table 5 Dark Accent 2" w:uiPriority="50"/>
-    <w:lsdException w:name="List Table 6 Colorful Accent 2" w:uiPriority="51"/>
-    <w:lsdException w:name="List Table 7 Colorful Accent 2" w:uiPriority="52"/>
-    <w:lsdException w:name="List Table 1 Light Accent 3" w:uiPriority="46"/>
-    <w:lsdException w:name="List Table 2 Accent 3" w:uiPriority="47"/>
-    <w:lsdException w:name="List Table 3 Accent 3" w:uiPriority="48"/>
-    <w:lsdException w:name="List Table 4 Accent 3" w:uiPriority="49"/>
-    <w:lsdException w:name="List Table 5 Dark Accent 3" w:uiPriority="50"/>
-    <w:lsdException w:name="List Table 6 Colorful Accent 3" w:uiPriority="51"/>
-    <w:lsdException w:name="List Table 7 Colorful Accent 3" w:uiPriority="52"/>
-    <w:lsdException w:name="List Table 1 Light Accent 4" w:uiPriority="46"/>
-    <w:lsdException w:name="List Table 2 Accent 4" w:uiPriority="47"/>
-    <w:lsdException w:name="List Table 3 Accent 4" w:uiPriority="48"/>
-    <w:lsdException w:name="List Table 4 Accent 4" w:uiPriority="49"/>
-    <w:lsdException w:name="List Table 5 Dark Accent 4" w:uiPriority="50"/>
-    <w:lsdException w:name="List Table 6 Colorful Accent 4" w:uiPriority="51"/>
-    <w:lsdException w:name="List Table 7 Colorful Accent 4" w:uiPriority="52"/>
-    <w:lsdException w:name="List Table 1 Light Accent 5" w:uiPriority="46"/>
-    <w:lsdException w:name="List Table 2 Accent 5" w:uiPriority="47"/>
-    <w:lsdException w:name="List Table 3 Accent 5" w:uiPriority="48"/>
-    <w:lsdException w:name="List Table 4 Accent 5" w:uiPriority="49"/>
-    <w:lsdException w:name="List Table 5 Dark Accent 5" w:uiPriority="50"/>
-    <w:lsdException w:name="List Table 6 Colorful Accent 5" w:uiPriority="51"/>
-    <w:lsdException w:name="List Table 7 Colorful Accent 5" w:uiPriority="52"/>
-    <w:lsdException w:name="List Table 1 Light Accent 6" w:uiPriority="46"/>
-    <w:lsdException w:name="List Table 2 Accent 6" w:uiPriority="47"/>
-    <w:lsdException w:name="List Table 3 Accent 6" w:uiPriority="48"/>
-    <w:lsdException w:name="List Table 4 Accent 6" w:uiPriority="49"/>
-    <w:lsdException w:name="List Table 5 Dark Accent 6" w:uiPriority="50"/>
-    <w:lsdException w:name="List Table 6 Colorful Accent 6" w:uiPriority="51"/>
-    <w:lsdException w:name="List Table 7 Colorful Accent 6" w:uiPriority="52"/>
+  <w:latentStyles w:defLockedState="0" w:defUIPriority="99" w:defSemiHidden="1" w:defUnhideWhenUsed="1" w:defQFormat="0" w:count="267">
+    <w:lsdException w:name="Normal" w:semiHidden="0" w:uiPriority="0" w:unhideWhenUsed="0" w:qFormat="1"/>
+    <w:lsdException w:name="heading 1" w:semiHidden="0" w:uiPriority="9" w:unhideWhenUsed="0" w:qFormat="1"/>
+    <w:lsdException w:name="heading 2" w:uiPriority="9" w:qFormat="1"/>
+    <w:lsdException w:name="heading 3" w:uiPriority="9" w:qFormat="1"/>
+    <w:lsdException w:name="heading 4" w:uiPriority="9" w:qFormat="1"/>
+    <w:lsdException w:name="heading 5" w:uiPriority="9" w:qFormat="1"/>
+    <w:lsdException w:name="heading 6" w:uiPriority="9" w:qFormat="1"/>
+    <w:lsdException w:name="heading 7" w:uiPriority="9" w:qFormat="1"/>
+    <w:lsdException w:name="heading 8" w:uiPriority="9" w:qFormat="1"/>
+    <w:lsdException w:name="heading 9" w:uiPriority="9" w:qFormat="1"/>
+    <w:lsdException w:name="toc 1" w:uiPriority="39"/>
+    <w:lsdException w:name="toc 2" w:uiPriority="39"/>
+    <w:lsdException w:name="toc 3" w:uiPriority="39"/>
+    <w:lsdException w:name="toc 4" w:uiPriority="39"/>
+    <w:lsdException w:name="toc 5" w:uiPriority="39"/>
+    <w:lsdException w:name="toc 6" w:uiPriority="39"/>
+    <w:lsdException w:name="toc 7" w:uiPriority="39"/>
+    <w:lsdException w:name="toc 8" w:uiPriority="39"/>
+    <w:lsdException w:name="toc 9" w:uiPriority="39"/>
+    <w:lsdException w:name="caption" w:uiPriority="35" w:qFormat="1"/>
+    <w:lsdException w:name="Title" w:semiHidden="0" w:uiPriority="10" w:unhideWhenUsed="0" w:qFormat="1"/>
+    <w:lsdException w:name="Default Paragraph Font" w:uiPriority="1"/>
+    <w:lsdException w:name="Subtitle" w:semiHidden="0" w:uiPriority="11" w:unhideWhenUsed="0" w:qFormat="1"/>
+    <w:lsdException w:name="Strong" w:semiHidden="0" w:uiPriority="22" w:unhideWhenUsed="0" w:qFormat="1"/>
+    <w:lsdException w:name="Emphasis" w:semiHidden="0" w:uiPriority="20" w:unhideWhenUsed="0" w:qFormat="1"/>
+    <w:lsdException w:name="Table Grid" w:semiHidden="0" w:uiPriority="59" w:unhideWhenUsed="0"/>
+    <w:lsdException w:name="Placeholder Text" w:unhideWhenUsed="0"/>
+    <w:lsdException w:name="No Spacing" w:semiHidden="0" w:uiPriority="1" w:unhideWhenUsed="0" w:qFormat="1"/>
+    <w:lsdException w:name="Light Shading" w:semiHidden="0" w:uiPriority="60" w:unhideWhenUsed="0"/>
+    <w:lsdException w:name="Light List" w:semiHidden="0" w:uiPriority="61" w:unhideWhenUsed="0"/>
+    <w:lsdException w:name="Light Grid" w:semiHidden="0" w:uiPriority="62" w:unhideWhenUsed="0"/>
+    <w:lsdException w:name="Medium Shading 1" w:semiHidden="0" w:uiPriority="63" w:unhideWhenUsed="0"/>
+    <w:lsdException w:name="Medium Shading 2" w:semiHidden="0" w:uiPriority="64" w:unhideWhenUsed="0"/>
+    <w:lsdException w:name="Medium List 1" w:semiHidden="0" w:uiPriority="65" w:unhideWhenUsed="0"/>
+    <w:lsdException w:name="Medium List 2" w:semiHidden="0" w:uiPriority="66" w:unhideWhenUsed="0"/>
+    <w:lsdException w:name="Medium Grid 1" w:semiHidden="0" w:uiPriority="67" w:unhideWhenUsed="0"/>
+    <w:lsdException w:name="Medium Grid 2" w:semiHidden="0" w:uiPriority="68" w:unhideWhenUsed="0"/>
+    <w:lsdException w:name="Medium Grid 3" w:semiHidden="0" w:uiPriority="69" w:unhideWhenUsed="0"/>
+    <w:lsdException w:name="Dark List" w:semiHidden="0" w:uiPriority="70" w:unhideWhenUsed="0"/>
+    <w:lsdException w:name="Colorful Shading" w:semiHidden="0" w:uiPriority="71" w:unhideWhenUsed="0"/>
+    <w:lsdException w:name="Colorful List" w:semiHidden="0" w:uiPriority="72" w:unhideWhenUsed="0"/>
+    <w:lsdException w:name="Colorful Grid" w:semiHidden="0" w:uiPriority="73" w:unhideWhenUsed="0"/>
+    <w:lsdException w:name="Light Shading Accent 1" w:semiHidden="0" w:uiPriority="60" w:unhideWhenUsed="0"/>
+    <w:lsdException w:name="Light List Accent 1" w:semiHidden="0" w:uiPriority="61" w:unhideWhenUsed="0"/>
+    <w:lsdException w:name="Light Grid Accent 1" w:semiHidden="0" w:uiPriority="62" w:unhideWhenUsed="0"/>
+    <w:lsdException w:name="Medium Shading 1 Accent 1" w:semiHidden="0" w:uiPriority="63" w:unhideWhenUsed="0"/>
+    <w:lsdException w:name="Medium Shading 2 Accent 1" w:semiHidden="0" w:uiPriority="64" w:unhideWhenUsed="0"/>
+    <w:lsdException w:name="Medium List 1 Accent 1" w:semiHidden="0" w:uiPriority="65" w:unhideWhenUsed="0"/>
+    <w:lsdException w:name="Revision" w:unhideWhenUsed="0"/>
+    <w:lsdException w:name="List Paragraph" w:semiHidden="0" w:uiPriority="34" w:unhideWhenUsed="0" w:qFormat="1"/>
+    <w:lsdException w:name="Quote" w:semiHidden="0" w:uiPriority="29" w:unhideWhenUsed="0" w:qFormat="1"/>
+    <w:lsdException w:name="Intense Quote" w:semiHidden="0" w:uiPriority="30" w:unhideWhenUsed="0" w:qFormat="1"/>
+    <w:lsdException w:name="Medium List 2 Accent 1" w:semiHidden="0" w:uiPriority="66" w:unhideWhenUsed="0"/>
+    <w:lsdException w:name="Medium Grid 1 Accent 1" w:semiHidden="0" w:uiPriority="67" w:unhideWhenUsed="0"/>
+    <w:lsdException w:name="Medium Grid 2 Accent 1" w:semiHidden="0" w:uiPriority="68" w:unhideWhenUsed="0"/>
+    <w:lsdException w:name="Medium Grid 3 Accent 1" w:semiHidden="0" w:uiPriority="69" w:unhideWhenUsed="0"/>
+    <w:lsdException w:name="Dark List Accent 1" w:semiHidden="0" w:uiPriority="70" w:unhideWhenUsed="0"/>
+    <w:lsdException w:name="Colorful Shading Accent 1" w:semiHidden="0" w:uiPriority="71" w:unhideWhenUsed="0"/>
+    <w:lsdException w:name="Colorful List Accent 1" w:semiHidden="0" w:uiPriority="72" w:unhideWhenUsed="0"/>
+    <w:lsdException w:name="Colorful Grid Accent 1" w:semiHidden="0" w:uiPriority="73" w:unhideWhenUsed="0"/>
+    <w:lsdException w:name="Light Shading Accent 2" w:semiHidden="0" w:uiPriority="60" w:unhideWhenUsed="0"/>
+    <w:lsdException w:name="Light List Accent 2" w:semiHidden="0" w:uiPriority="61" w:unhideWhenUsed="0"/>
+    <w:lsdException w:name="Light Grid Accent 2" w:semiHidden="0" w:uiPriority="62" w:unhideWhenUsed="0"/>
+    <w:lsdException w:name="Medium Shading 1 Accent 2" w:semiHidden="0" w:uiPriority="63" w:unhideWhenUsed="0"/>
+    <w:lsdException w:name="Medium Shading 2 Accent 2" w:semiHidden="0" w:uiPriority="64" w:unhideWhenUsed="0"/>
+    <w:lsdException w:name="Medium List 1 Accent 2" w:semiHidden="0" w:uiPriority="65" w:unhideWhenUsed="0"/>
+    <w:lsdException w:name="Medium List 2 Accent 2" w:semiHidden="0" w:uiPriority="66" w:unhideWhenUsed="0"/>
+    <w:lsdException w:name="Medium Grid 1 Accent 2" w:semiHidden="0" w:uiPriority="67" w:unhideWhenUsed="0"/>
+    <w:lsdException w:name="Medium Grid 2 Accent 2" w:semiHidden="0" w:uiPriority="68" w:unhideWhenUsed="0"/>
+    <w:lsdException w:name="Medium Grid 3 Accent 2" w:semiHidden="0" w:uiPriority="69" w:unhideWhenUsed="0"/>
+    <w:lsdException w:name="Dark List Accent 2" w:semiHidden="0" w:uiPriority="70" w:unhideWhenUsed="0"/>
+    <w:lsdException w:name="Colorful Shading Accent 2" w:semiHidden="0" w:uiPriority="71" w:unhideWhenUsed="0"/>
+    <w:lsdException w:name="Colorful List Accent 2" w:semiHidden="0" w:uiPriority="72" w:unhideWhenUsed="0"/>
+    <w:lsdException w:name="Colorful Grid Accent 2" w:semiHidden="0" w:uiPriority="73" w:unhideWhenUsed="0"/>
+    <w:lsdException w:name="Light Shading Accent 3" w:semiHidden="0" w:uiPriority="60" w:unhideWhenUsed="0"/>
+    <w:lsdException w:name="Light List Accent 3" w:semiHidden="0" w:uiPriority="61" w:unhideWhenUsed="0"/>
+    <w:lsdException w:name="Light Grid Accent 3" w:semiHidden="0" w:uiPriority="62" w:unhideWhenUsed="0"/>
+    <w:lsdException w:name="Medium Shading 1 Accent 3" w:semiHidden="0" w:uiPriority="63" w:unhideWhenUsed="0"/>
+    <w:lsdException w:name="Medium Shading 2 Accent 3" w:semiHidden="0" w:uiPriority="64" w:unhideWhenUsed="0"/>
+    <w:lsdException w:name="Medium List 1 Accent 3" w:semiHidden="0" w:uiPriority="65" w:unhideWhenUsed="0"/>
+    <w:lsdException w:name="Medium List 2 Accent 3" w:semiHidden="0" w:uiPriority="66" w:unhideWhenUsed="0"/>
+    <w:lsdException w:name="Medium Grid 1 Accent 3" w:semiHidden="0" w:uiPriority="67" w:unhideWhenUsed="0"/>
+    <w:lsdException w:name="Medium Grid 2 Accent 3" w:semiHidden="0" w:uiPriority="68" w:unhideWhenUsed="0"/>
+    <w:lsdException w:name="Medium Grid 3 Accent 3" w:semiHidden="0" w:uiPriority="69" w:unhideWhenUsed="0"/>
+    <w:lsdException w:name="Dark List Accent 3" w:semiHidden="0" w:uiPriority="70" w:unhideWhenUsed="0"/>
+    <w:lsdException w:name="Colorful Shading Accent 3" w:semiHidden="0" w:uiPriority="71" w:unhideWhenUsed="0"/>
+    <w:lsdException w:name="Colorful List Accent 3" w:semiHidden="0" w:uiPriority="72" w:unhideWhenUsed="0"/>
+    <w:lsdException w:name="Colorful Grid Accent 3" w:semiHidden="0" w:uiPriority="73" w:unhideWhenUsed="0"/>
+    <w:lsdException w:name="Light Shading Accent 4" w:semiHidden="0" w:uiPriority="60" w:unhideWhenUsed="0"/>
+    <w:lsdException w:name="Light List Accent 4" w:semiHidden="0" w:uiPriority="61" w:unhideWhenUsed="0"/>
+    <w:lsdException w:name="Light Grid Accent 4" w:semiHidden="0" w:uiPriority="62" w:unhideWhenUsed="0"/>
+    <w:lsdException w:name="Medium Shading 1 Accent 4" w:semiHidden="0" w:uiPriority="63" w:unhideWhenUsed="0"/>
+    <w:lsdException w:name="Medium Shading 2 Accent 4" w:semiHidden="0" w:uiPriority="64" w:unhideWhenUsed="0"/>
+    <w:lsdException w:name="Medium List 1 Accent 4" w:semiHidden="0" w:uiPriority="65" w:unhideWhenUsed="0"/>
+    <w:lsdException w:name="Medium List 2 Accent 4" w:semiHidden="0" w:uiPriority="66" w:unhideWhenUsed="0"/>
+    <w:lsdException w:name="Medium Grid 1 Accent 4" w:semiHidden="0" w:uiPriority="67" w:unhideWhenUsed="0"/>
+    <w:lsdException w:name="Medium Grid 2 Accent 4" w:semiHidden="0" w:uiPriority="68" w:unhideWhenUsed="0"/>
+    <w:lsdException w:name="Medium Grid 3 Accent 4" w:semiHidden="0" w:uiPriority="69" w:unhideWhenUsed="0"/>
+    <w:lsdException w:name="Dark List Accent 4" w:semiHidden="0" w:uiPriority="70" w:unhideWhenUsed="0"/>
+    <w:lsdException w:name="Colorful Shading Accent 4" w:semiHidden="0" w:uiPriority="71" w:unhideWhenUsed="0"/>
+    <w:lsdException w:name="Colorful List Accent 4" w:semiHidden="0" w:uiPriority="72" w:unhideWhenUsed="0"/>
+    <w:lsdException w:name="Colorful Grid Accent 4" w:semiHidden="0" w:uiPriority="73" w:unhideWhenUsed="0"/>
+    <w:lsdException w:name="Light Shading Accent 5" w:semiHidden="0" w:uiPriority="60" w:unhideWhenUsed="0"/>
+    <w:lsdException w:name="Light List Accent 5" w:semiHidden="0" w:uiPriority="61" w:unhideWhenUsed="0"/>
+    <w:lsdException w:name="Light Grid Accent 5" w:semiHidden="0" w:uiPriority="62" w:unhideWhenUsed="0"/>
+    <w:lsdException w:name="Medium Shading 1 Accent 5" w:semiHidden="0" w:uiPriority="63" w:unhideWhenUsed="0"/>
+    <w:lsdException w:name="Medium Shading 2 Accent 5" w:semiHidden="0" w:uiPriority="64" w:unhideWhenUsed="0"/>
+    <w:lsdException w:name="Medium List 1 Accent 5" w:semiHidden="0" w:uiPriority="65" w:unhideWhenUsed="0"/>
+    <w:lsdException w:name="Medium List 2 Accent 5" w:semiHidden="0" w:uiPriority="66" w:unhideWhenUsed="0"/>
+    <w:lsdException w:name="Medium Grid 1 Accent 5" w:semiHidden="0" w:uiPriority="67" w:unhideWhenUsed="0"/>
+    <w:lsdException w:name="Medium Grid 2 Accent 5" w:semiHidden="0" w:uiPriority="68" w:unhideWhenUsed="0"/>
+    <w:lsdException w:name="Medium Grid 3 Accent 5" w:semiHidden="0" w:uiPriority="69" w:unhideWhenUsed="0"/>
+    <w:lsdException w:name="Dark List Accent 5" w:semiHidden="0" w:uiPriority="70" w:unhideWhenUsed="0"/>
+    <w:lsdException w:name="Colorful Shading Accent 5" w:semiHidden="0" w:uiPriority="71" w:unhideWhenUsed="0"/>
+    <w:lsdException w:name="Colorful List Accent 5" w:semiHidden="0" w:uiPriority="72" w:unhideWhenUsed="0"/>
+    <w:lsdException w:name="Colorful Grid Accent 5" w:semiHidden="0" w:uiPriority="73" w:unhideWhenUsed="0"/>
+    <w:lsdException w:name="Light Shading Accent 6" w:semiHidden="0" w:uiPriority="60" w:unhideWhenUsed="0"/>
+    <w:lsdException w:name="Light List Accent 6" w:semiHidden="0" w:uiPriority="61" w:unhideWhenUsed="0"/>
+    <w:lsdException w:name="Light Grid Accent 6" w:semiHidden="0" w:uiPriority="62" w:unhideWhenUsed="0"/>
+    <w:lsdException w:name="Medium Shading 1 Accent 6" w:semiHidden="0" w:uiPriority="63" w:unhideWhenUsed="0"/>
+    <w:lsdException w:name="Medium Shading 2 Accent 6" w:semiHidden="0" w:uiPriority="64" w:unhideWhenUsed="0"/>
+    <w:lsdException w:name="Medium List 1 Accent 6" w:semiHidden="0" w:uiPriority="65" w:unhideWhenUsed="0"/>
+    <w:lsdException w:name="Medium List 2 Accent 6" w:semiHidden="0" w:uiPriority="66" w:unhideWhenUsed="0"/>
+    <w:lsdException w:name="Medium Grid 1 Accent 6" w:semiHidden="0" w:uiPriority="67" w:unhideWhenUsed="0"/>
+    <w:lsdException w:name="Medium Grid 2 Accent 6" w:semiHidden="0" w:uiPriority="68" w:unhideWhenUsed="0"/>
+    <w:lsdException w:name="Medium Grid 3 Accent 6" w:semiHidden="0" w:uiPriority="69" w:unhideWhenUsed="0"/>
+    <w:lsdException w:name="Dark List Accent 6" w:semiHidden="0" w:uiPriority="70" w:unhideWhenUsed="0"/>
+    <w:lsdException w:name="Colorful Shading Accent 6" w:semiHidden="0" w:uiPriority="71" w:unhideWhenUsed="0"/>
+    <w:lsdException w:name="Colorful List Accent 6" w:semiHidden="0" w:uiPriority="72" w:unhideWhenUsed="0"/>
+    <w:lsdException w:name="Colorful Grid Accent 6" w:semiHidden="0" w:uiPriority="73" w:unhideWhenUsed="0"/>
+    <w:lsdException w:name="Subtle Emphasis" w:semiHidden="0" w:uiPriority="19" w:unhideWhenUsed="0" w:qFormat="1"/>
+    <w:lsdException w:name="Intense Emphasis" w:semiHidden="0" w:uiPriority="21" w:unhideWhenUsed="0" w:qFormat="1"/>
+    <w:lsdException w:name="Subtle Reference" w:semiHidden="0" w:uiPriority="31" w:unhideWhenUsed="0" w:qFormat="1"/>
+    <w:lsdException w:name="Intense Reference" w:semiHidden="0" w:uiPriority="32" w:unhideWhenUsed="0" w:qFormat="1"/>
+    <w:lsdException w:name="Book Title" w:semiHidden="0" w:uiPriority="33" w:unhideWhenUsed="0" w:qFormat="1"/>
+    <w:lsdException w:name="Bibliography" w:uiPriority="37"/>
+    <w:lsdException w:name="TOC Heading" w:uiPriority="39" w:qFormat="1"/>
   </w:latentStyles>
   <w:style w:type="paragraph" w:default="1" w:styleId="Normal">
     <w:name w:val="Normal"/>
@@ -7942,6 +7716,7 @@
     <w:uiPriority w:val="99"/>
     <w:semiHidden/>
     <w:unhideWhenUsed/>
+    <w:qFormat/>
     <w:tblPr>
       <w:tblInd w:w="0" w:type="dxa"/>
       <w:tblCellMar>
@@ -7967,6 +7742,7 @@
       <w:spacing w:after="0" w:line="240" w:lineRule="auto"/>
     </w:pPr>
     <w:tblPr>
+      <w:tblInd w:w="0" w:type="dxa"/>
       <w:tblBorders>
         <w:top w:val="single" w:sz="4" w:space="0" w:color="auto"/>
         <w:left w:val="single" w:sz="4" w:space="0" w:color="auto"/>
@@ -7975,6 +7751,12 @@
         <w:insideH w:val="single" w:sz="4" w:space="0" w:color="auto"/>
         <w:insideV w:val="single" w:sz="4" w:space="0" w:color="auto"/>
       </w:tblBorders>
+      <w:tblCellMar>
+        <w:top w:w="0" w:type="dxa"/>
+        <w:left w:w="108" w:type="dxa"/>
+        <w:bottom w:w="0" w:type="dxa"/>
+        <w:right w:w="108" w:type="dxa"/>
+      </w:tblCellMar>
     </w:tblPr>
   </w:style>
   <w:style w:type="table" w:customStyle="1" w:styleId="LightList-Accent11">
@@ -7988,12 +7770,19 @@
     <w:tblPr>
       <w:tblStyleRowBandSize w:val="1"/>
       <w:tblStyleColBandSize w:val="1"/>
+      <w:tblInd w:w="0" w:type="dxa"/>
       <w:tblBorders>
         <w:top w:val="single" w:sz="8" w:space="0" w:color="4F81BD" w:themeColor="accent1"/>
         <w:left w:val="single" w:sz="8" w:space="0" w:color="4F81BD" w:themeColor="accent1"/>
         <w:bottom w:val="single" w:sz="8" w:space="0" w:color="4F81BD" w:themeColor="accent1"/>
         <w:right w:val="single" w:sz="8" w:space="0" w:color="4F81BD" w:themeColor="accent1"/>
       </w:tblBorders>
+      <w:tblCellMar>
+        <w:top w:w="0" w:type="dxa"/>
+        <w:left w:w="108" w:type="dxa"/>
+        <w:bottom w:w="0" w:type="dxa"/>
+        <w:right w:w="108" w:type="dxa"/>
+      </w:tblCellMar>
     </w:tblPr>
     <w:tblStylePr w:type="firstRow">
       <w:pPr>
@@ -8073,12 +7862,19 @@
     <w:tblPr>
       <w:tblStyleRowBandSize w:val="1"/>
       <w:tblStyleColBandSize w:val="1"/>
+      <w:tblInd w:w="0" w:type="dxa"/>
       <w:tblBorders>
         <w:top w:val="single" w:sz="8" w:space="0" w:color="8064A2" w:themeColor="accent4"/>
         <w:left w:val="single" w:sz="8" w:space="0" w:color="8064A2" w:themeColor="accent4"/>
         <w:bottom w:val="single" w:sz="8" w:space="0" w:color="8064A2" w:themeColor="accent4"/>
         <w:right w:val="single" w:sz="8" w:space="0" w:color="8064A2" w:themeColor="accent4"/>
       </w:tblBorders>
+      <w:tblCellMar>
+        <w:top w:w="0" w:type="dxa"/>
+        <w:left w:w="108" w:type="dxa"/>
+        <w:bottom w:w="0" w:type="dxa"/>
+        <w:right w:w="108" w:type="dxa"/>
+      </w:tblCellMar>
     </w:tblPr>
     <w:tblStylePr w:type="firstRow">
       <w:pPr>
@@ -8655,7 +8451,7 @@
 </file>
 
 <file path=customXml/itemProps1.xml><?xml version="1.0" encoding="utf-8"?>
-<ds:datastoreItem xmlns:ds="http://schemas.openxmlformats.org/officeDocument/2006/customXml" ds:itemID="{F29C24A4-BCB3-43EE-A565-0B4C9F7B1004}">
+<ds:datastoreItem xmlns:ds="http://schemas.openxmlformats.org/officeDocument/2006/customXml" ds:itemID="{0F63FD29-0037-4C2D-BF7E-550F3B434B62}">
   <ds:schemaRefs>
     <ds:schemaRef ds:uri="http://schemas.openxmlformats.org/officeDocument/2006/bibliography"/>
   </ds:schemaRefs>

</xml_diff>